<commit_message>
bug list has been added
</commit_message>
<xml_diff>
--- a/doc/BugList.docx
+++ b/doc/BugList.docx
@@ -20,7 +20,24 @@
           <w:sz w:val="24"/>
           <w:szCs w:val="24"/>
         </w:rPr>
-        <w:t>**BUG 1**</w:t>
+        <w:t xml:space="preserve">**BUG </w:t>
+      </w:r>
+      <w:r>
+        <w:rPr>
+          <w:rFonts w:asciiTheme="minorHAnsi" w:eastAsia="新細明體" w:hAnsiTheme="minorHAnsi" w:cs="Courier New" w:hint="eastAsia"/>
+          <w:sz w:val="24"/>
+          <w:szCs w:val="24"/>
+          <w:lang w:eastAsia="zh-TW"/>
+        </w:rPr>
+        <w:t>1</w:t>
+      </w:r>
+      <w:r>
+        <w:rPr>
+          <w:rFonts w:asciiTheme="minorHAnsi" w:hAnsiTheme="minorHAnsi" w:cs="Courier New"/>
+          <w:sz w:val="24"/>
+          <w:szCs w:val="24"/>
+        </w:rPr>
+        <w:t>**</w:t>
       </w:r>
     </w:p>
     <w:p>
@@ -52,7 +69,1999 @@
         <w:adjustRightInd w:val="0"/>
         <w:spacing w:after="0" w:line="240" w:lineRule="auto"/>
         <w:rPr>
-          <w:rFonts w:asciiTheme="minorHAnsi" w:hAnsiTheme="minorHAnsi" w:cs="Courier New"/>
+          <w:rFonts w:asciiTheme="minorHAnsi" w:eastAsia="新細明體" w:hAnsiTheme="minorHAnsi" w:cs="Courier New" w:hint="eastAsia"/>
+          <w:sz w:val="24"/>
+          <w:szCs w:val="24"/>
+          <w:lang w:eastAsia="zh-TW"/>
+        </w:rPr>
+      </w:pPr>
+      <w:r>
+        <w:rPr>
+          <w:rFonts w:asciiTheme="minorHAnsi" w:hAnsiTheme="minorHAnsi" w:cs="Courier New"/>
+          <w:sz w:val="24"/>
+          <w:szCs w:val="24"/>
+          <w:lang w:eastAsia="zh-TW"/>
+        </w:rPr>
+        <w:t xml:space="preserve">PRIORITY: </w:t>
+      </w:r>
+      <w:r>
+        <w:rPr>
+          <w:rFonts w:asciiTheme="minorHAnsi" w:eastAsia="新細明體" w:hAnsiTheme="minorHAnsi" w:cs="Courier New" w:hint="eastAsia"/>
+          <w:sz w:val="24"/>
+          <w:szCs w:val="24"/>
+          <w:lang w:eastAsia="zh-TW"/>
+        </w:rPr>
+        <w:t>MEDIUM</w:t>
+      </w:r>
+    </w:p>
+    <w:p>
+      <w:pPr>
+        <w:autoSpaceDE w:val="0"/>
+        <w:autoSpaceDN w:val="0"/>
+        <w:adjustRightInd w:val="0"/>
+        <w:spacing w:after="0" w:line="240" w:lineRule="auto"/>
+        <w:rPr>
+          <w:rFonts w:asciiTheme="minorHAnsi" w:eastAsia="新細明體" w:hAnsiTheme="minorHAnsi" w:cs="Courier New" w:hint="eastAsia"/>
+          <w:sz w:val="24"/>
+          <w:szCs w:val="24"/>
+          <w:lang w:eastAsia="zh-TW"/>
+        </w:rPr>
+      </w:pPr>
+      <w:r>
+        <w:rPr>
+          <w:rFonts w:asciiTheme="minorHAnsi" w:eastAsia="新細明體" w:hAnsiTheme="minorHAnsi" w:cs="Courier New" w:hint="eastAsia"/>
+          <w:sz w:val="24"/>
+          <w:szCs w:val="24"/>
+          <w:lang w:eastAsia="zh-TW"/>
+        </w:rPr>
+        <w:t>ISSUED DATE: OCT 4, 2009</w:t>
+      </w:r>
+    </w:p>
+    <w:p>
+      <w:pPr>
+        <w:autoSpaceDE w:val="0"/>
+        <w:autoSpaceDN w:val="0"/>
+        <w:adjustRightInd w:val="0"/>
+        <w:spacing w:after="0" w:line="240" w:lineRule="auto"/>
+        <w:rPr>
+          <w:rFonts w:asciiTheme="minorHAnsi" w:hAnsiTheme="minorHAnsi" w:cs="Courier New"/>
+          <w:sz w:val="24"/>
+          <w:szCs w:val="24"/>
+        </w:rPr>
+      </w:pPr>
+      <w:r>
+        <w:rPr>
+          <w:rFonts w:asciiTheme="minorHAnsi" w:hAnsiTheme="minorHAnsi" w:cs="Courier New"/>
+          <w:sz w:val="24"/>
+          <w:szCs w:val="24"/>
+        </w:rPr>
+        <w:t>DESCRIPTION:</w:t>
+      </w:r>
+    </w:p>
+    <w:p>
+      <w:pPr>
+        <w:autoSpaceDE w:val="0"/>
+        <w:autoSpaceDN w:val="0"/>
+        <w:adjustRightInd w:val="0"/>
+        <w:spacing w:after="0" w:line="240" w:lineRule="auto"/>
+        <w:rPr>
+          <w:rFonts w:asciiTheme="minorHAnsi" w:eastAsia="新細明體" w:hAnsiTheme="minorHAnsi" w:cs="Courier New" w:hint="eastAsia"/>
+          <w:sz w:val="24"/>
+          <w:szCs w:val="24"/>
+          <w:lang w:eastAsia="zh-TW"/>
+        </w:rPr>
+      </w:pPr>
+      <w:r>
+        <w:rPr>
+          <w:rFonts w:asciiTheme="minorHAnsi" w:eastAsia="新細明體" w:hAnsiTheme="minorHAnsi" w:cs="Courier New"/>
+          <w:sz w:val="24"/>
+          <w:szCs w:val="24"/>
+          <w:lang w:eastAsia="zh-TW"/>
+        </w:rPr>
+        <w:t>The constraints of the room number are not set.</w:t>
+      </w:r>
+    </w:p>
+    <w:p>
+      <w:pPr>
+        <w:autoSpaceDE w:val="0"/>
+        <w:autoSpaceDN w:val="0"/>
+        <w:adjustRightInd w:val="0"/>
+        <w:spacing w:after="0" w:line="240" w:lineRule="auto"/>
+        <w:rPr>
+          <w:rFonts w:asciiTheme="minorHAnsi" w:eastAsia="新細明體" w:hAnsiTheme="minorHAnsi" w:cs="Courier New" w:hint="eastAsia"/>
+          <w:sz w:val="24"/>
+          <w:szCs w:val="24"/>
+          <w:lang w:eastAsia="zh-TW"/>
+        </w:rPr>
+      </w:pPr>
+    </w:p>
+    <w:p>
+      <w:pPr>
+        <w:autoSpaceDE w:val="0"/>
+        <w:autoSpaceDN w:val="0"/>
+        <w:adjustRightInd w:val="0"/>
+        <w:spacing w:after="0" w:line="240" w:lineRule="auto"/>
+        <w:rPr>
+          <w:rFonts w:asciiTheme="minorHAnsi" w:hAnsiTheme="minorHAnsi" w:cs="Courier New"/>
+          <w:sz w:val="24"/>
+          <w:szCs w:val="24"/>
+        </w:rPr>
+      </w:pPr>
+      <w:r>
+        <w:rPr>
+          <w:rFonts w:asciiTheme="minorHAnsi" w:hAnsiTheme="minorHAnsi" w:cs="Courier New"/>
+          <w:sz w:val="24"/>
+          <w:szCs w:val="24"/>
+        </w:rPr>
+        <w:t xml:space="preserve">**BUG </w:t>
+      </w:r>
+      <w:r>
+        <w:rPr>
+          <w:rFonts w:asciiTheme="minorHAnsi" w:eastAsia="新細明體" w:hAnsiTheme="minorHAnsi" w:cs="Courier New" w:hint="eastAsia"/>
+          <w:sz w:val="24"/>
+          <w:szCs w:val="24"/>
+          <w:lang w:eastAsia="zh-TW"/>
+        </w:rPr>
+        <w:t>2</w:t>
+      </w:r>
+      <w:r>
+        <w:rPr>
+          <w:rFonts w:asciiTheme="minorHAnsi" w:hAnsiTheme="minorHAnsi" w:cs="Courier New"/>
+          <w:sz w:val="24"/>
+          <w:szCs w:val="24"/>
+        </w:rPr>
+        <w:t>**</w:t>
+      </w:r>
+    </w:p>
+    <w:p>
+      <w:pPr>
+        <w:autoSpaceDE w:val="0"/>
+        <w:autoSpaceDN w:val="0"/>
+        <w:adjustRightInd w:val="0"/>
+        <w:spacing w:after="0" w:line="240" w:lineRule="auto"/>
+        <w:rPr>
+          <w:rFonts w:asciiTheme="minorHAnsi" w:hAnsiTheme="minorHAnsi" w:cs="Courier New"/>
+          <w:sz w:val="24"/>
+          <w:szCs w:val="24"/>
+          <w:lang w:eastAsia="zh-TW"/>
+        </w:rPr>
+      </w:pPr>
+      <w:r>
+        <w:rPr>
+          <w:rFonts w:asciiTheme="minorHAnsi" w:hAnsiTheme="minorHAnsi" w:cs="Courier New"/>
+          <w:sz w:val="24"/>
+          <w:szCs w:val="24"/>
+        </w:rPr>
+        <w:t>STATUS: RESOLVED</w:t>
+      </w:r>
+    </w:p>
+    <w:p>
+      <w:pPr>
+        <w:autoSpaceDE w:val="0"/>
+        <w:autoSpaceDN w:val="0"/>
+        <w:adjustRightInd w:val="0"/>
+        <w:spacing w:after="0" w:line="240" w:lineRule="auto"/>
+        <w:rPr>
+          <w:rFonts w:asciiTheme="minorHAnsi" w:eastAsia="新細明體" w:hAnsiTheme="minorHAnsi" w:cs="Courier New" w:hint="eastAsia"/>
+          <w:sz w:val="24"/>
+          <w:szCs w:val="24"/>
+          <w:lang w:eastAsia="zh-TW"/>
+        </w:rPr>
+      </w:pPr>
+      <w:r>
+        <w:rPr>
+          <w:rFonts w:asciiTheme="minorHAnsi" w:hAnsiTheme="minorHAnsi" w:cs="Courier New"/>
+          <w:sz w:val="24"/>
+          <w:szCs w:val="24"/>
+          <w:lang w:eastAsia="zh-TW"/>
+        </w:rPr>
+        <w:t xml:space="preserve">PRIORITY: </w:t>
+      </w:r>
+      <w:r>
+        <w:rPr>
+          <w:rFonts w:asciiTheme="minorHAnsi" w:eastAsia="新細明體" w:hAnsiTheme="minorHAnsi" w:cs="Courier New" w:hint="eastAsia"/>
+          <w:sz w:val="24"/>
+          <w:szCs w:val="24"/>
+          <w:lang w:eastAsia="zh-TW"/>
+        </w:rPr>
+        <w:t>CRITICAL</w:t>
+      </w:r>
+    </w:p>
+    <w:p>
+      <w:pPr>
+        <w:autoSpaceDE w:val="0"/>
+        <w:autoSpaceDN w:val="0"/>
+        <w:adjustRightInd w:val="0"/>
+        <w:spacing w:after="0" w:line="240" w:lineRule="auto"/>
+        <w:rPr>
+          <w:rFonts w:asciiTheme="minorHAnsi" w:eastAsia="新細明體" w:hAnsiTheme="minorHAnsi" w:cs="Courier New" w:hint="eastAsia"/>
+          <w:sz w:val="24"/>
+          <w:szCs w:val="24"/>
+          <w:lang w:eastAsia="zh-TW"/>
+        </w:rPr>
+      </w:pPr>
+      <w:r>
+        <w:rPr>
+          <w:rFonts w:asciiTheme="minorHAnsi" w:eastAsia="新細明體" w:hAnsiTheme="minorHAnsi" w:cs="Courier New" w:hint="eastAsia"/>
+          <w:sz w:val="24"/>
+          <w:szCs w:val="24"/>
+          <w:lang w:eastAsia="zh-TW"/>
+        </w:rPr>
+        <w:t>ISSUED DATE: OCT 20, 2009</w:t>
+      </w:r>
+    </w:p>
+    <w:p>
+      <w:pPr>
+        <w:autoSpaceDE w:val="0"/>
+        <w:autoSpaceDN w:val="0"/>
+        <w:adjustRightInd w:val="0"/>
+        <w:spacing w:after="0" w:line="240" w:lineRule="auto"/>
+        <w:rPr>
+          <w:rFonts w:asciiTheme="minorHAnsi" w:hAnsiTheme="minorHAnsi" w:cs="Courier New"/>
+          <w:sz w:val="24"/>
+          <w:szCs w:val="24"/>
+        </w:rPr>
+      </w:pPr>
+      <w:r>
+        <w:rPr>
+          <w:rFonts w:asciiTheme="minorHAnsi" w:hAnsiTheme="minorHAnsi" w:cs="Courier New"/>
+          <w:sz w:val="24"/>
+          <w:szCs w:val="24"/>
+        </w:rPr>
+        <w:t>DESCRIPTION:</w:t>
+      </w:r>
+    </w:p>
+    <w:p>
+      <w:pPr>
+        <w:autoSpaceDE w:val="0"/>
+        <w:autoSpaceDN w:val="0"/>
+        <w:adjustRightInd w:val="0"/>
+        <w:spacing w:after="0" w:line="240" w:lineRule="auto"/>
+        <w:rPr>
+          <w:rFonts w:asciiTheme="minorHAnsi" w:eastAsia="新細明體" w:hAnsiTheme="minorHAnsi" w:cs="Courier New" w:hint="eastAsia"/>
+          <w:sz w:val="24"/>
+          <w:szCs w:val="24"/>
+          <w:lang w:eastAsia="zh-TW"/>
+        </w:rPr>
+      </w:pPr>
+      <w:r>
+        <w:rPr>
+          <w:rFonts w:asciiTheme="minorHAnsi" w:eastAsia="新細明體" w:hAnsiTheme="minorHAnsi" w:cs="Courier New" w:hint="eastAsia"/>
+          <w:sz w:val="24"/>
+          <w:szCs w:val="24"/>
+          <w:lang w:eastAsia="zh-TW"/>
+        </w:rPr>
+        <w:t xml:space="preserve">The login has an error when first login as an admin, and then edit admin account. After logs out, logs in as admin again, then an error page will </w:t>
+      </w:r>
+      <w:r>
+        <w:rPr>
+          <w:rFonts w:asciiTheme="minorHAnsi" w:eastAsia="新細明體" w:hAnsiTheme="minorHAnsi" w:cs="Courier New"/>
+          <w:sz w:val="24"/>
+          <w:szCs w:val="24"/>
+          <w:lang w:eastAsia="zh-TW"/>
+        </w:rPr>
+        <w:t>display</w:t>
+      </w:r>
+      <w:r>
+        <w:rPr>
+          <w:rFonts w:asciiTheme="minorHAnsi" w:eastAsia="新細明體" w:hAnsiTheme="minorHAnsi" w:cs="Courier New" w:hint="eastAsia"/>
+          <w:sz w:val="24"/>
+          <w:szCs w:val="24"/>
+          <w:lang w:eastAsia="zh-TW"/>
+        </w:rPr>
+        <w:t>.</w:t>
+      </w:r>
+    </w:p>
+    <w:p>
+      <w:pPr>
+        <w:autoSpaceDE w:val="0"/>
+        <w:autoSpaceDN w:val="0"/>
+        <w:adjustRightInd w:val="0"/>
+        <w:spacing w:after="0" w:line="240" w:lineRule="auto"/>
+        <w:rPr>
+          <w:rFonts w:asciiTheme="minorHAnsi" w:eastAsia="新細明體" w:hAnsiTheme="minorHAnsi" w:cs="Courier New" w:hint="eastAsia"/>
+          <w:sz w:val="24"/>
+          <w:szCs w:val="24"/>
+          <w:lang w:eastAsia="zh-TW"/>
+        </w:rPr>
+      </w:pPr>
+    </w:p>
+    <w:p>
+      <w:pPr>
+        <w:autoSpaceDE w:val="0"/>
+        <w:autoSpaceDN w:val="0"/>
+        <w:adjustRightInd w:val="0"/>
+        <w:spacing w:after="0" w:line="240" w:lineRule="auto"/>
+        <w:rPr>
+          <w:rFonts w:asciiTheme="minorHAnsi" w:hAnsiTheme="minorHAnsi" w:cs="Courier New"/>
+          <w:sz w:val="24"/>
+          <w:szCs w:val="24"/>
+        </w:rPr>
+      </w:pPr>
+      <w:r>
+        <w:rPr>
+          <w:rFonts w:asciiTheme="minorHAnsi" w:hAnsiTheme="minorHAnsi" w:cs="Courier New"/>
+          <w:sz w:val="24"/>
+          <w:szCs w:val="24"/>
+        </w:rPr>
+        <w:t xml:space="preserve">**BUG </w:t>
+      </w:r>
+      <w:r>
+        <w:rPr>
+          <w:rFonts w:asciiTheme="minorHAnsi" w:eastAsia="新細明體" w:hAnsiTheme="minorHAnsi" w:cs="Courier New" w:hint="eastAsia"/>
+          <w:sz w:val="24"/>
+          <w:szCs w:val="24"/>
+          <w:lang w:eastAsia="zh-TW"/>
+        </w:rPr>
+        <w:t>3</w:t>
+      </w:r>
+      <w:r>
+        <w:rPr>
+          <w:rFonts w:asciiTheme="minorHAnsi" w:hAnsiTheme="minorHAnsi" w:cs="Courier New"/>
+          <w:sz w:val="24"/>
+          <w:szCs w:val="24"/>
+        </w:rPr>
+        <w:t>**</w:t>
+      </w:r>
+    </w:p>
+    <w:p>
+      <w:pPr>
+        <w:autoSpaceDE w:val="0"/>
+        <w:autoSpaceDN w:val="0"/>
+        <w:adjustRightInd w:val="0"/>
+        <w:spacing w:after="0" w:line="240" w:lineRule="auto"/>
+        <w:rPr>
+          <w:rFonts w:asciiTheme="minorHAnsi" w:hAnsiTheme="minorHAnsi" w:cs="Courier New"/>
+          <w:sz w:val="24"/>
+          <w:szCs w:val="24"/>
+          <w:lang w:eastAsia="zh-TW"/>
+        </w:rPr>
+      </w:pPr>
+      <w:r>
+        <w:rPr>
+          <w:rFonts w:asciiTheme="minorHAnsi" w:hAnsiTheme="minorHAnsi" w:cs="Courier New"/>
+          <w:sz w:val="24"/>
+          <w:szCs w:val="24"/>
+        </w:rPr>
+        <w:t>STATUS: RESOLVED</w:t>
+      </w:r>
+    </w:p>
+    <w:p>
+      <w:pPr>
+        <w:autoSpaceDE w:val="0"/>
+        <w:autoSpaceDN w:val="0"/>
+        <w:adjustRightInd w:val="0"/>
+        <w:spacing w:after="0" w:line="240" w:lineRule="auto"/>
+        <w:rPr>
+          <w:rFonts w:asciiTheme="minorHAnsi" w:eastAsia="新細明體" w:hAnsiTheme="minorHAnsi" w:cs="Courier New" w:hint="eastAsia"/>
+          <w:sz w:val="24"/>
+          <w:szCs w:val="24"/>
+          <w:lang w:eastAsia="zh-TW"/>
+        </w:rPr>
+      </w:pPr>
+      <w:r>
+        <w:rPr>
+          <w:rFonts w:asciiTheme="minorHAnsi" w:hAnsiTheme="minorHAnsi" w:cs="Courier New"/>
+          <w:sz w:val="24"/>
+          <w:szCs w:val="24"/>
+          <w:lang w:eastAsia="zh-TW"/>
+        </w:rPr>
+        <w:t>PRIORITY: LOW</w:t>
+      </w:r>
+    </w:p>
+    <w:p>
+      <w:pPr>
+        <w:autoSpaceDE w:val="0"/>
+        <w:autoSpaceDN w:val="0"/>
+        <w:adjustRightInd w:val="0"/>
+        <w:spacing w:after="0" w:line="240" w:lineRule="auto"/>
+        <w:rPr>
+          <w:rFonts w:asciiTheme="minorHAnsi" w:eastAsia="新細明體" w:hAnsiTheme="minorHAnsi" w:cs="Courier New" w:hint="eastAsia"/>
+          <w:sz w:val="24"/>
+          <w:szCs w:val="24"/>
+          <w:lang w:eastAsia="zh-TW"/>
+        </w:rPr>
+      </w:pPr>
+      <w:r>
+        <w:rPr>
+          <w:rFonts w:asciiTheme="minorHAnsi" w:eastAsia="新細明體" w:hAnsiTheme="minorHAnsi" w:cs="Courier New" w:hint="eastAsia"/>
+          <w:sz w:val="24"/>
+          <w:szCs w:val="24"/>
+          <w:lang w:eastAsia="zh-TW"/>
+        </w:rPr>
+        <w:t>ISSUED DATE: OCT 20, 2009</w:t>
+      </w:r>
+    </w:p>
+    <w:p>
+      <w:pPr>
+        <w:autoSpaceDE w:val="0"/>
+        <w:autoSpaceDN w:val="0"/>
+        <w:adjustRightInd w:val="0"/>
+        <w:spacing w:after="0" w:line="240" w:lineRule="auto"/>
+        <w:rPr>
+          <w:rFonts w:asciiTheme="minorHAnsi" w:hAnsiTheme="minorHAnsi" w:cs="Courier New"/>
+          <w:sz w:val="24"/>
+          <w:szCs w:val="24"/>
+        </w:rPr>
+      </w:pPr>
+      <w:r>
+        <w:rPr>
+          <w:rFonts w:asciiTheme="minorHAnsi" w:hAnsiTheme="minorHAnsi" w:cs="Courier New"/>
+          <w:sz w:val="24"/>
+          <w:szCs w:val="24"/>
+        </w:rPr>
+        <w:t>DESCRIPTION:</w:t>
+      </w:r>
+    </w:p>
+    <w:p>
+      <w:pPr>
+        <w:autoSpaceDE w:val="0"/>
+        <w:autoSpaceDN w:val="0"/>
+        <w:adjustRightInd w:val="0"/>
+        <w:spacing w:after="0" w:line="240" w:lineRule="auto"/>
+        <w:rPr>
+          <w:rFonts w:asciiTheme="minorHAnsi" w:eastAsia="新細明體" w:hAnsiTheme="minorHAnsi" w:cs="Courier New" w:hint="eastAsia"/>
+          <w:sz w:val="24"/>
+          <w:szCs w:val="24"/>
+          <w:lang w:eastAsia="zh-TW"/>
+        </w:rPr>
+      </w:pPr>
+      <w:r>
+        <w:rPr>
+          <w:rFonts w:asciiTheme="minorHAnsi" w:eastAsia="新細明體" w:hAnsiTheme="minorHAnsi" w:cs="Courier New" w:hint="eastAsia"/>
+          <w:sz w:val="24"/>
+          <w:szCs w:val="24"/>
+          <w:lang w:eastAsia="zh-TW"/>
+        </w:rPr>
+        <w:t>The front page, price-range slider shows through calendar date-picker pop-up.</w:t>
+      </w:r>
+    </w:p>
+    <w:p>
+      <w:pPr>
+        <w:autoSpaceDE w:val="0"/>
+        <w:autoSpaceDN w:val="0"/>
+        <w:adjustRightInd w:val="0"/>
+        <w:spacing w:after="0" w:line="240" w:lineRule="auto"/>
+        <w:rPr>
+          <w:rFonts w:asciiTheme="minorHAnsi" w:eastAsia="新細明體" w:hAnsiTheme="minorHAnsi" w:cs="Courier New" w:hint="eastAsia"/>
+          <w:sz w:val="24"/>
+          <w:szCs w:val="24"/>
+          <w:lang w:eastAsia="zh-TW"/>
+        </w:rPr>
+      </w:pPr>
+    </w:p>
+    <w:p>
+      <w:pPr>
+        <w:autoSpaceDE w:val="0"/>
+        <w:autoSpaceDN w:val="0"/>
+        <w:adjustRightInd w:val="0"/>
+        <w:spacing w:after="0" w:line="240" w:lineRule="auto"/>
+        <w:rPr>
+          <w:rFonts w:asciiTheme="minorHAnsi" w:hAnsiTheme="minorHAnsi" w:cs="Courier New"/>
+          <w:sz w:val="24"/>
+          <w:szCs w:val="24"/>
+        </w:rPr>
+      </w:pPr>
+      <w:r>
+        <w:rPr>
+          <w:rFonts w:asciiTheme="minorHAnsi" w:hAnsiTheme="minorHAnsi" w:cs="Courier New"/>
+          <w:sz w:val="24"/>
+          <w:szCs w:val="24"/>
+        </w:rPr>
+        <w:t xml:space="preserve">**BUG </w:t>
+      </w:r>
+      <w:r>
+        <w:rPr>
+          <w:rFonts w:asciiTheme="minorHAnsi" w:eastAsia="新細明體" w:hAnsiTheme="minorHAnsi" w:cs="Courier New" w:hint="eastAsia"/>
+          <w:sz w:val="24"/>
+          <w:szCs w:val="24"/>
+          <w:lang w:eastAsia="zh-TW"/>
+        </w:rPr>
+        <w:t>4</w:t>
+      </w:r>
+      <w:r>
+        <w:rPr>
+          <w:rFonts w:asciiTheme="minorHAnsi" w:hAnsiTheme="minorHAnsi" w:cs="Courier New"/>
+          <w:sz w:val="24"/>
+          <w:szCs w:val="24"/>
+        </w:rPr>
+        <w:t>**</w:t>
+      </w:r>
+    </w:p>
+    <w:p>
+      <w:pPr>
+        <w:autoSpaceDE w:val="0"/>
+        <w:autoSpaceDN w:val="0"/>
+        <w:adjustRightInd w:val="0"/>
+        <w:spacing w:after="0" w:line="240" w:lineRule="auto"/>
+        <w:rPr>
+          <w:rFonts w:asciiTheme="minorHAnsi" w:hAnsiTheme="minorHAnsi" w:cs="Courier New"/>
+          <w:sz w:val="24"/>
+          <w:szCs w:val="24"/>
+          <w:lang w:eastAsia="zh-TW"/>
+        </w:rPr>
+      </w:pPr>
+      <w:r>
+        <w:rPr>
+          <w:rFonts w:asciiTheme="minorHAnsi" w:hAnsiTheme="minorHAnsi" w:cs="Courier New"/>
+          <w:sz w:val="24"/>
+          <w:szCs w:val="24"/>
+        </w:rPr>
+        <w:t>STATUS: RESOLVED</w:t>
+      </w:r>
+    </w:p>
+    <w:p>
+      <w:pPr>
+        <w:autoSpaceDE w:val="0"/>
+        <w:autoSpaceDN w:val="0"/>
+        <w:adjustRightInd w:val="0"/>
+        <w:spacing w:after="0" w:line="240" w:lineRule="auto"/>
+        <w:rPr>
+          <w:rFonts w:asciiTheme="minorHAnsi" w:eastAsia="新細明體" w:hAnsiTheme="minorHAnsi" w:cs="Courier New" w:hint="eastAsia"/>
+          <w:sz w:val="24"/>
+          <w:szCs w:val="24"/>
+          <w:lang w:eastAsia="zh-TW"/>
+        </w:rPr>
+      </w:pPr>
+      <w:r>
+        <w:rPr>
+          <w:rFonts w:asciiTheme="minorHAnsi" w:hAnsiTheme="minorHAnsi" w:cs="Courier New"/>
+          <w:sz w:val="24"/>
+          <w:szCs w:val="24"/>
+          <w:lang w:eastAsia="zh-TW"/>
+        </w:rPr>
+        <w:t xml:space="preserve">PRIORITY: </w:t>
+      </w:r>
+      <w:r>
+        <w:rPr>
+          <w:rFonts w:asciiTheme="minorHAnsi" w:eastAsia="新細明體" w:hAnsiTheme="minorHAnsi" w:cs="Courier New" w:hint="eastAsia"/>
+          <w:sz w:val="24"/>
+          <w:szCs w:val="24"/>
+          <w:lang w:eastAsia="zh-TW"/>
+        </w:rPr>
+        <w:t>MEDIUM</w:t>
+      </w:r>
+    </w:p>
+    <w:p>
+      <w:pPr>
+        <w:autoSpaceDE w:val="0"/>
+        <w:autoSpaceDN w:val="0"/>
+        <w:adjustRightInd w:val="0"/>
+        <w:spacing w:after="0" w:line="240" w:lineRule="auto"/>
+        <w:rPr>
+          <w:rFonts w:asciiTheme="minorHAnsi" w:eastAsia="新細明體" w:hAnsiTheme="minorHAnsi" w:cs="Courier New" w:hint="eastAsia"/>
+          <w:sz w:val="24"/>
+          <w:szCs w:val="24"/>
+          <w:lang w:eastAsia="zh-TW"/>
+        </w:rPr>
+      </w:pPr>
+      <w:r>
+        <w:rPr>
+          <w:rFonts w:asciiTheme="minorHAnsi" w:eastAsia="新細明體" w:hAnsiTheme="minorHAnsi" w:cs="Courier New" w:hint="eastAsia"/>
+          <w:sz w:val="24"/>
+          <w:szCs w:val="24"/>
+          <w:lang w:eastAsia="zh-TW"/>
+        </w:rPr>
+        <w:t>ISSUED DATE: OCT 21, 2009</w:t>
+      </w:r>
+    </w:p>
+    <w:p>
+      <w:pPr>
+        <w:autoSpaceDE w:val="0"/>
+        <w:autoSpaceDN w:val="0"/>
+        <w:adjustRightInd w:val="0"/>
+        <w:spacing w:after="0" w:line="240" w:lineRule="auto"/>
+        <w:rPr>
+          <w:rFonts w:asciiTheme="minorHAnsi" w:hAnsiTheme="minorHAnsi" w:cs="Courier New"/>
+          <w:sz w:val="24"/>
+          <w:szCs w:val="24"/>
+        </w:rPr>
+      </w:pPr>
+      <w:r>
+        <w:rPr>
+          <w:rFonts w:asciiTheme="minorHAnsi" w:hAnsiTheme="minorHAnsi" w:cs="Courier New"/>
+          <w:sz w:val="24"/>
+          <w:szCs w:val="24"/>
+        </w:rPr>
+        <w:t>DESCRIPTION:</w:t>
+      </w:r>
+    </w:p>
+    <w:p>
+      <w:pPr>
+        <w:autoSpaceDE w:val="0"/>
+        <w:autoSpaceDN w:val="0"/>
+        <w:adjustRightInd w:val="0"/>
+        <w:spacing w:after="0" w:line="240" w:lineRule="auto"/>
+        <w:rPr>
+          <w:rFonts w:asciiTheme="minorHAnsi" w:eastAsia="新細明體" w:hAnsiTheme="minorHAnsi" w:cs="Courier New" w:hint="eastAsia"/>
+          <w:sz w:val="24"/>
+          <w:szCs w:val="24"/>
+          <w:lang w:eastAsia="zh-TW"/>
+        </w:rPr>
+      </w:pPr>
+      <w:r>
+        <w:rPr>
+          <w:rFonts w:asciiTheme="minorHAnsi" w:eastAsia="新細明體" w:hAnsiTheme="minorHAnsi" w:cs="Courier New" w:hint="eastAsia"/>
+          <w:sz w:val="24"/>
+          <w:szCs w:val="24"/>
+          <w:lang w:eastAsia="zh-TW"/>
+        </w:rPr>
+        <w:t>A validation failure on register shows edit form.</w:t>
+      </w:r>
+    </w:p>
+    <w:p>
+      <w:pPr>
+        <w:autoSpaceDE w:val="0"/>
+        <w:autoSpaceDN w:val="0"/>
+        <w:adjustRightInd w:val="0"/>
+        <w:spacing w:after="0" w:line="240" w:lineRule="auto"/>
+        <w:rPr>
+          <w:rFonts w:asciiTheme="minorHAnsi" w:eastAsia="新細明體" w:hAnsiTheme="minorHAnsi" w:cs="Courier New" w:hint="eastAsia"/>
+          <w:sz w:val="24"/>
+          <w:szCs w:val="24"/>
+          <w:lang w:eastAsia="zh-TW"/>
+        </w:rPr>
+      </w:pPr>
+    </w:p>
+    <w:p>
+      <w:pPr>
+        <w:autoSpaceDE w:val="0"/>
+        <w:autoSpaceDN w:val="0"/>
+        <w:adjustRightInd w:val="0"/>
+        <w:spacing w:after="0" w:line="240" w:lineRule="auto"/>
+        <w:rPr>
+          <w:rFonts w:asciiTheme="minorHAnsi" w:hAnsiTheme="minorHAnsi" w:cs="Courier New"/>
+          <w:sz w:val="24"/>
+          <w:szCs w:val="24"/>
+        </w:rPr>
+      </w:pPr>
+      <w:r>
+        <w:rPr>
+          <w:rFonts w:asciiTheme="minorHAnsi" w:hAnsiTheme="minorHAnsi" w:cs="Courier New"/>
+          <w:sz w:val="24"/>
+          <w:szCs w:val="24"/>
+        </w:rPr>
+        <w:t xml:space="preserve">**BUG </w:t>
+      </w:r>
+      <w:r>
+        <w:rPr>
+          <w:rFonts w:asciiTheme="minorHAnsi" w:eastAsia="新細明體" w:hAnsiTheme="minorHAnsi" w:cs="Courier New" w:hint="eastAsia"/>
+          <w:sz w:val="24"/>
+          <w:szCs w:val="24"/>
+          <w:lang w:eastAsia="zh-TW"/>
+        </w:rPr>
+        <w:t>5</w:t>
+      </w:r>
+      <w:r>
+        <w:rPr>
+          <w:rFonts w:asciiTheme="minorHAnsi" w:hAnsiTheme="minorHAnsi" w:cs="Courier New"/>
+          <w:sz w:val="24"/>
+          <w:szCs w:val="24"/>
+        </w:rPr>
+        <w:t>**</w:t>
+      </w:r>
+    </w:p>
+    <w:p>
+      <w:pPr>
+        <w:autoSpaceDE w:val="0"/>
+        <w:autoSpaceDN w:val="0"/>
+        <w:adjustRightInd w:val="0"/>
+        <w:spacing w:after="0" w:line="240" w:lineRule="auto"/>
+        <w:rPr>
+          <w:rFonts w:asciiTheme="minorHAnsi" w:hAnsiTheme="minorHAnsi" w:cs="Courier New"/>
+          <w:sz w:val="24"/>
+          <w:szCs w:val="24"/>
+          <w:lang w:eastAsia="zh-TW"/>
+        </w:rPr>
+      </w:pPr>
+      <w:r>
+        <w:rPr>
+          <w:rFonts w:asciiTheme="minorHAnsi" w:hAnsiTheme="minorHAnsi" w:cs="Courier New"/>
+          <w:sz w:val="24"/>
+          <w:szCs w:val="24"/>
+        </w:rPr>
+        <w:t>STATUS: RESOLVED</w:t>
+      </w:r>
+    </w:p>
+    <w:p>
+      <w:pPr>
+        <w:autoSpaceDE w:val="0"/>
+        <w:autoSpaceDN w:val="0"/>
+        <w:adjustRightInd w:val="0"/>
+        <w:spacing w:after="0" w:line="240" w:lineRule="auto"/>
+        <w:rPr>
+          <w:rFonts w:asciiTheme="minorHAnsi" w:eastAsia="新細明體" w:hAnsiTheme="minorHAnsi" w:cs="Courier New" w:hint="eastAsia"/>
+          <w:sz w:val="24"/>
+          <w:szCs w:val="24"/>
+          <w:lang w:eastAsia="zh-TW"/>
+        </w:rPr>
+      </w:pPr>
+      <w:r>
+        <w:rPr>
+          <w:rFonts w:asciiTheme="minorHAnsi" w:hAnsiTheme="minorHAnsi" w:cs="Courier New"/>
+          <w:sz w:val="24"/>
+          <w:szCs w:val="24"/>
+          <w:lang w:eastAsia="zh-TW"/>
+        </w:rPr>
+        <w:t xml:space="preserve">PRIORITY: </w:t>
+      </w:r>
+      <w:r>
+        <w:rPr>
+          <w:rFonts w:asciiTheme="minorHAnsi" w:eastAsia="新細明體" w:hAnsiTheme="minorHAnsi" w:cs="Courier New" w:hint="eastAsia"/>
+          <w:sz w:val="24"/>
+          <w:szCs w:val="24"/>
+          <w:lang w:eastAsia="zh-TW"/>
+        </w:rPr>
+        <w:t>HIGH</w:t>
+      </w:r>
+    </w:p>
+    <w:p>
+      <w:pPr>
+        <w:autoSpaceDE w:val="0"/>
+        <w:autoSpaceDN w:val="0"/>
+        <w:adjustRightInd w:val="0"/>
+        <w:spacing w:after="0" w:line="240" w:lineRule="auto"/>
+        <w:rPr>
+          <w:rFonts w:asciiTheme="minorHAnsi" w:eastAsia="新細明體" w:hAnsiTheme="minorHAnsi" w:cs="Courier New" w:hint="eastAsia"/>
+          <w:sz w:val="24"/>
+          <w:szCs w:val="24"/>
+          <w:lang w:eastAsia="zh-TW"/>
+        </w:rPr>
+      </w:pPr>
+      <w:r>
+        <w:rPr>
+          <w:rFonts w:asciiTheme="minorHAnsi" w:eastAsia="新細明體" w:hAnsiTheme="minorHAnsi" w:cs="Courier New" w:hint="eastAsia"/>
+          <w:sz w:val="24"/>
+          <w:szCs w:val="24"/>
+          <w:lang w:eastAsia="zh-TW"/>
+        </w:rPr>
+        <w:t>ISSUED DATE: OCT 21, 2009</w:t>
+      </w:r>
+    </w:p>
+    <w:p>
+      <w:pPr>
+        <w:autoSpaceDE w:val="0"/>
+        <w:autoSpaceDN w:val="0"/>
+        <w:adjustRightInd w:val="0"/>
+        <w:spacing w:after="0" w:line="240" w:lineRule="auto"/>
+        <w:rPr>
+          <w:rFonts w:asciiTheme="minorHAnsi" w:hAnsiTheme="minorHAnsi" w:cs="Courier New"/>
+          <w:sz w:val="24"/>
+          <w:szCs w:val="24"/>
+        </w:rPr>
+      </w:pPr>
+      <w:r>
+        <w:rPr>
+          <w:rFonts w:asciiTheme="minorHAnsi" w:hAnsiTheme="minorHAnsi" w:cs="Courier New"/>
+          <w:sz w:val="24"/>
+          <w:szCs w:val="24"/>
+        </w:rPr>
+        <w:t>DESCRIPTION:</w:t>
+      </w:r>
+    </w:p>
+    <w:p>
+      <w:pPr>
+        <w:autoSpaceDE w:val="0"/>
+        <w:autoSpaceDN w:val="0"/>
+        <w:adjustRightInd w:val="0"/>
+        <w:spacing w:after="0" w:line="240" w:lineRule="auto"/>
+        <w:rPr>
+          <w:rFonts w:asciiTheme="minorHAnsi" w:eastAsia="新細明體" w:hAnsiTheme="minorHAnsi" w:cs="Courier New" w:hint="eastAsia"/>
+          <w:sz w:val="24"/>
+          <w:szCs w:val="24"/>
+          <w:lang w:eastAsia="zh-TW"/>
+        </w:rPr>
+      </w:pPr>
+      <w:r>
+        <w:rPr>
+          <w:rFonts w:asciiTheme="minorHAnsi" w:eastAsia="新細明體" w:hAnsiTheme="minorHAnsi" w:cs="Courier New" w:hint="eastAsia"/>
+          <w:sz w:val="24"/>
+          <w:szCs w:val="24"/>
+          <w:lang w:eastAsia="zh-TW"/>
+        </w:rPr>
+        <w:t>After login as an admin, creating a room</w:t>
+      </w:r>
+      <w:r>
+        <w:rPr>
+          <w:rFonts w:asciiTheme="minorHAnsi" w:eastAsia="新細明體" w:hAnsiTheme="minorHAnsi" w:cs="Courier New" w:hint="eastAsia"/>
+          <w:sz w:val="24"/>
+          <w:szCs w:val="24"/>
+          <w:lang w:eastAsia="zh-TW"/>
+        </w:rPr>
+        <w:t xml:space="preserve"> </w:t>
+      </w:r>
+      <w:r>
+        <w:rPr>
+          <w:rFonts w:asciiTheme="minorHAnsi" w:eastAsia="新細明體" w:hAnsiTheme="minorHAnsi" w:cs="Courier New" w:hint="eastAsia"/>
+          <w:sz w:val="24"/>
+          <w:szCs w:val="24"/>
+          <w:lang w:eastAsia="zh-TW"/>
+        </w:rPr>
+        <w:t>type with invalid data does not display error message.</w:t>
+      </w:r>
+    </w:p>
+    <w:p>
+      <w:pPr>
+        <w:autoSpaceDE w:val="0"/>
+        <w:autoSpaceDN w:val="0"/>
+        <w:adjustRightInd w:val="0"/>
+        <w:spacing w:after="0" w:line="240" w:lineRule="auto"/>
+        <w:rPr>
+          <w:rFonts w:asciiTheme="minorHAnsi" w:eastAsia="新細明體" w:hAnsiTheme="minorHAnsi" w:cs="Courier New" w:hint="eastAsia"/>
+          <w:sz w:val="24"/>
+          <w:szCs w:val="24"/>
+          <w:lang w:eastAsia="zh-TW"/>
+        </w:rPr>
+      </w:pPr>
+    </w:p>
+    <w:p>
+      <w:pPr>
+        <w:autoSpaceDE w:val="0"/>
+        <w:autoSpaceDN w:val="0"/>
+        <w:adjustRightInd w:val="0"/>
+        <w:spacing w:after="0" w:line="240" w:lineRule="auto"/>
+        <w:rPr>
+          <w:rFonts w:asciiTheme="minorHAnsi" w:hAnsiTheme="minorHAnsi" w:cs="Courier New"/>
+          <w:sz w:val="24"/>
+          <w:szCs w:val="24"/>
+        </w:rPr>
+      </w:pPr>
+      <w:r>
+        <w:rPr>
+          <w:rFonts w:asciiTheme="minorHAnsi" w:hAnsiTheme="minorHAnsi" w:cs="Courier New"/>
+          <w:sz w:val="24"/>
+          <w:szCs w:val="24"/>
+        </w:rPr>
+        <w:t xml:space="preserve">**BUG </w:t>
+      </w:r>
+      <w:r>
+        <w:rPr>
+          <w:rFonts w:asciiTheme="minorHAnsi" w:eastAsia="新細明體" w:hAnsiTheme="minorHAnsi" w:cs="Courier New" w:hint="eastAsia"/>
+          <w:sz w:val="24"/>
+          <w:szCs w:val="24"/>
+          <w:lang w:eastAsia="zh-TW"/>
+        </w:rPr>
+        <w:t>6</w:t>
+      </w:r>
+      <w:r>
+        <w:rPr>
+          <w:rFonts w:asciiTheme="minorHAnsi" w:hAnsiTheme="minorHAnsi" w:cs="Courier New"/>
+          <w:sz w:val="24"/>
+          <w:szCs w:val="24"/>
+        </w:rPr>
+        <w:t>**</w:t>
+      </w:r>
+    </w:p>
+    <w:p>
+      <w:pPr>
+        <w:autoSpaceDE w:val="0"/>
+        <w:autoSpaceDN w:val="0"/>
+        <w:adjustRightInd w:val="0"/>
+        <w:spacing w:after="0" w:line="240" w:lineRule="auto"/>
+        <w:rPr>
+          <w:rFonts w:asciiTheme="minorHAnsi" w:hAnsiTheme="minorHAnsi" w:cs="Courier New"/>
+          <w:sz w:val="24"/>
+          <w:szCs w:val="24"/>
+          <w:lang w:eastAsia="zh-TW"/>
+        </w:rPr>
+      </w:pPr>
+      <w:r>
+        <w:rPr>
+          <w:rFonts w:asciiTheme="minorHAnsi" w:hAnsiTheme="minorHAnsi" w:cs="Courier New"/>
+          <w:sz w:val="24"/>
+          <w:szCs w:val="24"/>
+        </w:rPr>
+        <w:t>STATUS: RESOLVED</w:t>
+      </w:r>
+    </w:p>
+    <w:p>
+      <w:pPr>
+        <w:autoSpaceDE w:val="0"/>
+        <w:autoSpaceDN w:val="0"/>
+        <w:adjustRightInd w:val="0"/>
+        <w:spacing w:after="0" w:line="240" w:lineRule="auto"/>
+        <w:rPr>
+          <w:rFonts w:asciiTheme="minorHAnsi" w:eastAsia="新細明體" w:hAnsiTheme="minorHAnsi" w:cs="Courier New" w:hint="eastAsia"/>
+          <w:sz w:val="24"/>
+          <w:szCs w:val="24"/>
+          <w:lang w:eastAsia="zh-TW"/>
+        </w:rPr>
+      </w:pPr>
+      <w:r>
+        <w:rPr>
+          <w:rFonts w:asciiTheme="minorHAnsi" w:hAnsiTheme="minorHAnsi" w:cs="Courier New"/>
+          <w:sz w:val="24"/>
+          <w:szCs w:val="24"/>
+          <w:lang w:eastAsia="zh-TW"/>
+        </w:rPr>
+        <w:t xml:space="preserve">PRIORITY: </w:t>
+      </w:r>
+      <w:r>
+        <w:rPr>
+          <w:rFonts w:asciiTheme="minorHAnsi" w:eastAsia="新細明體" w:hAnsiTheme="minorHAnsi" w:cs="Courier New" w:hint="eastAsia"/>
+          <w:sz w:val="24"/>
+          <w:szCs w:val="24"/>
+          <w:lang w:eastAsia="zh-TW"/>
+        </w:rPr>
+        <w:t>HIGH</w:t>
+      </w:r>
+    </w:p>
+    <w:p>
+      <w:pPr>
+        <w:tabs>
+          <w:tab w:val="left" w:pos="2430"/>
+        </w:tabs>
+        <w:autoSpaceDE w:val="0"/>
+        <w:autoSpaceDN w:val="0"/>
+        <w:adjustRightInd w:val="0"/>
+        <w:spacing w:after="0" w:line="240" w:lineRule="auto"/>
+        <w:rPr>
+          <w:rFonts w:asciiTheme="minorHAnsi" w:eastAsia="新細明體" w:hAnsiTheme="minorHAnsi" w:cs="Courier New" w:hint="eastAsia"/>
+          <w:sz w:val="24"/>
+          <w:szCs w:val="24"/>
+          <w:lang w:eastAsia="zh-TW"/>
+        </w:rPr>
+      </w:pPr>
+      <w:r>
+        <w:rPr>
+          <w:rFonts w:asciiTheme="minorHAnsi" w:eastAsia="新細明體" w:hAnsiTheme="minorHAnsi" w:cs="Courier New" w:hint="eastAsia"/>
+          <w:sz w:val="24"/>
+          <w:szCs w:val="24"/>
+          <w:lang w:eastAsia="zh-TW"/>
+        </w:rPr>
+        <w:t>ISSUED DATE: OCT 22, 2009</w:t>
+      </w:r>
+      <w:r>
+        <w:rPr>
+          <w:rFonts w:asciiTheme="minorHAnsi" w:eastAsia="新細明體" w:hAnsiTheme="minorHAnsi" w:cs="Courier New"/>
+          <w:sz w:val="24"/>
+          <w:szCs w:val="24"/>
+          <w:lang w:eastAsia="zh-TW"/>
+        </w:rPr>
+        <w:tab/>
+      </w:r>
+    </w:p>
+    <w:p>
+      <w:pPr>
+        <w:autoSpaceDE w:val="0"/>
+        <w:autoSpaceDN w:val="0"/>
+        <w:adjustRightInd w:val="0"/>
+        <w:spacing w:after="0" w:line="240" w:lineRule="auto"/>
+        <w:rPr>
+          <w:rFonts w:asciiTheme="minorHAnsi" w:hAnsiTheme="minorHAnsi" w:cs="Courier New"/>
+          <w:sz w:val="24"/>
+          <w:szCs w:val="24"/>
+        </w:rPr>
+      </w:pPr>
+      <w:r>
+        <w:rPr>
+          <w:rFonts w:asciiTheme="minorHAnsi" w:hAnsiTheme="minorHAnsi" w:cs="Courier New"/>
+          <w:sz w:val="24"/>
+          <w:szCs w:val="24"/>
+        </w:rPr>
+        <w:t>DESCRIPTION:</w:t>
+      </w:r>
+    </w:p>
+    <w:p>
+      <w:pPr>
+        <w:autoSpaceDE w:val="0"/>
+        <w:autoSpaceDN w:val="0"/>
+        <w:adjustRightInd w:val="0"/>
+        <w:spacing w:after="0" w:line="240" w:lineRule="auto"/>
+        <w:rPr>
+          <w:rFonts w:asciiTheme="minorHAnsi" w:eastAsia="新細明體" w:hAnsiTheme="minorHAnsi" w:cs="Courier New" w:hint="eastAsia"/>
+          <w:sz w:val="24"/>
+          <w:szCs w:val="24"/>
+          <w:lang w:eastAsia="zh-TW"/>
+        </w:rPr>
+      </w:pPr>
+      <w:r>
+        <w:rPr>
+          <w:rFonts w:asciiTheme="minorHAnsi" w:eastAsia="新細明體" w:hAnsiTheme="minorHAnsi" w:cs="Courier New" w:hint="eastAsia"/>
+          <w:sz w:val="24"/>
+          <w:szCs w:val="24"/>
+          <w:lang w:eastAsia="zh-TW"/>
+        </w:rPr>
+        <w:t>Saving user</w:t>
+      </w:r>
+      <w:r>
+        <w:rPr>
+          <w:rFonts w:asciiTheme="minorHAnsi" w:eastAsia="新細明體" w:hAnsiTheme="minorHAnsi" w:cs="Courier New"/>
+          <w:sz w:val="24"/>
+          <w:szCs w:val="24"/>
+          <w:lang w:eastAsia="zh-TW"/>
+        </w:rPr>
+        <w:t>’</w:t>
+      </w:r>
+      <w:r>
+        <w:rPr>
+          <w:rFonts w:asciiTheme="minorHAnsi" w:eastAsia="新細明體" w:hAnsiTheme="minorHAnsi" w:cs="Courier New" w:hint="eastAsia"/>
+          <w:sz w:val="24"/>
+          <w:szCs w:val="24"/>
+          <w:lang w:eastAsia="zh-TW"/>
+        </w:rPr>
+        <w:t xml:space="preserve">s account after editing is not function properly. It </w:t>
+      </w:r>
+      <w:r>
+        <w:rPr>
+          <w:rFonts w:asciiTheme="minorHAnsi" w:eastAsia="新細明體" w:hAnsiTheme="minorHAnsi" w:cs="Courier New"/>
+          <w:sz w:val="24"/>
+          <w:szCs w:val="24"/>
+          <w:lang w:eastAsia="zh-TW"/>
+        </w:rPr>
+        <w:t>displays</w:t>
+      </w:r>
+      <w:r>
+        <w:rPr>
+          <w:rFonts w:asciiTheme="minorHAnsi" w:eastAsia="新細明體" w:hAnsiTheme="minorHAnsi" w:cs="Courier New" w:hint="eastAsia"/>
+          <w:sz w:val="24"/>
+          <w:szCs w:val="24"/>
+          <w:lang w:eastAsia="zh-TW"/>
+        </w:rPr>
+        <w:t xml:space="preserve"> an error message saying username is null.</w:t>
+      </w:r>
+    </w:p>
+    <w:p>
+      <w:pPr>
+        <w:autoSpaceDE w:val="0"/>
+        <w:autoSpaceDN w:val="0"/>
+        <w:adjustRightInd w:val="0"/>
+        <w:spacing w:after="0" w:line="240" w:lineRule="auto"/>
+        <w:rPr>
+          <w:rFonts w:asciiTheme="minorHAnsi" w:eastAsia="新細明體" w:hAnsiTheme="minorHAnsi" w:cs="Courier New" w:hint="eastAsia"/>
+          <w:sz w:val="24"/>
+          <w:szCs w:val="24"/>
+          <w:lang w:eastAsia="zh-TW"/>
+        </w:rPr>
+      </w:pPr>
+    </w:p>
+    <w:p>
+      <w:pPr>
+        <w:autoSpaceDE w:val="0"/>
+        <w:autoSpaceDN w:val="0"/>
+        <w:adjustRightInd w:val="0"/>
+        <w:spacing w:after="0" w:line="240" w:lineRule="auto"/>
+        <w:rPr>
+          <w:rFonts w:asciiTheme="minorHAnsi" w:eastAsia="新細明體" w:hAnsiTheme="minorHAnsi" w:cs="Courier New" w:hint="eastAsia"/>
+          <w:sz w:val="24"/>
+          <w:szCs w:val="24"/>
+          <w:lang w:eastAsia="zh-TW"/>
+        </w:rPr>
+      </w:pPr>
+    </w:p>
+    <w:p>
+      <w:pPr>
+        <w:autoSpaceDE w:val="0"/>
+        <w:autoSpaceDN w:val="0"/>
+        <w:adjustRightInd w:val="0"/>
+        <w:spacing w:after="0" w:line="240" w:lineRule="auto"/>
+        <w:rPr>
+          <w:rFonts w:asciiTheme="minorHAnsi" w:hAnsiTheme="minorHAnsi" w:cs="Courier New"/>
+          <w:sz w:val="24"/>
+          <w:szCs w:val="24"/>
+        </w:rPr>
+      </w:pPr>
+      <w:r>
+        <w:rPr>
+          <w:rFonts w:asciiTheme="minorHAnsi" w:hAnsiTheme="minorHAnsi" w:cs="Courier New"/>
+          <w:sz w:val="24"/>
+          <w:szCs w:val="24"/>
+        </w:rPr>
+        <w:t xml:space="preserve">**BUG </w:t>
+      </w:r>
+      <w:r>
+        <w:rPr>
+          <w:rFonts w:asciiTheme="minorHAnsi" w:eastAsia="新細明體" w:hAnsiTheme="minorHAnsi" w:cs="Courier New" w:hint="eastAsia"/>
+          <w:sz w:val="24"/>
+          <w:szCs w:val="24"/>
+          <w:lang w:eastAsia="zh-TW"/>
+        </w:rPr>
+        <w:t>7</w:t>
+      </w:r>
+      <w:r>
+        <w:rPr>
+          <w:rFonts w:asciiTheme="minorHAnsi" w:hAnsiTheme="minorHAnsi" w:cs="Courier New"/>
+          <w:sz w:val="24"/>
+          <w:szCs w:val="24"/>
+        </w:rPr>
+        <w:t>**</w:t>
+      </w:r>
+    </w:p>
+    <w:p>
+      <w:pPr>
+        <w:autoSpaceDE w:val="0"/>
+        <w:autoSpaceDN w:val="0"/>
+        <w:adjustRightInd w:val="0"/>
+        <w:spacing w:after="0" w:line="240" w:lineRule="auto"/>
+        <w:rPr>
+          <w:rFonts w:asciiTheme="minorHAnsi" w:hAnsiTheme="minorHAnsi" w:cs="Courier New"/>
+          <w:sz w:val="24"/>
+          <w:szCs w:val="24"/>
+          <w:lang w:eastAsia="zh-TW"/>
+        </w:rPr>
+      </w:pPr>
+      <w:r>
+        <w:rPr>
+          <w:rFonts w:asciiTheme="minorHAnsi" w:hAnsiTheme="minorHAnsi" w:cs="Courier New"/>
+          <w:sz w:val="24"/>
+          <w:szCs w:val="24"/>
+        </w:rPr>
+        <w:t>STATUS: RESOLVED</w:t>
+      </w:r>
+    </w:p>
+    <w:p>
+      <w:pPr>
+        <w:autoSpaceDE w:val="0"/>
+        <w:autoSpaceDN w:val="0"/>
+        <w:adjustRightInd w:val="0"/>
+        <w:spacing w:after="0" w:line="240" w:lineRule="auto"/>
+        <w:rPr>
+          <w:rFonts w:asciiTheme="minorHAnsi" w:eastAsia="新細明體" w:hAnsiTheme="minorHAnsi" w:cs="Courier New" w:hint="eastAsia"/>
+          <w:sz w:val="24"/>
+          <w:szCs w:val="24"/>
+          <w:lang w:eastAsia="zh-TW"/>
+        </w:rPr>
+      </w:pPr>
+      <w:r>
+        <w:rPr>
+          <w:rFonts w:asciiTheme="minorHAnsi" w:hAnsiTheme="minorHAnsi" w:cs="Courier New"/>
+          <w:sz w:val="24"/>
+          <w:szCs w:val="24"/>
+          <w:lang w:eastAsia="zh-TW"/>
+        </w:rPr>
+        <w:t xml:space="preserve">PRIORITY: </w:t>
+      </w:r>
+      <w:r>
+        <w:rPr>
+          <w:rFonts w:asciiTheme="minorHAnsi" w:eastAsia="新細明體" w:hAnsiTheme="minorHAnsi" w:cs="Courier New" w:hint="eastAsia"/>
+          <w:sz w:val="24"/>
+          <w:szCs w:val="24"/>
+          <w:lang w:eastAsia="zh-TW"/>
+        </w:rPr>
+        <w:t>CRITICAL</w:t>
+      </w:r>
+    </w:p>
+    <w:p>
+      <w:pPr>
+        <w:autoSpaceDE w:val="0"/>
+        <w:autoSpaceDN w:val="0"/>
+        <w:adjustRightInd w:val="0"/>
+        <w:spacing w:after="0" w:line="240" w:lineRule="auto"/>
+        <w:rPr>
+          <w:rFonts w:asciiTheme="minorHAnsi" w:eastAsia="新細明體" w:hAnsiTheme="minorHAnsi" w:cs="Courier New" w:hint="eastAsia"/>
+          <w:sz w:val="24"/>
+          <w:szCs w:val="24"/>
+          <w:lang w:eastAsia="zh-TW"/>
+        </w:rPr>
+      </w:pPr>
+      <w:r>
+        <w:rPr>
+          <w:rFonts w:asciiTheme="minorHAnsi" w:eastAsia="新細明體" w:hAnsiTheme="minorHAnsi" w:cs="Courier New" w:hint="eastAsia"/>
+          <w:sz w:val="24"/>
+          <w:szCs w:val="24"/>
+          <w:lang w:eastAsia="zh-TW"/>
+        </w:rPr>
+        <w:t xml:space="preserve">ISSUED DATE: </w:t>
+      </w:r>
+      <w:r>
+        <w:rPr>
+          <w:rFonts w:asciiTheme="minorHAnsi" w:eastAsia="新細明體" w:hAnsiTheme="minorHAnsi" w:cs="Courier New" w:hint="eastAsia"/>
+          <w:sz w:val="24"/>
+          <w:szCs w:val="24"/>
+          <w:lang w:eastAsia="zh-TW"/>
+        </w:rPr>
+        <w:t>OCT 23, 2009</w:t>
+      </w:r>
+    </w:p>
+    <w:p>
+      <w:pPr>
+        <w:autoSpaceDE w:val="0"/>
+        <w:autoSpaceDN w:val="0"/>
+        <w:adjustRightInd w:val="0"/>
+        <w:spacing w:after="0" w:line="240" w:lineRule="auto"/>
+        <w:rPr>
+          <w:rFonts w:asciiTheme="minorHAnsi" w:hAnsiTheme="minorHAnsi" w:cs="Courier New"/>
+          <w:sz w:val="24"/>
+          <w:szCs w:val="24"/>
+        </w:rPr>
+      </w:pPr>
+      <w:r>
+        <w:rPr>
+          <w:rFonts w:asciiTheme="minorHAnsi" w:hAnsiTheme="minorHAnsi" w:cs="Courier New"/>
+          <w:sz w:val="24"/>
+          <w:szCs w:val="24"/>
+        </w:rPr>
+        <w:t>DESCRIPTION:</w:t>
+      </w:r>
+    </w:p>
+    <w:p>
+      <w:pPr>
+        <w:autoSpaceDE w:val="0"/>
+        <w:autoSpaceDN w:val="0"/>
+        <w:adjustRightInd w:val="0"/>
+        <w:spacing w:after="0" w:line="240" w:lineRule="auto"/>
+        <w:rPr>
+          <w:rFonts w:asciiTheme="minorHAnsi" w:eastAsia="新細明體" w:hAnsiTheme="minorHAnsi" w:cs="Courier New" w:hint="eastAsia"/>
+          <w:sz w:val="24"/>
+          <w:szCs w:val="24"/>
+          <w:lang w:eastAsia="zh-TW"/>
+        </w:rPr>
+      </w:pPr>
+      <w:r>
+        <w:rPr>
+          <w:rFonts w:asciiTheme="minorHAnsi" w:eastAsia="新細明體" w:hAnsiTheme="minorHAnsi" w:cs="Courier New" w:hint="eastAsia"/>
+          <w:sz w:val="24"/>
+          <w:szCs w:val="24"/>
+          <w:lang w:eastAsia="zh-TW"/>
+        </w:rPr>
+        <w:t>After edit admin account, the edition does not apply.</w:t>
+      </w:r>
+    </w:p>
+    <w:p>
+      <w:pPr>
+        <w:autoSpaceDE w:val="0"/>
+        <w:autoSpaceDN w:val="0"/>
+        <w:adjustRightInd w:val="0"/>
+        <w:spacing w:after="0" w:line="240" w:lineRule="auto"/>
+        <w:rPr>
+          <w:rFonts w:asciiTheme="minorHAnsi" w:eastAsia="新細明體" w:hAnsiTheme="minorHAnsi" w:cs="Courier New" w:hint="eastAsia"/>
+          <w:sz w:val="24"/>
+          <w:szCs w:val="24"/>
+          <w:lang w:eastAsia="zh-TW"/>
+        </w:rPr>
+      </w:pPr>
+    </w:p>
+    <w:p>
+      <w:pPr>
+        <w:autoSpaceDE w:val="0"/>
+        <w:autoSpaceDN w:val="0"/>
+        <w:adjustRightInd w:val="0"/>
+        <w:spacing w:after="0" w:line="240" w:lineRule="auto"/>
+        <w:rPr>
+          <w:rFonts w:asciiTheme="minorHAnsi" w:hAnsiTheme="minorHAnsi" w:cs="Courier New"/>
+          <w:sz w:val="24"/>
+          <w:szCs w:val="24"/>
+        </w:rPr>
+      </w:pPr>
+      <w:r>
+        <w:rPr>
+          <w:rFonts w:asciiTheme="minorHAnsi" w:hAnsiTheme="minorHAnsi" w:cs="Courier New"/>
+          <w:sz w:val="24"/>
+          <w:szCs w:val="24"/>
+        </w:rPr>
+        <w:t xml:space="preserve">**BUG </w:t>
+      </w:r>
+      <w:r>
+        <w:rPr>
+          <w:rFonts w:asciiTheme="minorHAnsi" w:eastAsia="新細明體" w:hAnsiTheme="minorHAnsi" w:cs="Courier New" w:hint="eastAsia"/>
+          <w:sz w:val="24"/>
+          <w:szCs w:val="24"/>
+          <w:lang w:eastAsia="zh-TW"/>
+        </w:rPr>
+        <w:t>8</w:t>
+      </w:r>
+      <w:r>
+        <w:rPr>
+          <w:rFonts w:asciiTheme="minorHAnsi" w:hAnsiTheme="minorHAnsi" w:cs="Courier New"/>
+          <w:sz w:val="24"/>
+          <w:szCs w:val="24"/>
+        </w:rPr>
+        <w:t>**</w:t>
+      </w:r>
+    </w:p>
+    <w:p>
+      <w:pPr>
+        <w:autoSpaceDE w:val="0"/>
+        <w:autoSpaceDN w:val="0"/>
+        <w:adjustRightInd w:val="0"/>
+        <w:spacing w:after="0" w:line="240" w:lineRule="auto"/>
+        <w:rPr>
+          <w:rFonts w:asciiTheme="minorHAnsi" w:hAnsiTheme="minorHAnsi" w:cs="Courier New"/>
+          <w:sz w:val="24"/>
+          <w:szCs w:val="24"/>
+          <w:lang w:eastAsia="zh-TW"/>
+        </w:rPr>
+      </w:pPr>
+      <w:r>
+        <w:rPr>
+          <w:rFonts w:asciiTheme="minorHAnsi" w:hAnsiTheme="minorHAnsi" w:cs="Courier New"/>
+          <w:sz w:val="24"/>
+          <w:szCs w:val="24"/>
+        </w:rPr>
+        <w:t>STATUS: RESOLVED</w:t>
+      </w:r>
+    </w:p>
+    <w:p>
+      <w:pPr>
+        <w:autoSpaceDE w:val="0"/>
+        <w:autoSpaceDN w:val="0"/>
+        <w:adjustRightInd w:val="0"/>
+        <w:spacing w:after="0" w:line="240" w:lineRule="auto"/>
+        <w:rPr>
+          <w:rFonts w:asciiTheme="minorHAnsi" w:eastAsia="新細明體" w:hAnsiTheme="minorHAnsi" w:cs="Courier New" w:hint="eastAsia"/>
+          <w:sz w:val="24"/>
+          <w:szCs w:val="24"/>
+          <w:lang w:eastAsia="zh-TW"/>
+        </w:rPr>
+      </w:pPr>
+      <w:r>
+        <w:rPr>
+          <w:rFonts w:asciiTheme="minorHAnsi" w:hAnsiTheme="minorHAnsi" w:cs="Courier New"/>
+          <w:sz w:val="24"/>
+          <w:szCs w:val="24"/>
+          <w:lang w:eastAsia="zh-TW"/>
+        </w:rPr>
+        <w:t>PRIORITY: LOW</w:t>
+      </w:r>
+    </w:p>
+    <w:p>
+      <w:pPr>
+        <w:autoSpaceDE w:val="0"/>
+        <w:autoSpaceDN w:val="0"/>
+        <w:adjustRightInd w:val="0"/>
+        <w:spacing w:after="0" w:line="240" w:lineRule="auto"/>
+        <w:rPr>
+          <w:rFonts w:asciiTheme="minorHAnsi" w:eastAsia="新細明體" w:hAnsiTheme="minorHAnsi" w:cs="Courier New" w:hint="eastAsia"/>
+          <w:sz w:val="24"/>
+          <w:szCs w:val="24"/>
+          <w:lang w:eastAsia="zh-TW"/>
+        </w:rPr>
+      </w:pPr>
+      <w:r>
+        <w:rPr>
+          <w:rFonts w:asciiTheme="minorHAnsi" w:eastAsia="新細明體" w:hAnsiTheme="minorHAnsi" w:cs="Courier New" w:hint="eastAsia"/>
+          <w:sz w:val="24"/>
+          <w:szCs w:val="24"/>
+          <w:lang w:eastAsia="zh-TW"/>
+        </w:rPr>
+        <w:t xml:space="preserve">ISSUED DATE: </w:t>
+      </w:r>
+      <w:r>
+        <w:rPr>
+          <w:rFonts w:asciiTheme="minorHAnsi" w:eastAsia="新細明體" w:hAnsiTheme="minorHAnsi" w:cs="Courier New" w:hint="eastAsia"/>
+          <w:sz w:val="24"/>
+          <w:szCs w:val="24"/>
+          <w:lang w:eastAsia="zh-TW"/>
+        </w:rPr>
+        <w:t>NOV 12, 2009</w:t>
+      </w:r>
+    </w:p>
+    <w:p>
+      <w:pPr>
+        <w:autoSpaceDE w:val="0"/>
+        <w:autoSpaceDN w:val="0"/>
+        <w:adjustRightInd w:val="0"/>
+        <w:spacing w:after="0" w:line="240" w:lineRule="auto"/>
+        <w:rPr>
+          <w:rFonts w:asciiTheme="minorHAnsi" w:hAnsiTheme="minorHAnsi" w:cs="Courier New"/>
+          <w:sz w:val="24"/>
+          <w:szCs w:val="24"/>
+        </w:rPr>
+      </w:pPr>
+      <w:r>
+        <w:rPr>
+          <w:rFonts w:asciiTheme="minorHAnsi" w:hAnsiTheme="minorHAnsi" w:cs="Courier New"/>
+          <w:sz w:val="24"/>
+          <w:szCs w:val="24"/>
+        </w:rPr>
+        <w:t>DESCRIPTION:</w:t>
+      </w:r>
+    </w:p>
+    <w:p>
+      <w:pPr>
+        <w:autoSpaceDE w:val="0"/>
+        <w:autoSpaceDN w:val="0"/>
+        <w:adjustRightInd w:val="0"/>
+        <w:spacing w:after="0" w:line="240" w:lineRule="auto"/>
+        <w:rPr>
+          <w:rFonts w:asciiTheme="minorHAnsi" w:eastAsia="新細明體" w:hAnsiTheme="minorHAnsi" w:cs="Courier New" w:hint="eastAsia"/>
+          <w:sz w:val="24"/>
+          <w:szCs w:val="24"/>
+          <w:lang w:eastAsia="zh-TW"/>
+        </w:rPr>
+      </w:pPr>
+      <w:r>
+        <w:rPr>
+          <w:rFonts w:asciiTheme="minorHAnsi" w:eastAsia="新細明體" w:hAnsiTheme="minorHAnsi" w:cs="Courier New" w:hint="eastAsia"/>
+          <w:sz w:val="24"/>
+          <w:szCs w:val="24"/>
+          <w:lang w:eastAsia="zh-TW"/>
+        </w:rPr>
+        <w:t xml:space="preserve">When admin </w:t>
+      </w:r>
+      <w:r>
+        <w:rPr>
+          <w:rFonts w:asciiTheme="minorHAnsi" w:eastAsia="新細明體" w:hAnsiTheme="minorHAnsi" w:cs="Courier New"/>
+          <w:sz w:val="24"/>
+          <w:szCs w:val="24"/>
+          <w:lang w:eastAsia="zh-TW"/>
+        </w:rPr>
+        <w:t>creates</w:t>
+      </w:r>
+      <w:r>
+        <w:rPr>
+          <w:rFonts w:asciiTheme="minorHAnsi" w:eastAsia="新細明體" w:hAnsiTheme="minorHAnsi" w:cs="Courier New" w:hint="eastAsia"/>
+          <w:sz w:val="24"/>
+          <w:szCs w:val="24"/>
+          <w:lang w:eastAsia="zh-TW"/>
+        </w:rPr>
+        <w:t xml:space="preserve"> a chargeable item, name can be null and price can be null or negative</w:t>
+      </w:r>
+    </w:p>
+    <w:p>
+      <w:pPr>
+        <w:autoSpaceDE w:val="0"/>
+        <w:autoSpaceDN w:val="0"/>
+        <w:adjustRightInd w:val="0"/>
+        <w:spacing w:after="0" w:line="240" w:lineRule="auto"/>
+        <w:rPr>
+          <w:rFonts w:asciiTheme="minorHAnsi" w:eastAsia="新細明體" w:hAnsiTheme="minorHAnsi" w:cs="Courier New" w:hint="eastAsia"/>
+          <w:sz w:val="24"/>
+          <w:szCs w:val="24"/>
+          <w:lang w:eastAsia="zh-TW"/>
+        </w:rPr>
+      </w:pPr>
+    </w:p>
+    <w:p>
+      <w:pPr>
+        <w:autoSpaceDE w:val="0"/>
+        <w:autoSpaceDN w:val="0"/>
+        <w:adjustRightInd w:val="0"/>
+        <w:spacing w:after="0" w:line="240" w:lineRule="auto"/>
+        <w:rPr>
+          <w:rFonts w:asciiTheme="minorHAnsi" w:hAnsiTheme="minorHAnsi" w:cs="Courier New"/>
+          <w:sz w:val="24"/>
+          <w:szCs w:val="24"/>
+        </w:rPr>
+      </w:pPr>
+      <w:r>
+        <w:rPr>
+          <w:rFonts w:asciiTheme="minorHAnsi" w:hAnsiTheme="minorHAnsi" w:cs="Courier New"/>
+          <w:sz w:val="24"/>
+          <w:szCs w:val="24"/>
+        </w:rPr>
+        <w:t>**BUG</w:t>
+      </w:r>
+      <w:r>
+        <w:rPr>
+          <w:rFonts w:asciiTheme="minorHAnsi" w:eastAsia="新細明體" w:hAnsiTheme="minorHAnsi" w:cs="Courier New" w:hint="eastAsia"/>
+          <w:sz w:val="24"/>
+          <w:szCs w:val="24"/>
+          <w:lang w:eastAsia="zh-TW"/>
+        </w:rPr>
+        <w:t xml:space="preserve"> 9</w:t>
+      </w:r>
+      <w:r>
+        <w:rPr>
+          <w:rFonts w:asciiTheme="minorHAnsi" w:hAnsiTheme="minorHAnsi" w:cs="Courier New"/>
+          <w:sz w:val="24"/>
+          <w:szCs w:val="24"/>
+        </w:rPr>
+        <w:t>**</w:t>
+      </w:r>
+    </w:p>
+    <w:p>
+      <w:pPr>
+        <w:autoSpaceDE w:val="0"/>
+        <w:autoSpaceDN w:val="0"/>
+        <w:adjustRightInd w:val="0"/>
+        <w:spacing w:after="0" w:line="240" w:lineRule="auto"/>
+        <w:rPr>
+          <w:rFonts w:asciiTheme="minorHAnsi" w:hAnsiTheme="minorHAnsi" w:cs="Courier New"/>
+          <w:sz w:val="24"/>
+          <w:szCs w:val="24"/>
+          <w:lang w:eastAsia="zh-TW"/>
+        </w:rPr>
+      </w:pPr>
+      <w:r>
+        <w:rPr>
+          <w:rFonts w:asciiTheme="minorHAnsi" w:hAnsiTheme="minorHAnsi" w:cs="Courier New"/>
+          <w:sz w:val="24"/>
+          <w:szCs w:val="24"/>
+        </w:rPr>
+        <w:t>STATUS: RESOLVED</w:t>
+      </w:r>
+    </w:p>
+    <w:p>
+      <w:pPr>
+        <w:autoSpaceDE w:val="0"/>
+        <w:autoSpaceDN w:val="0"/>
+        <w:adjustRightInd w:val="0"/>
+        <w:spacing w:after="0" w:line="240" w:lineRule="auto"/>
+        <w:rPr>
+          <w:rFonts w:asciiTheme="minorHAnsi" w:eastAsia="新細明體" w:hAnsiTheme="minorHAnsi" w:cs="Courier New" w:hint="eastAsia"/>
+          <w:sz w:val="24"/>
+          <w:szCs w:val="24"/>
+          <w:lang w:eastAsia="zh-TW"/>
+        </w:rPr>
+      </w:pPr>
+      <w:r>
+        <w:rPr>
+          <w:rFonts w:asciiTheme="minorHAnsi" w:hAnsiTheme="minorHAnsi" w:cs="Courier New"/>
+          <w:sz w:val="24"/>
+          <w:szCs w:val="24"/>
+          <w:lang w:eastAsia="zh-TW"/>
+        </w:rPr>
+        <w:t>PRIORITY: LOW</w:t>
+      </w:r>
+    </w:p>
+    <w:p>
+      <w:pPr>
+        <w:autoSpaceDE w:val="0"/>
+        <w:autoSpaceDN w:val="0"/>
+        <w:adjustRightInd w:val="0"/>
+        <w:spacing w:after="0" w:line="240" w:lineRule="auto"/>
+        <w:rPr>
+          <w:rFonts w:asciiTheme="minorHAnsi" w:eastAsia="新細明體" w:hAnsiTheme="minorHAnsi" w:cs="Courier New" w:hint="eastAsia"/>
+          <w:sz w:val="24"/>
+          <w:szCs w:val="24"/>
+          <w:lang w:eastAsia="zh-TW"/>
+        </w:rPr>
+      </w:pPr>
+      <w:r>
+        <w:rPr>
+          <w:rFonts w:asciiTheme="minorHAnsi" w:eastAsia="新細明體" w:hAnsiTheme="minorHAnsi" w:cs="Courier New" w:hint="eastAsia"/>
+          <w:sz w:val="24"/>
+          <w:szCs w:val="24"/>
+          <w:lang w:eastAsia="zh-TW"/>
+        </w:rPr>
+        <w:t>ISSUED DATE: NOV 12, 2009</w:t>
+      </w:r>
+    </w:p>
+    <w:p>
+      <w:pPr>
+        <w:autoSpaceDE w:val="0"/>
+        <w:autoSpaceDN w:val="0"/>
+        <w:adjustRightInd w:val="0"/>
+        <w:spacing w:after="0" w:line="240" w:lineRule="auto"/>
+        <w:rPr>
+          <w:rFonts w:asciiTheme="minorHAnsi" w:hAnsiTheme="minorHAnsi" w:cs="Courier New"/>
+          <w:sz w:val="24"/>
+          <w:szCs w:val="24"/>
+        </w:rPr>
+      </w:pPr>
+      <w:r>
+        <w:rPr>
+          <w:rFonts w:asciiTheme="minorHAnsi" w:hAnsiTheme="minorHAnsi" w:cs="Courier New"/>
+          <w:sz w:val="24"/>
+          <w:szCs w:val="24"/>
+        </w:rPr>
+        <w:t>DESCRIPTION:</w:t>
+      </w:r>
+    </w:p>
+    <w:p>
+      <w:pPr>
+        <w:autoSpaceDE w:val="0"/>
+        <w:autoSpaceDN w:val="0"/>
+        <w:adjustRightInd w:val="0"/>
+        <w:spacing w:after="0" w:line="240" w:lineRule="auto"/>
+        <w:rPr>
+          <w:rFonts w:asciiTheme="minorHAnsi" w:eastAsia="新細明體" w:hAnsiTheme="minorHAnsi" w:cs="Courier New" w:hint="eastAsia"/>
+          <w:sz w:val="24"/>
+          <w:szCs w:val="24"/>
+          <w:lang w:eastAsia="zh-TW"/>
+        </w:rPr>
+      </w:pPr>
+      <w:r>
+        <w:rPr>
+          <w:rFonts w:asciiTheme="minorHAnsi" w:eastAsia="新細明體" w:hAnsiTheme="minorHAnsi" w:cs="Courier New" w:hint="eastAsia"/>
+          <w:sz w:val="24"/>
+          <w:szCs w:val="24"/>
+          <w:lang w:eastAsia="zh-TW"/>
+        </w:rPr>
+        <w:t>When admin creates a room, room can be negative.</w:t>
+      </w:r>
+    </w:p>
+    <w:p>
+      <w:pPr>
+        <w:autoSpaceDE w:val="0"/>
+        <w:autoSpaceDN w:val="0"/>
+        <w:adjustRightInd w:val="0"/>
+        <w:spacing w:after="0" w:line="240" w:lineRule="auto"/>
+        <w:rPr>
+          <w:rFonts w:asciiTheme="minorHAnsi" w:eastAsia="新細明體" w:hAnsiTheme="minorHAnsi" w:cs="Courier New" w:hint="eastAsia"/>
+          <w:sz w:val="24"/>
+          <w:szCs w:val="24"/>
+          <w:lang w:eastAsia="zh-TW"/>
+        </w:rPr>
+      </w:pPr>
+    </w:p>
+    <w:p>
+      <w:pPr>
+        <w:autoSpaceDE w:val="0"/>
+        <w:autoSpaceDN w:val="0"/>
+        <w:adjustRightInd w:val="0"/>
+        <w:spacing w:after="0" w:line="240" w:lineRule="auto"/>
+        <w:rPr>
+          <w:rFonts w:asciiTheme="minorHAnsi" w:hAnsiTheme="minorHAnsi" w:cs="Courier New"/>
+          <w:sz w:val="24"/>
+          <w:szCs w:val="24"/>
+        </w:rPr>
+      </w:pPr>
+      <w:r>
+        <w:rPr>
+          <w:rFonts w:asciiTheme="minorHAnsi" w:hAnsiTheme="minorHAnsi" w:cs="Courier New"/>
+          <w:sz w:val="24"/>
+          <w:szCs w:val="24"/>
+        </w:rPr>
+        <w:t xml:space="preserve">**BUG </w:t>
+      </w:r>
+      <w:r>
+        <w:rPr>
+          <w:rFonts w:asciiTheme="minorHAnsi" w:eastAsia="新細明體" w:hAnsiTheme="minorHAnsi" w:cs="Courier New" w:hint="eastAsia"/>
+          <w:sz w:val="24"/>
+          <w:szCs w:val="24"/>
+          <w:lang w:eastAsia="zh-TW"/>
+        </w:rPr>
+        <w:t>10</w:t>
+      </w:r>
+      <w:r>
+        <w:rPr>
+          <w:rFonts w:asciiTheme="minorHAnsi" w:hAnsiTheme="minorHAnsi" w:cs="Courier New"/>
+          <w:sz w:val="24"/>
+          <w:szCs w:val="24"/>
+        </w:rPr>
+        <w:t>**</w:t>
+      </w:r>
+    </w:p>
+    <w:p>
+      <w:pPr>
+        <w:autoSpaceDE w:val="0"/>
+        <w:autoSpaceDN w:val="0"/>
+        <w:adjustRightInd w:val="0"/>
+        <w:spacing w:after="0" w:line="240" w:lineRule="auto"/>
+        <w:rPr>
+          <w:rFonts w:asciiTheme="minorHAnsi" w:hAnsiTheme="minorHAnsi" w:cs="Courier New"/>
+          <w:sz w:val="24"/>
+          <w:szCs w:val="24"/>
+          <w:lang w:eastAsia="zh-TW"/>
+        </w:rPr>
+      </w:pPr>
+      <w:r>
+        <w:rPr>
+          <w:rFonts w:asciiTheme="minorHAnsi" w:hAnsiTheme="minorHAnsi" w:cs="Courier New"/>
+          <w:sz w:val="24"/>
+          <w:szCs w:val="24"/>
+        </w:rPr>
+        <w:t>STATUS: RESOLVED</w:t>
+      </w:r>
+    </w:p>
+    <w:p>
+      <w:pPr>
+        <w:autoSpaceDE w:val="0"/>
+        <w:autoSpaceDN w:val="0"/>
+        <w:adjustRightInd w:val="0"/>
+        <w:spacing w:after="0" w:line="240" w:lineRule="auto"/>
+        <w:rPr>
+          <w:rFonts w:asciiTheme="minorHAnsi" w:eastAsia="新細明體" w:hAnsiTheme="minorHAnsi" w:cs="Courier New" w:hint="eastAsia"/>
+          <w:sz w:val="24"/>
+          <w:szCs w:val="24"/>
+          <w:lang w:eastAsia="zh-TW"/>
+        </w:rPr>
+      </w:pPr>
+      <w:r>
+        <w:rPr>
+          <w:rFonts w:asciiTheme="minorHAnsi" w:hAnsiTheme="minorHAnsi" w:cs="Courier New"/>
+          <w:sz w:val="24"/>
+          <w:szCs w:val="24"/>
+          <w:lang w:eastAsia="zh-TW"/>
+        </w:rPr>
+        <w:t>PRIORITY: LOW</w:t>
+      </w:r>
+    </w:p>
+    <w:p>
+      <w:pPr>
+        <w:autoSpaceDE w:val="0"/>
+        <w:autoSpaceDN w:val="0"/>
+        <w:adjustRightInd w:val="0"/>
+        <w:spacing w:after="0" w:line="240" w:lineRule="auto"/>
+        <w:rPr>
+          <w:rFonts w:asciiTheme="minorHAnsi" w:eastAsia="新細明體" w:hAnsiTheme="minorHAnsi" w:cs="Courier New" w:hint="eastAsia"/>
+          <w:sz w:val="24"/>
+          <w:szCs w:val="24"/>
+          <w:lang w:eastAsia="zh-TW"/>
+        </w:rPr>
+      </w:pPr>
+      <w:r>
+        <w:rPr>
+          <w:rFonts w:asciiTheme="minorHAnsi" w:eastAsia="新細明體" w:hAnsiTheme="minorHAnsi" w:cs="Courier New" w:hint="eastAsia"/>
+          <w:sz w:val="24"/>
+          <w:szCs w:val="24"/>
+          <w:lang w:eastAsia="zh-TW"/>
+        </w:rPr>
+        <w:t>ISSUED DATE: NOV 12, 2009</w:t>
+      </w:r>
+    </w:p>
+    <w:p>
+      <w:pPr>
+        <w:autoSpaceDE w:val="0"/>
+        <w:autoSpaceDN w:val="0"/>
+        <w:adjustRightInd w:val="0"/>
+        <w:spacing w:after="0" w:line="240" w:lineRule="auto"/>
+        <w:rPr>
+          <w:rFonts w:asciiTheme="minorHAnsi" w:hAnsiTheme="minorHAnsi" w:cs="Courier New"/>
+          <w:sz w:val="24"/>
+          <w:szCs w:val="24"/>
+        </w:rPr>
+      </w:pPr>
+      <w:r>
+        <w:rPr>
+          <w:rFonts w:asciiTheme="minorHAnsi" w:hAnsiTheme="minorHAnsi" w:cs="Courier New"/>
+          <w:sz w:val="24"/>
+          <w:szCs w:val="24"/>
+        </w:rPr>
+        <w:t>DESCRIPTION:</w:t>
+      </w:r>
+    </w:p>
+    <w:p>
+      <w:pPr>
+        <w:autoSpaceDE w:val="0"/>
+        <w:autoSpaceDN w:val="0"/>
+        <w:adjustRightInd w:val="0"/>
+        <w:spacing w:after="0" w:line="240" w:lineRule="auto"/>
+        <w:rPr>
+          <w:rFonts w:asciiTheme="minorHAnsi" w:eastAsia="新細明體" w:hAnsiTheme="minorHAnsi" w:cs="Courier New" w:hint="eastAsia"/>
+          <w:sz w:val="24"/>
+          <w:szCs w:val="24"/>
+          <w:lang w:eastAsia="zh-TW"/>
+        </w:rPr>
+      </w:pPr>
+      <w:r>
+        <w:rPr>
+          <w:rFonts w:asciiTheme="minorHAnsi" w:eastAsia="新細明體" w:hAnsiTheme="minorHAnsi" w:cs="Courier New" w:hint="eastAsia"/>
+          <w:sz w:val="24"/>
+          <w:szCs w:val="24"/>
+          <w:lang w:eastAsia="zh-TW"/>
+        </w:rPr>
+        <w:t>When admin creates a room type, the daily rate and maximum occupancy can be negative.</w:t>
+      </w:r>
+    </w:p>
+    <w:p>
+      <w:pPr>
+        <w:autoSpaceDE w:val="0"/>
+        <w:autoSpaceDN w:val="0"/>
+        <w:adjustRightInd w:val="0"/>
+        <w:spacing w:after="0" w:line="240" w:lineRule="auto"/>
+        <w:rPr>
+          <w:rFonts w:asciiTheme="minorHAnsi" w:eastAsia="新細明體" w:hAnsiTheme="minorHAnsi" w:cs="Courier New" w:hint="eastAsia"/>
+          <w:sz w:val="24"/>
+          <w:szCs w:val="24"/>
+          <w:lang w:eastAsia="zh-TW"/>
+        </w:rPr>
+      </w:pPr>
+    </w:p>
+    <w:p>
+      <w:pPr>
+        <w:autoSpaceDE w:val="0"/>
+        <w:autoSpaceDN w:val="0"/>
+        <w:adjustRightInd w:val="0"/>
+        <w:spacing w:after="0" w:line="240" w:lineRule="auto"/>
+        <w:rPr>
+          <w:rFonts w:asciiTheme="minorHAnsi" w:hAnsiTheme="minorHAnsi" w:cs="Courier New"/>
+          <w:sz w:val="24"/>
+          <w:szCs w:val="24"/>
+        </w:rPr>
+      </w:pPr>
+      <w:r>
+        <w:rPr>
+          <w:rFonts w:asciiTheme="minorHAnsi" w:hAnsiTheme="minorHAnsi" w:cs="Courier New"/>
+          <w:sz w:val="24"/>
+          <w:szCs w:val="24"/>
+        </w:rPr>
+        <w:t xml:space="preserve">**BUG </w:t>
+      </w:r>
+      <w:r>
+        <w:rPr>
+          <w:rFonts w:asciiTheme="minorHAnsi" w:eastAsia="新細明體" w:hAnsiTheme="minorHAnsi" w:cs="Courier New" w:hint="eastAsia"/>
+          <w:sz w:val="24"/>
+          <w:szCs w:val="24"/>
+          <w:lang w:eastAsia="zh-TW"/>
+        </w:rPr>
+        <w:t>11</w:t>
+      </w:r>
+      <w:r>
+        <w:rPr>
+          <w:rFonts w:asciiTheme="minorHAnsi" w:hAnsiTheme="minorHAnsi" w:cs="Courier New"/>
+          <w:sz w:val="24"/>
+          <w:szCs w:val="24"/>
+        </w:rPr>
+        <w:t>**</w:t>
+      </w:r>
+    </w:p>
+    <w:p>
+      <w:pPr>
+        <w:autoSpaceDE w:val="0"/>
+        <w:autoSpaceDN w:val="0"/>
+        <w:adjustRightInd w:val="0"/>
+        <w:spacing w:after="0" w:line="240" w:lineRule="auto"/>
+        <w:rPr>
+          <w:rFonts w:asciiTheme="minorHAnsi" w:hAnsiTheme="minorHAnsi" w:cs="Courier New"/>
+          <w:sz w:val="24"/>
+          <w:szCs w:val="24"/>
+          <w:lang w:eastAsia="zh-TW"/>
+        </w:rPr>
+      </w:pPr>
+      <w:r>
+        <w:rPr>
+          <w:rFonts w:asciiTheme="minorHAnsi" w:hAnsiTheme="minorHAnsi" w:cs="Courier New"/>
+          <w:sz w:val="24"/>
+          <w:szCs w:val="24"/>
+        </w:rPr>
+        <w:t>STATUS: RESOLVED</w:t>
+      </w:r>
+    </w:p>
+    <w:p>
+      <w:pPr>
+        <w:autoSpaceDE w:val="0"/>
+        <w:autoSpaceDN w:val="0"/>
+        <w:adjustRightInd w:val="0"/>
+        <w:spacing w:after="0" w:line="240" w:lineRule="auto"/>
+        <w:rPr>
+          <w:rFonts w:asciiTheme="minorHAnsi" w:eastAsia="新細明體" w:hAnsiTheme="minorHAnsi" w:cs="Courier New" w:hint="eastAsia"/>
+          <w:sz w:val="24"/>
+          <w:szCs w:val="24"/>
+          <w:lang w:eastAsia="zh-TW"/>
+        </w:rPr>
+      </w:pPr>
+      <w:r>
+        <w:rPr>
+          <w:rFonts w:asciiTheme="minorHAnsi" w:hAnsiTheme="minorHAnsi" w:cs="Courier New"/>
+          <w:sz w:val="24"/>
+          <w:szCs w:val="24"/>
+          <w:lang w:eastAsia="zh-TW"/>
+        </w:rPr>
+        <w:t>PRIORITY: LOW</w:t>
+      </w:r>
+    </w:p>
+    <w:p>
+      <w:pPr>
+        <w:autoSpaceDE w:val="0"/>
+        <w:autoSpaceDN w:val="0"/>
+        <w:adjustRightInd w:val="0"/>
+        <w:spacing w:after="0" w:line="240" w:lineRule="auto"/>
+        <w:rPr>
+          <w:rFonts w:asciiTheme="minorHAnsi" w:eastAsia="新細明體" w:hAnsiTheme="minorHAnsi" w:cs="Courier New" w:hint="eastAsia"/>
+          <w:sz w:val="24"/>
+          <w:szCs w:val="24"/>
+          <w:lang w:eastAsia="zh-TW"/>
+        </w:rPr>
+      </w:pPr>
+      <w:r>
+        <w:rPr>
+          <w:rFonts w:asciiTheme="minorHAnsi" w:eastAsia="新細明體" w:hAnsiTheme="minorHAnsi" w:cs="Courier New" w:hint="eastAsia"/>
+          <w:sz w:val="24"/>
+          <w:szCs w:val="24"/>
+          <w:lang w:eastAsia="zh-TW"/>
+        </w:rPr>
+        <w:t>ISSUED DATE: NOV 12, 2009</w:t>
+      </w:r>
+    </w:p>
+    <w:p>
+      <w:pPr>
+        <w:autoSpaceDE w:val="0"/>
+        <w:autoSpaceDN w:val="0"/>
+        <w:adjustRightInd w:val="0"/>
+        <w:spacing w:after="0" w:line="240" w:lineRule="auto"/>
+        <w:rPr>
+          <w:rFonts w:asciiTheme="minorHAnsi" w:hAnsiTheme="minorHAnsi" w:cs="Courier New"/>
+          <w:sz w:val="24"/>
+          <w:szCs w:val="24"/>
+        </w:rPr>
+      </w:pPr>
+      <w:r>
+        <w:rPr>
+          <w:rFonts w:asciiTheme="minorHAnsi" w:hAnsiTheme="minorHAnsi" w:cs="Courier New"/>
+          <w:sz w:val="24"/>
+          <w:szCs w:val="24"/>
+        </w:rPr>
+        <w:t>DESCRIPTION:</w:t>
+      </w:r>
+    </w:p>
+    <w:p>
+      <w:pPr>
+        <w:autoSpaceDE w:val="0"/>
+        <w:autoSpaceDN w:val="0"/>
+        <w:adjustRightInd w:val="0"/>
+        <w:spacing w:after="0" w:line="240" w:lineRule="auto"/>
+        <w:rPr>
+          <w:rFonts w:asciiTheme="minorHAnsi" w:eastAsia="新細明體" w:hAnsiTheme="minorHAnsi" w:cs="Courier New" w:hint="eastAsia"/>
+          <w:sz w:val="24"/>
+          <w:szCs w:val="24"/>
+          <w:lang w:eastAsia="zh-TW"/>
+        </w:rPr>
+      </w:pPr>
+      <w:r>
+        <w:rPr>
+          <w:rFonts w:asciiTheme="minorHAnsi" w:eastAsia="新細明體" w:hAnsiTheme="minorHAnsi" w:cs="Courier New" w:hint="eastAsia"/>
+          <w:sz w:val="24"/>
+          <w:szCs w:val="24"/>
+          <w:lang w:eastAsia="zh-TW"/>
+        </w:rPr>
+        <w:t>When user is making online payment after reserved room, card number and security code can be character or null.</w:t>
+      </w:r>
+    </w:p>
+    <w:p>
+      <w:pPr>
+        <w:autoSpaceDE w:val="0"/>
+        <w:autoSpaceDN w:val="0"/>
+        <w:adjustRightInd w:val="0"/>
+        <w:spacing w:after="0" w:line="240" w:lineRule="auto"/>
+        <w:rPr>
+          <w:rFonts w:asciiTheme="minorHAnsi" w:eastAsia="新細明體" w:hAnsiTheme="minorHAnsi" w:cs="Courier New" w:hint="eastAsia"/>
+          <w:sz w:val="24"/>
+          <w:szCs w:val="24"/>
+          <w:lang w:eastAsia="zh-TW"/>
+        </w:rPr>
+      </w:pPr>
+    </w:p>
+    <w:p>
+      <w:pPr>
+        <w:autoSpaceDE w:val="0"/>
+        <w:autoSpaceDN w:val="0"/>
+        <w:adjustRightInd w:val="0"/>
+        <w:spacing w:after="0" w:line="240" w:lineRule="auto"/>
+        <w:rPr>
+          <w:rFonts w:asciiTheme="minorHAnsi" w:hAnsiTheme="minorHAnsi" w:cs="Courier New"/>
+          <w:sz w:val="24"/>
+          <w:szCs w:val="24"/>
+        </w:rPr>
+      </w:pPr>
+      <w:r>
+        <w:rPr>
+          <w:rFonts w:asciiTheme="minorHAnsi" w:hAnsiTheme="minorHAnsi" w:cs="Courier New"/>
+          <w:sz w:val="24"/>
+          <w:szCs w:val="24"/>
+        </w:rPr>
+        <w:t>**BUG 1</w:t>
+      </w:r>
+      <w:r>
+        <w:rPr>
+          <w:rFonts w:asciiTheme="minorHAnsi" w:eastAsia="新細明體" w:hAnsiTheme="minorHAnsi" w:cs="Courier New" w:hint="eastAsia"/>
+          <w:sz w:val="24"/>
+          <w:szCs w:val="24"/>
+          <w:lang w:eastAsia="zh-TW"/>
+        </w:rPr>
+        <w:t>2</w:t>
+      </w:r>
+      <w:r>
+        <w:rPr>
+          <w:rFonts w:asciiTheme="minorHAnsi" w:hAnsiTheme="minorHAnsi" w:cs="Courier New"/>
+          <w:sz w:val="24"/>
+          <w:szCs w:val="24"/>
+        </w:rPr>
+        <w:t>**</w:t>
+      </w:r>
+    </w:p>
+    <w:p>
+      <w:pPr>
+        <w:autoSpaceDE w:val="0"/>
+        <w:autoSpaceDN w:val="0"/>
+        <w:adjustRightInd w:val="0"/>
+        <w:spacing w:after="0" w:line="240" w:lineRule="auto"/>
+        <w:rPr>
+          <w:rFonts w:asciiTheme="minorHAnsi" w:hAnsiTheme="minorHAnsi" w:cs="Courier New"/>
+          <w:sz w:val="24"/>
+          <w:szCs w:val="24"/>
+          <w:lang w:eastAsia="zh-TW"/>
+        </w:rPr>
+      </w:pPr>
+      <w:r>
+        <w:rPr>
+          <w:rFonts w:asciiTheme="minorHAnsi" w:hAnsiTheme="minorHAnsi" w:cs="Courier New"/>
+          <w:sz w:val="24"/>
+          <w:szCs w:val="24"/>
+        </w:rPr>
+        <w:t>STATUS: RESOLVED</w:t>
+      </w:r>
+    </w:p>
+    <w:p>
+      <w:pPr>
+        <w:autoSpaceDE w:val="0"/>
+        <w:autoSpaceDN w:val="0"/>
+        <w:adjustRightInd w:val="0"/>
+        <w:spacing w:after="0" w:line="240" w:lineRule="auto"/>
+        <w:rPr>
+          <w:rFonts w:asciiTheme="minorHAnsi" w:eastAsia="新細明體" w:hAnsiTheme="minorHAnsi" w:cs="Courier New" w:hint="eastAsia"/>
           <w:sz w:val="24"/>
           <w:szCs w:val="24"/>
           <w:lang w:eastAsia="zh-TW"/>
@@ -75,6 +2084,29 @@
         <w:adjustRightInd w:val="0"/>
         <w:spacing w:after="0" w:line="240" w:lineRule="auto"/>
         <w:rPr>
+          <w:rFonts w:asciiTheme="minorHAnsi" w:eastAsia="新細明體" w:hAnsiTheme="minorHAnsi" w:cs="Courier New" w:hint="eastAsia"/>
+          <w:sz w:val="24"/>
+          <w:szCs w:val="24"/>
+          <w:lang w:eastAsia="zh-TW"/>
+        </w:rPr>
+      </w:pPr>
+      <w:r>
+        <w:rPr>
+          <w:rFonts w:asciiTheme="minorHAnsi" w:eastAsia="新細明體" w:hAnsiTheme="minorHAnsi" w:cs="Courier New" w:hint="eastAsia"/>
+          <w:sz w:val="24"/>
+          <w:szCs w:val="24"/>
+          <w:lang w:eastAsia="zh-TW"/>
+        </w:rPr>
+        <w:t>ISSUED DATE: NOV 12, 2009</w:t>
+      </w:r>
+    </w:p>
+    <w:p>
+      <w:pPr>
+        <w:autoSpaceDE w:val="0"/>
+        <w:autoSpaceDN w:val="0"/>
+        <w:adjustRightInd w:val="0"/>
+        <w:spacing w:after="0" w:line="240" w:lineRule="auto"/>
+        <w:rPr>
           <w:rFonts w:asciiTheme="minorHAnsi" w:hAnsiTheme="minorHAnsi" w:cs="Courier New"/>
           <w:sz w:val="24"/>
           <w:szCs w:val="24"/>
@@ -143,16 +2175,17 @@
           <w:sz w:val="24"/>
           <w:szCs w:val="24"/>
         </w:rPr>
+        <w:lastRenderedPageBreak/>
         <w:t xml:space="preserve">**BUG </w:t>
       </w:r>
       <w:r>
         <w:rPr>
-          <w:rFonts w:asciiTheme="minorHAnsi" w:hAnsiTheme="minorHAnsi" w:cs="Courier New"/>
-          <w:sz w:val="24"/>
-          <w:szCs w:val="24"/>
-          <w:lang w:eastAsia="zh-TW"/>
-        </w:rPr>
-        <w:t>2</w:t>
+          <w:rFonts w:asciiTheme="minorHAnsi" w:eastAsia="新細明體" w:hAnsiTheme="minorHAnsi" w:cs="Courier New" w:hint="eastAsia"/>
+          <w:sz w:val="24"/>
+          <w:szCs w:val="24"/>
+          <w:lang w:eastAsia="zh-TW"/>
+        </w:rPr>
+        <w:t>13</w:t>
       </w:r>
       <w:r>
         <w:rPr>
@@ -192,7 +2225,7 @@
         <w:adjustRightInd w:val="0"/>
         <w:spacing w:after="0" w:line="240" w:lineRule="auto"/>
         <w:rPr>
-          <w:rFonts w:asciiTheme="minorHAnsi" w:hAnsiTheme="minorHAnsi" w:cs="Courier New"/>
+          <w:rFonts w:asciiTheme="minorHAnsi" w:eastAsia="新細明體" w:hAnsiTheme="minorHAnsi" w:cs="Courier New" w:hint="eastAsia"/>
           <w:sz w:val="24"/>
           <w:szCs w:val="24"/>
           <w:lang w:eastAsia="zh-TW"/>
@@ -215,6 +2248,29 @@
         <w:adjustRightInd w:val="0"/>
         <w:spacing w:after="0" w:line="240" w:lineRule="auto"/>
         <w:rPr>
+          <w:rFonts w:asciiTheme="minorHAnsi" w:eastAsia="新細明體" w:hAnsiTheme="minorHAnsi" w:cs="Courier New" w:hint="eastAsia"/>
+          <w:sz w:val="24"/>
+          <w:szCs w:val="24"/>
+          <w:lang w:eastAsia="zh-TW"/>
+        </w:rPr>
+      </w:pPr>
+      <w:r>
+        <w:rPr>
+          <w:rFonts w:asciiTheme="minorHAnsi" w:eastAsia="新細明體" w:hAnsiTheme="minorHAnsi" w:cs="Courier New" w:hint="eastAsia"/>
+          <w:sz w:val="24"/>
+          <w:szCs w:val="24"/>
+          <w:lang w:eastAsia="zh-TW"/>
+        </w:rPr>
+        <w:t>ISSUED DATE: NOV 12, 2009</w:t>
+      </w:r>
+    </w:p>
+    <w:p>
+      <w:pPr>
+        <w:autoSpaceDE w:val="0"/>
+        <w:autoSpaceDN w:val="0"/>
+        <w:adjustRightInd w:val="0"/>
+        <w:spacing w:after="0" w:line="240" w:lineRule="auto"/>
+        <w:rPr>
           <w:rFonts w:asciiTheme="minorHAnsi" w:hAnsiTheme="minorHAnsi" w:cs="Courier New"/>
           <w:sz w:val="24"/>
           <w:szCs w:val="24"/>
@@ -288,12 +2344,12 @@
       </w:r>
       <w:r>
         <w:rPr>
-          <w:rFonts w:asciiTheme="minorHAnsi" w:hAnsiTheme="minorHAnsi" w:cs="Courier New"/>
-          <w:sz w:val="24"/>
-          <w:szCs w:val="24"/>
-          <w:lang w:eastAsia="zh-TW"/>
-        </w:rPr>
-        <w:t>3</w:t>
+          <w:rFonts w:asciiTheme="minorHAnsi" w:eastAsia="新細明體" w:hAnsiTheme="minorHAnsi" w:cs="Courier New" w:hint="eastAsia"/>
+          <w:sz w:val="24"/>
+          <w:szCs w:val="24"/>
+          <w:lang w:eastAsia="zh-TW"/>
+        </w:rPr>
+        <w:t>14</w:t>
       </w:r>
       <w:r>
         <w:rPr>
@@ -333,7 +2389,7 @@
         <w:adjustRightInd w:val="0"/>
         <w:spacing w:after="0" w:line="240" w:lineRule="auto"/>
         <w:rPr>
-          <w:rFonts w:asciiTheme="minorHAnsi" w:hAnsiTheme="minorHAnsi" w:cs="Courier New"/>
+          <w:rFonts w:asciiTheme="minorHAnsi" w:eastAsia="新細明體" w:hAnsiTheme="minorHAnsi" w:cs="Courier New" w:hint="eastAsia"/>
           <w:sz w:val="24"/>
           <w:szCs w:val="24"/>
           <w:lang w:eastAsia="zh-TW"/>
@@ -356,6 +2412,29 @@
         <w:adjustRightInd w:val="0"/>
         <w:spacing w:after="0" w:line="240" w:lineRule="auto"/>
         <w:rPr>
+          <w:rFonts w:asciiTheme="minorHAnsi" w:eastAsia="新細明體" w:hAnsiTheme="minorHAnsi" w:cs="Courier New" w:hint="eastAsia"/>
+          <w:sz w:val="24"/>
+          <w:szCs w:val="24"/>
+          <w:lang w:eastAsia="zh-TW"/>
+        </w:rPr>
+      </w:pPr>
+      <w:r>
+        <w:rPr>
+          <w:rFonts w:asciiTheme="minorHAnsi" w:eastAsia="新細明體" w:hAnsiTheme="minorHAnsi" w:cs="Courier New" w:hint="eastAsia"/>
+          <w:sz w:val="24"/>
+          <w:szCs w:val="24"/>
+          <w:lang w:eastAsia="zh-TW"/>
+        </w:rPr>
+        <w:t>ISSUED DATE: NOV 12, 2009</w:t>
+      </w:r>
+    </w:p>
+    <w:p>
+      <w:pPr>
+        <w:autoSpaceDE w:val="0"/>
+        <w:autoSpaceDN w:val="0"/>
+        <w:adjustRightInd w:val="0"/>
+        <w:spacing w:after="0" w:line="240" w:lineRule="auto"/>
+        <w:rPr>
           <w:rFonts w:asciiTheme="minorHAnsi" w:hAnsiTheme="minorHAnsi" w:cs="Courier New"/>
           <w:sz w:val="24"/>
           <w:szCs w:val="24"/>
@@ -429,12 +2508,12 @@
       </w:r>
       <w:r>
         <w:rPr>
-          <w:rFonts w:asciiTheme="minorHAnsi" w:hAnsiTheme="minorHAnsi" w:cs="Courier New"/>
-          <w:sz w:val="24"/>
-          <w:szCs w:val="24"/>
-          <w:lang w:eastAsia="zh-TW"/>
-        </w:rPr>
-        <w:t>4</w:t>
+          <w:rFonts w:asciiTheme="minorHAnsi" w:eastAsia="新細明體" w:hAnsiTheme="minorHAnsi" w:cs="Courier New" w:hint="eastAsia"/>
+          <w:sz w:val="24"/>
+          <w:szCs w:val="24"/>
+          <w:lang w:eastAsia="zh-TW"/>
+        </w:rPr>
+        <w:t>15</w:t>
       </w:r>
       <w:r>
         <w:rPr>
@@ -473,7 +2552,53 @@
         <w:adjustRightInd w:val="0"/>
         <w:spacing w:after="0" w:line="240" w:lineRule="auto"/>
         <w:rPr>
-          <w:rFonts w:asciiTheme="minorHAnsi" w:hAnsiTheme="minorHAnsi" w:cs="Courier New"/>
+          <w:rFonts w:asciiTheme="minorHAnsi" w:eastAsia="新細明體" w:hAnsiTheme="minorHAnsi" w:cs="Courier New" w:hint="eastAsia"/>
+          <w:sz w:val="24"/>
+          <w:szCs w:val="24"/>
+          <w:lang w:eastAsia="zh-TW"/>
+        </w:rPr>
+      </w:pPr>
+      <w:r>
+        <w:rPr>
+          <w:rFonts w:asciiTheme="minorHAnsi" w:eastAsia="新細明體" w:hAnsiTheme="minorHAnsi" w:cs="Courier New" w:hint="eastAsia"/>
+          <w:sz w:val="24"/>
+          <w:szCs w:val="24"/>
+          <w:lang w:eastAsia="zh-TW"/>
+        </w:rPr>
+        <w:t>PRIOIRTY: MEDIUM</w:t>
+      </w:r>
+    </w:p>
+    <w:p>
+      <w:pPr>
+        <w:autoSpaceDE w:val="0"/>
+        <w:autoSpaceDN w:val="0"/>
+        <w:adjustRightInd w:val="0"/>
+        <w:spacing w:after="0" w:line="240" w:lineRule="auto"/>
+        <w:rPr>
+          <w:rFonts w:asciiTheme="minorHAnsi" w:eastAsia="新細明體" w:hAnsiTheme="minorHAnsi" w:cs="Courier New" w:hint="eastAsia"/>
+          <w:sz w:val="24"/>
+          <w:szCs w:val="24"/>
+          <w:lang w:eastAsia="zh-TW"/>
+        </w:rPr>
+      </w:pPr>
+      <w:r>
+        <w:rPr>
+          <w:rFonts w:asciiTheme="minorHAnsi" w:eastAsia="新細明體" w:hAnsiTheme="minorHAnsi" w:cs="Courier New" w:hint="eastAsia"/>
+          <w:sz w:val="24"/>
+          <w:szCs w:val="24"/>
+          <w:lang w:eastAsia="zh-TW"/>
+        </w:rPr>
+        <w:t>ISSUED DATE: NOV 12, 2009</w:t>
+      </w:r>
+    </w:p>
+    <w:p>
+      <w:pPr>
+        <w:autoSpaceDE w:val="0"/>
+        <w:autoSpaceDN w:val="0"/>
+        <w:adjustRightInd w:val="0"/>
+        <w:spacing w:after="0" w:line="240" w:lineRule="auto"/>
+        <w:rPr>
+          <w:rFonts w:asciiTheme="minorHAnsi" w:eastAsia="新細明體" w:hAnsiTheme="minorHAnsi" w:cs="Courier New" w:hint="eastAsia"/>
           <w:sz w:val="24"/>
           <w:szCs w:val="24"/>
           <w:lang w:eastAsia="zh-TW"/>
@@ -494,7 +2619,7 @@
           <w:szCs w:val="24"/>
           <w:lang w:eastAsia="zh-TW"/>
         </w:rPr>
-        <w:t>: MEDIUM</w:t>
+        <w:t xml:space="preserve">: </w:t>
       </w:r>
     </w:p>
     <w:p>
@@ -556,12 +2681,12 @@
       </w:r>
       <w:r>
         <w:rPr>
-          <w:rFonts w:asciiTheme="minorHAnsi" w:hAnsiTheme="minorHAnsi" w:cs="Courier New"/>
-          <w:sz w:val="24"/>
-          <w:szCs w:val="24"/>
-          <w:lang w:eastAsia="zh-TW"/>
-        </w:rPr>
-        <w:t>5</w:t>
+          <w:rFonts w:asciiTheme="minorHAnsi" w:eastAsia="新細明體" w:hAnsiTheme="minorHAnsi" w:cs="Courier New" w:hint="eastAsia"/>
+          <w:sz w:val="24"/>
+          <w:szCs w:val="24"/>
+          <w:lang w:eastAsia="zh-TW"/>
+        </w:rPr>
+        <w:t>16</w:t>
       </w:r>
       <w:r>
         <w:rPr>
@@ -601,7 +2726,7 @@
         <w:adjustRightInd w:val="0"/>
         <w:spacing w:after="0" w:line="240" w:lineRule="auto"/>
         <w:rPr>
-          <w:rFonts w:asciiTheme="minorHAnsi" w:hAnsiTheme="minorHAnsi" w:cs="Courier New"/>
+          <w:rFonts w:asciiTheme="minorHAnsi" w:eastAsia="新細明體" w:hAnsiTheme="minorHAnsi" w:cs="Courier New" w:hint="eastAsia"/>
           <w:sz w:val="24"/>
           <w:szCs w:val="24"/>
           <w:lang w:eastAsia="zh-TW"/>
@@ -624,6 +2749,29 @@
         <w:adjustRightInd w:val="0"/>
         <w:spacing w:after="0" w:line="240" w:lineRule="auto"/>
         <w:rPr>
+          <w:rFonts w:asciiTheme="minorHAnsi" w:eastAsia="新細明體" w:hAnsiTheme="minorHAnsi" w:cs="Courier New" w:hint="eastAsia"/>
+          <w:sz w:val="24"/>
+          <w:szCs w:val="24"/>
+          <w:lang w:eastAsia="zh-TW"/>
+        </w:rPr>
+      </w:pPr>
+      <w:r>
+        <w:rPr>
+          <w:rFonts w:asciiTheme="minorHAnsi" w:eastAsia="新細明體" w:hAnsiTheme="minorHAnsi" w:cs="Courier New" w:hint="eastAsia"/>
+          <w:sz w:val="24"/>
+          <w:szCs w:val="24"/>
+          <w:lang w:eastAsia="zh-TW"/>
+        </w:rPr>
+        <w:t>ISSUED DATE: NOV 12, 2009</w:t>
+      </w:r>
+    </w:p>
+    <w:p>
+      <w:pPr>
+        <w:autoSpaceDE w:val="0"/>
+        <w:autoSpaceDN w:val="0"/>
+        <w:adjustRightInd w:val="0"/>
+        <w:spacing w:after="0" w:line="240" w:lineRule="auto"/>
+        <w:rPr>
           <w:rFonts w:asciiTheme="minorHAnsi" w:hAnsiTheme="minorHAnsi" w:cs="Courier New"/>
           <w:sz w:val="24"/>
           <w:szCs w:val="24"/>
@@ -700,13 +2848,13 @@
       </w:r>
       <w:r>
         <w:rPr>
-          <w:rFonts w:asciiTheme="minorHAnsi" w:hAnsiTheme="minorHAnsi" w:cs="Courier New"/>
+          <w:rFonts w:asciiTheme="minorHAnsi" w:eastAsia="新細明體" w:hAnsiTheme="minorHAnsi" w:cs="Courier New" w:hint="eastAsia"/>
           <w:color w:val="FF0000"/>
           <w:sz w:val="24"/>
           <w:szCs w:val="24"/>
           <w:lang w:eastAsia="zh-TW"/>
         </w:rPr>
-        <w:t>6</w:t>
+        <w:t>17</w:t>
       </w:r>
       <w:r>
         <w:rPr>
@@ -759,7 +2907,7 @@
         <w:adjustRightInd w:val="0"/>
         <w:spacing w:after="0" w:line="240" w:lineRule="auto"/>
         <w:rPr>
-          <w:rFonts w:asciiTheme="minorHAnsi" w:hAnsiTheme="minorHAnsi" w:cs="Courier New"/>
+          <w:rFonts w:asciiTheme="minorHAnsi" w:eastAsia="新細明體" w:hAnsiTheme="minorHAnsi" w:cs="Courier New" w:hint="eastAsia"/>
           <w:color w:val="FF0000"/>
           <w:sz w:val="24"/>
           <w:szCs w:val="24"/>
@@ -784,18 +2932,43 @@
         <w:adjustRightInd w:val="0"/>
         <w:spacing w:after="0" w:line="240" w:lineRule="auto"/>
         <w:rPr>
-          <w:rFonts w:asciiTheme="minorHAnsi" w:hAnsiTheme="minorHAnsi" w:cs="Courier New"/>
+          <w:rFonts w:asciiTheme="minorHAnsi" w:eastAsia="新細明體" w:hAnsiTheme="minorHAnsi" w:cs="Courier New" w:hint="eastAsia"/>
           <w:color w:val="FF0000"/>
           <w:sz w:val="24"/>
           <w:szCs w:val="24"/>
-        </w:rPr>
-      </w:pPr>
-      <w:r>
-        <w:rPr>
-          <w:rFonts w:asciiTheme="minorHAnsi" w:hAnsiTheme="minorHAnsi" w:cs="Courier New"/>
+          <w:lang w:eastAsia="zh-TW"/>
+        </w:rPr>
+      </w:pPr>
+      <w:r>
+        <w:rPr>
+          <w:rFonts w:asciiTheme="minorHAnsi" w:eastAsia="新細明體" w:hAnsiTheme="minorHAnsi" w:cs="Courier New" w:hint="eastAsia"/>
           <w:color w:val="FF0000"/>
           <w:sz w:val="24"/>
           <w:szCs w:val="24"/>
+          <w:lang w:eastAsia="zh-TW"/>
+        </w:rPr>
+        <w:t>ISSUED DATE: NOV 12, 2009</w:t>
+      </w:r>
+    </w:p>
+    <w:p>
+      <w:pPr>
+        <w:autoSpaceDE w:val="0"/>
+        <w:autoSpaceDN w:val="0"/>
+        <w:adjustRightInd w:val="0"/>
+        <w:spacing w:after="0" w:line="240" w:lineRule="auto"/>
+        <w:rPr>
+          <w:rFonts w:asciiTheme="minorHAnsi" w:hAnsiTheme="minorHAnsi" w:cs="Courier New"/>
+          <w:color w:val="FF0000"/>
+          <w:sz w:val="24"/>
+          <w:szCs w:val="24"/>
+        </w:rPr>
+      </w:pPr>
+      <w:r>
+        <w:rPr>
+          <w:rFonts w:asciiTheme="minorHAnsi" w:hAnsiTheme="minorHAnsi" w:cs="Courier New"/>
+          <w:color w:val="FF0000"/>
+          <w:sz w:val="24"/>
+          <w:szCs w:val="24"/>
         </w:rPr>
         <w:t>DESCRIPTION:</w:t>
       </w:r>
@@ -861,12 +3034,12 @@
       </w:r>
       <w:r>
         <w:rPr>
-          <w:rFonts w:asciiTheme="minorHAnsi" w:hAnsiTheme="minorHAnsi" w:cs="Courier New"/>
-          <w:sz w:val="24"/>
-          <w:szCs w:val="24"/>
-          <w:lang w:eastAsia="zh-TW"/>
-        </w:rPr>
-        <w:t>7</w:t>
+          <w:rFonts w:asciiTheme="minorHAnsi" w:eastAsia="新細明體" w:hAnsiTheme="minorHAnsi" w:cs="Courier New" w:hint="eastAsia"/>
+          <w:sz w:val="24"/>
+          <w:szCs w:val="24"/>
+          <w:lang w:eastAsia="zh-TW"/>
+        </w:rPr>
+        <w:t>18</w:t>
       </w:r>
       <w:r>
         <w:rPr>
@@ -906,7 +3079,7 @@
         <w:adjustRightInd w:val="0"/>
         <w:spacing w:after="0" w:line="240" w:lineRule="auto"/>
         <w:rPr>
-          <w:rFonts w:asciiTheme="minorHAnsi" w:hAnsiTheme="minorHAnsi" w:cs="Courier New"/>
+          <w:rFonts w:asciiTheme="minorHAnsi" w:eastAsia="新細明體" w:hAnsiTheme="minorHAnsi" w:cs="Courier New" w:hint="eastAsia"/>
           <w:sz w:val="24"/>
           <w:szCs w:val="24"/>
           <w:lang w:eastAsia="zh-TW"/>
@@ -929,6 +3102,29 @@
         <w:adjustRightInd w:val="0"/>
         <w:spacing w:after="0" w:line="240" w:lineRule="auto"/>
         <w:rPr>
+          <w:rFonts w:asciiTheme="minorHAnsi" w:eastAsia="新細明體" w:hAnsiTheme="minorHAnsi" w:cs="Courier New" w:hint="eastAsia"/>
+          <w:sz w:val="24"/>
+          <w:szCs w:val="24"/>
+          <w:lang w:eastAsia="zh-TW"/>
+        </w:rPr>
+      </w:pPr>
+      <w:r>
+        <w:rPr>
+          <w:rFonts w:asciiTheme="minorHAnsi" w:eastAsia="新細明體" w:hAnsiTheme="minorHAnsi" w:cs="Courier New" w:hint="eastAsia"/>
+          <w:sz w:val="24"/>
+          <w:szCs w:val="24"/>
+          <w:lang w:eastAsia="zh-TW"/>
+        </w:rPr>
+        <w:t>ISSUED DATE: NOV 12, 2009</w:t>
+      </w:r>
+    </w:p>
+    <w:p>
+      <w:pPr>
+        <w:autoSpaceDE w:val="0"/>
+        <w:autoSpaceDN w:val="0"/>
+        <w:adjustRightInd w:val="0"/>
+        <w:spacing w:after="0" w:line="240" w:lineRule="auto"/>
+        <w:rPr>
           <w:rFonts w:asciiTheme="minorHAnsi" w:hAnsiTheme="minorHAnsi" w:cs="Courier New"/>
           <w:sz w:val="24"/>
           <w:szCs w:val="24"/>
@@ -963,6 +3159,7 @@
           <w:szCs w:val="24"/>
           <w:lang w:eastAsia="zh-TW"/>
         </w:rPr>
+        <w:lastRenderedPageBreak/>
         <w:t>When admin created a room type, the price could be set to greater than 1000 dollar, which would not be searchable since the maximum value for price range is 1000.</w:t>
       </w:r>
     </w:p>
@@ -1003,12 +3200,12 @@
       </w:r>
       <w:r>
         <w:rPr>
-          <w:rFonts w:asciiTheme="minorHAnsi" w:hAnsiTheme="minorHAnsi" w:cs="Courier New"/>
-          <w:sz w:val="24"/>
-          <w:szCs w:val="24"/>
-          <w:lang w:eastAsia="zh-TW"/>
-        </w:rPr>
-        <w:t>8</w:t>
+          <w:rFonts w:asciiTheme="minorHAnsi" w:eastAsia="新細明體" w:hAnsiTheme="minorHAnsi" w:cs="Courier New" w:hint="eastAsia"/>
+          <w:sz w:val="24"/>
+          <w:szCs w:val="24"/>
+          <w:lang w:eastAsia="zh-TW"/>
+        </w:rPr>
+        <w:t>19</w:t>
       </w:r>
       <w:r>
         <w:rPr>
@@ -1048,7 +3245,7 @@
         <w:adjustRightInd w:val="0"/>
         <w:spacing w:after="0" w:line="240" w:lineRule="auto"/>
         <w:rPr>
-          <w:rFonts w:asciiTheme="minorHAnsi" w:hAnsiTheme="minorHAnsi" w:cs="Courier New"/>
+          <w:rFonts w:asciiTheme="minorHAnsi" w:eastAsia="新細明體" w:hAnsiTheme="minorHAnsi" w:cs="Courier New" w:hint="eastAsia"/>
           <w:sz w:val="24"/>
           <w:szCs w:val="24"/>
           <w:lang w:eastAsia="zh-TW"/>
@@ -1071,6 +3268,29 @@
         <w:adjustRightInd w:val="0"/>
         <w:spacing w:after="0" w:line="240" w:lineRule="auto"/>
         <w:rPr>
+          <w:rFonts w:asciiTheme="minorHAnsi" w:eastAsia="新細明體" w:hAnsiTheme="minorHAnsi" w:cs="Courier New" w:hint="eastAsia"/>
+          <w:sz w:val="24"/>
+          <w:szCs w:val="24"/>
+          <w:lang w:eastAsia="zh-TW"/>
+        </w:rPr>
+      </w:pPr>
+      <w:r>
+        <w:rPr>
+          <w:rFonts w:asciiTheme="minorHAnsi" w:eastAsia="新細明體" w:hAnsiTheme="minorHAnsi" w:cs="Courier New" w:hint="eastAsia"/>
+          <w:sz w:val="24"/>
+          <w:szCs w:val="24"/>
+          <w:lang w:eastAsia="zh-TW"/>
+        </w:rPr>
+        <w:t>ISSUED DATE: NOV 12, 2009</w:t>
+      </w:r>
+    </w:p>
+    <w:p>
+      <w:pPr>
+        <w:autoSpaceDE w:val="0"/>
+        <w:autoSpaceDN w:val="0"/>
+        <w:adjustRightInd w:val="0"/>
+        <w:spacing w:after="0" w:line="240" w:lineRule="auto"/>
+        <w:rPr>
           <w:rFonts w:asciiTheme="minorHAnsi" w:hAnsiTheme="minorHAnsi" w:cs="Courier New"/>
           <w:sz w:val="24"/>
           <w:szCs w:val="24"/>
@@ -1145,12 +3365,12 @@
       </w:r>
       <w:r>
         <w:rPr>
-          <w:rFonts w:asciiTheme="minorHAnsi" w:hAnsiTheme="minorHAnsi" w:cs="Courier New"/>
-          <w:sz w:val="24"/>
-          <w:szCs w:val="24"/>
-          <w:lang w:eastAsia="zh-TW"/>
-        </w:rPr>
-        <w:t>9</w:t>
+          <w:rFonts w:asciiTheme="minorHAnsi" w:eastAsia="新細明體" w:hAnsiTheme="minorHAnsi" w:cs="Courier New" w:hint="eastAsia"/>
+          <w:sz w:val="24"/>
+          <w:szCs w:val="24"/>
+          <w:lang w:eastAsia="zh-TW"/>
+        </w:rPr>
+        <w:t>20</w:t>
       </w:r>
       <w:r>
         <w:rPr>
@@ -1190,7 +3410,7 @@
         <w:adjustRightInd w:val="0"/>
         <w:spacing w:after="0" w:line="240" w:lineRule="auto"/>
         <w:rPr>
-          <w:rFonts w:asciiTheme="minorHAnsi" w:hAnsiTheme="minorHAnsi" w:cs="Courier New"/>
+          <w:rFonts w:asciiTheme="minorHAnsi" w:eastAsia="新細明體" w:hAnsiTheme="minorHAnsi" w:cs="Courier New" w:hint="eastAsia"/>
           <w:sz w:val="24"/>
           <w:szCs w:val="24"/>
           <w:lang w:eastAsia="zh-TW"/>
@@ -1213,6 +3433,29 @@
         <w:adjustRightInd w:val="0"/>
         <w:spacing w:after="0" w:line="240" w:lineRule="auto"/>
         <w:rPr>
+          <w:rFonts w:asciiTheme="minorHAnsi" w:eastAsia="新細明體" w:hAnsiTheme="minorHAnsi" w:cs="Courier New" w:hint="eastAsia"/>
+          <w:sz w:val="24"/>
+          <w:szCs w:val="24"/>
+          <w:lang w:eastAsia="zh-TW"/>
+        </w:rPr>
+      </w:pPr>
+      <w:r>
+        <w:rPr>
+          <w:rFonts w:asciiTheme="minorHAnsi" w:eastAsia="新細明體" w:hAnsiTheme="minorHAnsi" w:cs="Courier New" w:hint="eastAsia"/>
+          <w:sz w:val="24"/>
+          <w:szCs w:val="24"/>
+          <w:lang w:eastAsia="zh-TW"/>
+        </w:rPr>
+        <w:t>ISSUED DATE: NOV 12, 2009</w:t>
+      </w:r>
+    </w:p>
+    <w:p>
+      <w:pPr>
+        <w:autoSpaceDE w:val="0"/>
+        <w:autoSpaceDN w:val="0"/>
+        <w:adjustRightInd w:val="0"/>
+        <w:spacing w:after="0" w:line="240" w:lineRule="auto"/>
+        <w:rPr>
           <w:rFonts w:asciiTheme="minorHAnsi" w:hAnsiTheme="minorHAnsi" w:cs="Courier New"/>
           <w:sz w:val="24"/>
           <w:szCs w:val="24"/>
@@ -1288,12 +3531,12 @@
       </w:r>
       <w:r>
         <w:rPr>
-          <w:rFonts w:asciiTheme="minorHAnsi" w:hAnsiTheme="minorHAnsi" w:cs="Courier New"/>
-          <w:sz w:val="24"/>
-          <w:szCs w:val="24"/>
-          <w:lang w:eastAsia="zh-TW"/>
-        </w:rPr>
-        <w:t>10</w:t>
+          <w:rFonts w:asciiTheme="minorHAnsi" w:eastAsia="新細明體" w:hAnsiTheme="minorHAnsi" w:cs="Courier New" w:hint="eastAsia"/>
+          <w:sz w:val="24"/>
+          <w:szCs w:val="24"/>
+          <w:lang w:eastAsia="zh-TW"/>
+        </w:rPr>
+        <w:t>21</w:t>
       </w:r>
       <w:r>
         <w:rPr>
@@ -1333,7 +3576,7 @@
         <w:adjustRightInd w:val="0"/>
         <w:spacing w:after="0" w:line="240" w:lineRule="auto"/>
         <w:rPr>
-          <w:rFonts w:asciiTheme="minorHAnsi" w:hAnsiTheme="minorHAnsi" w:cs="Courier New"/>
+          <w:rFonts w:asciiTheme="minorHAnsi" w:eastAsia="新細明體" w:hAnsiTheme="minorHAnsi" w:cs="Courier New" w:hint="eastAsia"/>
           <w:sz w:val="24"/>
           <w:szCs w:val="24"/>
           <w:lang w:eastAsia="zh-TW"/>
@@ -1356,6 +3599,29 @@
         <w:adjustRightInd w:val="0"/>
         <w:spacing w:after="0" w:line="240" w:lineRule="auto"/>
         <w:rPr>
+          <w:rFonts w:asciiTheme="minorHAnsi" w:eastAsia="新細明體" w:hAnsiTheme="minorHAnsi" w:cs="Courier New" w:hint="eastAsia"/>
+          <w:sz w:val="24"/>
+          <w:szCs w:val="24"/>
+          <w:lang w:eastAsia="zh-TW"/>
+        </w:rPr>
+      </w:pPr>
+      <w:r>
+        <w:rPr>
+          <w:rFonts w:asciiTheme="minorHAnsi" w:eastAsia="新細明體" w:hAnsiTheme="minorHAnsi" w:cs="Courier New" w:hint="eastAsia"/>
+          <w:sz w:val="24"/>
+          <w:szCs w:val="24"/>
+          <w:lang w:eastAsia="zh-TW"/>
+        </w:rPr>
+        <w:t>ISSUED DATE: NOV 12, 2009</w:t>
+      </w:r>
+    </w:p>
+    <w:p>
+      <w:pPr>
+        <w:autoSpaceDE w:val="0"/>
+        <w:autoSpaceDN w:val="0"/>
+        <w:adjustRightInd w:val="0"/>
+        <w:spacing w:after="0" w:line="240" w:lineRule="auto"/>
+        <w:rPr>
           <w:rFonts w:asciiTheme="minorHAnsi" w:hAnsiTheme="minorHAnsi" w:cs="Courier New"/>
           <w:sz w:val="24"/>
           <w:szCs w:val="24"/>
@@ -1431,12 +3697,12 @@
       </w:r>
       <w:r>
         <w:rPr>
-          <w:rFonts w:asciiTheme="minorHAnsi" w:hAnsiTheme="minorHAnsi" w:cs="Courier New"/>
-          <w:sz w:val="24"/>
-          <w:szCs w:val="24"/>
-          <w:lang w:eastAsia="zh-TW"/>
-        </w:rPr>
-        <w:t>11</w:t>
+          <w:rFonts w:asciiTheme="minorHAnsi" w:eastAsia="新細明體" w:hAnsiTheme="minorHAnsi" w:cs="Courier New" w:hint="eastAsia"/>
+          <w:sz w:val="24"/>
+          <w:szCs w:val="24"/>
+          <w:lang w:eastAsia="zh-TW"/>
+        </w:rPr>
+        <w:t>22</w:t>
       </w:r>
       <w:r>
         <w:rPr>
@@ -1499,6 +3765,29 @@
         <w:adjustRightInd w:val="0"/>
         <w:spacing w:after="0" w:line="240" w:lineRule="auto"/>
         <w:rPr>
+          <w:rFonts w:asciiTheme="minorHAnsi" w:eastAsia="新細明體" w:hAnsiTheme="minorHAnsi" w:cs="Courier New" w:hint="eastAsia"/>
+          <w:sz w:val="24"/>
+          <w:szCs w:val="24"/>
+          <w:lang w:eastAsia="zh-TW"/>
+        </w:rPr>
+      </w:pPr>
+      <w:r>
+        <w:rPr>
+          <w:rFonts w:asciiTheme="minorHAnsi" w:eastAsia="新細明體" w:hAnsiTheme="minorHAnsi" w:cs="Courier New" w:hint="eastAsia"/>
+          <w:sz w:val="24"/>
+          <w:szCs w:val="24"/>
+          <w:lang w:eastAsia="zh-TW"/>
+        </w:rPr>
+        <w:t>ISSUED DATE: NOV 12, 2009</w:t>
+      </w:r>
+    </w:p>
+    <w:p>
+      <w:pPr>
+        <w:autoSpaceDE w:val="0"/>
+        <w:autoSpaceDN w:val="0"/>
+        <w:adjustRightInd w:val="0"/>
+        <w:spacing w:after="0" w:line="240" w:lineRule="auto"/>
+        <w:rPr>
           <w:rFonts w:asciiTheme="minorHAnsi" w:hAnsiTheme="minorHAnsi" w:cs="Courier New"/>
           <w:sz w:val="24"/>
           <w:szCs w:val="24"/>
@@ -1574,12 +3863,12 @@
       </w:r>
       <w:r>
         <w:rPr>
-          <w:rFonts w:asciiTheme="minorHAnsi" w:hAnsiTheme="minorHAnsi" w:cs="Courier New"/>
-          <w:sz w:val="24"/>
-          <w:szCs w:val="24"/>
-          <w:lang w:eastAsia="zh-TW"/>
-        </w:rPr>
-        <w:t>12</w:t>
+          <w:rFonts w:asciiTheme="minorHAnsi" w:eastAsia="新細明體" w:hAnsiTheme="minorHAnsi" w:cs="Courier New" w:hint="eastAsia"/>
+          <w:sz w:val="24"/>
+          <w:szCs w:val="24"/>
+          <w:lang w:eastAsia="zh-TW"/>
+        </w:rPr>
+        <w:t>23</w:t>
       </w:r>
       <w:r>
         <w:rPr>
@@ -1619,7 +3908,7 @@
         <w:adjustRightInd w:val="0"/>
         <w:spacing w:after="0" w:line="240" w:lineRule="auto"/>
         <w:rPr>
-          <w:rFonts w:asciiTheme="minorHAnsi" w:hAnsiTheme="minorHAnsi" w:cs="Courier New"/>
+          <w:rFonts w:asciiTheme="minorHAnsi" w:eastAsia="新細明體" w:hAnsiTheme="minorHAnsi" w:cs="Courier New" w:hint="eastAsia"/>
           <w:sz w:val="24"/>
           <w:szCs w:val="24"/>
           <w:lang w:eastAsia="zh-TW"/>
@@ -1642,6 +3931,29 @@
         <w:adjustRightInd w:val="0"/>
         <w:spacing w:after="0" w:line="240" w:lineRule="auto"/>
         <w:rPr>
+          <w:rFonts w:asciiTheme="minorHAnsi" w:eastAsia="新細明體" w:hAnsiTheme="minorHAnsi" w:cs="Courier New" w:hint="eastAsia"/>
+          <w:sz w:val="24"/>
+          <w:szCs w:val="24"/>
+          <w:lang w:eastAsia="zh-TW"/>
+        </w:rPr>
+      </w:pPr>
+      <w:r>
+        <w:rPr>
+          <w:rFonts w:asciiTheme="minorHAnsi" w:eastAsia="新細明體" w:hAnsiTheme="minorHAnsi" w:cs="Courier New" w:hint="eastAsia"/>
+          <w:sz w:val="24"/>
+          <w:szCs w:val="24"/>
+          <w:lang w:eastAsia="zh-TW"/>
+        </w:rPr>
+        <w:t>ISSUED DATE: NOV 17, 2009</w:t>
+      </w:r>
+    </w:p>
+    <w:p>
+      <w:pPr>
+        <w:autoSpaceDE w:val="0"/>
+        <w:autoSpaceDN w:val="0"/>
+        <w:adjustRightInd w:val="0"/>
+        <w:spacing w:after="0" w:line="240" w:lineRule="auto"/>
+        <w:rPr>
           <w:rFonts w:asciiTheme="minorHAnsi" w:hAnsiTheme="minorHAnsi" w:cs="Courier New"/>
           <w:sz w:val="24"/>
           <w:szCs w:val="24"/>
@@ -1695,8 +4007,1371 @@
         </w:rPr>
       </w:pPr>
     </w:p>
-    <w:p/>
-    <w:p/>
+    <w:p>
+      <w:pPr>
+        <w:autoSpaceDE w:val="0"/>
+        <w:autoSpaceDN w:val="0"/>
+        <w:adjustRightInd w:val="0"/>
+        <w:spacing w:after="0" w:line="240" w:lineRule="auto"/>
+        <w:rPr>
+          <w:rFonts w:asciiTheme="minorHAnsi" w:hAnsiTheme="minorHAnsi" w:cs="Courier New"/>
+          <w:sz w:val="24"/>
+          <w:szCs w:val="24"/>
+          <w:lang w:eastAsia="zh-TW"/>
+        </w:rPr>
+      </w:pPr>
+      <w:r>
+        <w:rPr>
+          <w:rFonts w:asciiTheme="minorHAnsi" w:hAnsiTheme="minorHAnsi" w:cs="Courier New"/>
+          <w:sz w:val="24"/>
+          <w:szCs w:val="24"/>
+        </w:rPr>
+        <w:t xml:space="preserve">**BUG </w:t>
+      </w:r>
+      <w:r>
+        <w:rPr>
+          <w:rFonts w:asciiTheme="minorHAnsi" w:eastAsia="新細明體" w:hAnsiTheme="minorHAnsi" w:cs="Courier New" w:hint="eastAsia"/>
+          <w:sz w:val="24"/>
+          <w:szCs w:val="24"/>
+          <w:lang w:eastAsia="zh-TW"/>
+        </w:rPr>
+        <w:t>24</w:t>
+      </w:r>
+      <w:r>
+        <w:rPr>
+          <w:rFonts w:asciiTheme="minorHAnsi" w:hAnsiTheme="minorHAnsi" w:cs="Courier New"/>
+          <w:sz w:val="24"/>
+          <w:szCs w:val="24"/>
+        </w:rPr>
+        <w:t>**</w:t>
+      </w:r>
+    </w:p>
+    <w:p>
+      <w:pPr>
+        <w:autoSpaceDE w:val="0"/>
+        <w:autoSpaceDN w:val="0"/>
+        <w:adjustRightInd w:val="0"/>
+        <w:spacing w:after="0" w:line="240" w:lineRule="auto"/>
+        <w:rPr>
+          <w:rFonts w:asciiTheme="minorHAnsi" w:hAnsiTheme="minorHAnsi" w:cs="Courier New"/>
+          <w:sz w:val="24"/>
+          <w:szCs w:val="24"/>
+          <w:lang w:eastAsia="zh-TW"/>
+        </w:rPr>
+      </w:pPr>
+      <w:r>
+        <w:rPr>
+          <w:rFonts w:asciiTheme="minorHAnsi" w:hAnsiTheme="minorHAnsi" w:cs="Courier New"/>
+          <w:sz w:val="24"/>
+          <w:szCs w:val="24"/>
+        </w:rPr>
+        <w:t>STATUS: RESOLVED</w:t>
+      </w:r>
+    </w:p>
+    <w:p>
+      <w:pPr>
+        <w:autoSpaceDE w:val="0"/>
+        <w:autoSpaceDN w:val="0"/>
+        <w:adjustRightInd w:val="0"/>
+        <w:spacing w:after="0" w:line="240" w:lineRule="auto"/>
+        <w:rPr>
+          <w:rFonts w:asciiTheme="minorHAnsi" w:eastAsia="新細明體" w:hAnsiTheme="minorHAnsi" w:cs="Courier New" w:hint="eastAsia"/>
+          <w:sz w:val="24"/>
+          <w:szCs w:val="24"/>
+          <w:lang w:eastAsia="zh-TW"/>
+        </w:rPr>
+      </w:pPr>
+      <w:r>
+        <w:rPr>
+          <w:rFonts w:asciiTheme="minorHAnsi" w:hAnsiTheme="minorHAnsi" w:cs="Courier New"/>
+          <w:sz w:val="24"/>
+          <w:szCs w:val="24"/>
+          <w:lang w:eastAsia="zh-TW"/>
+        </w:rPr>
+        <w:t>PRIORITY: MEDIUM</w:t>
+      </w:r>
+    </w:p>
+    <w:p>
+      <w:pPr>
+        <w:autoSpaceDE w:val="0"/>
+        <w:autoSpaceDN w:val="0"/>
+        <w:adjustRightInd w:val="0"/>
+        <w:spacing w:after="0" w:line="240" w:lineRule="auto"/>
+        <w:rPr>
+          <w:rFonts w:asciiTheme="minorHAnsi" w:eastAsia="新細明體" w:hAnsiTheme="minorHAnsi" w:cs="Courier New" w:hint="eastAsia"/>
+          <w:sz w:val="24"/>
+          <w:szCs w:val="24"/>
+          <w:lang w:eastAsia="zh-TW"/>
+        </w:rPr>
+      </w:pPr>
+      <w:r>
+        <w:rPr>
+          <w:rFonts w:asciiTheme="minorHAnsi" w:eastAsia="新細明體" w:hAnsiTheme="minorHAnsi" w:cs="Courier New" w:hint="eastAsia"/>
+          <w:sz w:val="24"/>
+          <w:szCs w:val="24"/>
+          <w:lang w:eastAsia="zh-TW"/>
+        </w:rPr>
+        <w:t>ISSUED DATE: NOV 17, 2009</w:t>
+      </w:r>
+    </w:p>
+    <w:p>
+      <w:pPr>
+        <w:autoSpaceDE w:val="0"/>
+        <w:autoSpaceDN w:val="0"/>
+        <w:adjustRightInd w:val="0"/>
+        <w:spacing w:after="0" w:line="240" w:lineRule="auto"/>
+        <w:rPr>
+          <w:rFonts w:asciiTheme="minorHAnsi" w:hAnsiTheme="minorHAnsi" w:cs="Courier New"/>
+          <w:sz w:val="24"/>
+          <w:szCs w:val="24"/>
+          <w:lang w:eastAsia="zh-TW"/>
+        </w:rPr>
+      </w:pPr>
+      <w:r>
+        <w:rPr>
+          <w:rFonts w:asciiTheme="minorHAnsi" w:hAnsiTheme="minorHAnsi" w:cs="Courier New"/>
+          <w:sz w:val="24"/>
+          <w:szCs w:val="24"/>
+        </w:rPr>
+        <w:t>DESCRIPTION:</w:t>
+      </w:r>
+    </w:p>
+    <w:p>
+      <w:pPr>
+        <w:rPr>
+          <w:rFonts w:asciiTheme="minorHAnsi" w:eastAsia="新細明體" w:hAnsiTheme="minorHAnsi" w:cs="Courier New" w:hint="eastAsia"/>
+          <w:sz w:val="24"/>
+          <w:szCs w:val="24"/>
+          <w:lang w:eastAsia="zh-TW"/>
+        </w:rPr>
+      </w:pPr>
+      <w:r>
+        <w:rPr>
+          <w:rFonts w:asciiTheme="minorHAnsi" w:eastAsia="新細明體" w:hAnsiTheme="minorHAnsi" w:cs="Courier New" w:hint="eastAsia"/>
+          <w:sz w:val="24"/>
+          <w:szCs w:val="24"/>
+          <w:lang w:eastAsia="zh-TW"/>
+        </w:rPr>
+        <w:t>Use a select box instead of a text field for the user role on the new user form.</w:t>
+      </w:r>
+    </w:p>
+    <w:p>
+      <w:pPr>
+        <w:rPr>
+          <w:rFonts w:asciiTheme="minorHAnsi" w:eastAsia="新細明體" w:hAnsiTheme="minorHAnsi" w:cs="Courier New" w:hint="eastAsia"/>
+          <w:sz w:val="24"/>
+          <w:szCs w:val="24"/>
+          <w:lang w:eastAsia="zh-TW"/>
+        </w:rPr>
+      </w:pPr>
+    </w:p>
+    <w:p>
+      <w:pPr>
+        <w:autoSpaceDE w:val="0"/>
+        <w:autoSpaceDN w:val="0"/>
+        <w:adjustRightInd w:val="0"/>
+        <w:spacing w:after="0" w:line="240" w:lineRule="auto"/>
+        <w:rPr>
+          <w:rFonts w:asciiTheme="minorHAnsi" w:hAnsiTheme="minorHAnsi" w:cs="Courier New"/>
+          <w:sz w:val="24"/>
+          <w:szCs w:val="24"/>
+          <w:lang w:eastAsia="zh-TW"/>
+        </w:rPr>
+      </w:pPr>
+      <w:r>
+        <w:rPr>
+          <w:rFonts w:asciiTheme="minorHAnsi" w:hAnsiTheme="minorHAnsi" w:cs="Courier New"/>
+          <w:sz w:val="24"/>
+          <w:szCs w:val="24"/>
+        </w:rPr>
+        <w:t xml:space="preserve">**BUG </w:t>
+      </w:r>
+      <w:r>
+        <w:rPr>
+          <w:rFonts w:asciiTheme="minorHAnsi" w:eastAsia="新細明體" w:hAnsiTheme="minorHAnsi" w:cs="Courier New" w:hint="eastAsia"/>
+          <w:sz w:val="24"/>
+          <w:szCs w:val="24"/>
+          <w:lang w:eastAsia="zh-TW"/>
+        </w:rPr>
+        <w:t>25</w:t>
+      </w:r>
+      <w:r>
+        <w:rPr>
+          <w:rFonts w:asciiTheme="minorHAnsi" w:hAnsiTheme="minorHAnsi" w:cs="Courier New"/>
+          <w:sz w:val="24"/>
+          <w:szCs w:val="24"/>
+        </w:rPr>
+        <w:t>**</w:t>
+      </w:r>
+    </w:p>
+    <w:p>
+      <w:pPr>
+        <w:autoSpaceDE w:val="0"/>
+        <w:autoSpaceDN w:val="0"/>
+        <w:adjustRightInd w:val="0"/>
+        <w:spacing w:after="0" w:line="240" w:lineRule="auto"/>
+        <w:rPr>
+          <w:rFonts w:asciiTheme="minorHAnsi" w:hAnsiTheme="minorHAnsi" w:cs="Courier New"/>
+          <w:sz w:val="24"/>
+          <w:szCs w:val="24"/>
+          <w:lang w:eastAsia="zh-TW"/>
+        </w:rPr>
+      </w:pPr>
+      <w:r>
+        <w:rPr>
+          <w:rFonts w:asciiTheme="minorHAnsi" w:hAnsiTheme="minorHAnsi" w:cs="Courier New"/>
+          <w:sz w:val="24"/>
+          <w:szCs w:val="24"/>
+        </w:rPr>
+        <w:t>STATUS: RESOLVED</w:t>
+      </w:r>
+    </w:p>
+    <w:p>
+      <w:pPr>
+        <w:autoSpaceDE w:val="0"/>
+        <w:autoSpaceDN w:val="0"/>
+        <w:adjustRightInd w:val="0"/>
+        <w:spacing w:after="0" w:line="240" w:lineRule="auto"/>
+        <w:rPr>
+          <w:rFonts w:asciiTheme="minorHAnsi" w:eastAsia="新細明體" w:hAnsiTheme="minorHAnsi" w:cs="Courier New" w:hint="eastAsia"/>
+          <w:sz w:val="24"/>
+          <w:szCs w:val="24"/>
+          <w:lang w:eastAsia="zh-TW"/>
+        </w:rPr>
+      </w:pPr>
+      <w:r>
+        <w:rPr>
+          <w:rFonts w:asciiTheme="minorHAnsi" w:hAnsiTheme="minorHAnsi" w:cs="Courier New"/>
+          <w:sz w:val="24"/>
+          <w:szCs w:val="24"/>
+          <w:lang w:eastAsia="zh-TW"/>
+        </w:rPr>
+        <w:t>PRIORITY: MEDIUM</w:t>
+      </w:r>
+    </w:p>
+    <w:p>
+      <w:pPr>
+        <w:autoSpaceDE w:val="0"/>
+        <w:autoSpaceDN w:val="0"/>
+        <w:adjustRightInd w:val="0"/>
+        <w:spacing w:after="0" w:line="240" w:lineRule="auto"/>
+        <w:rPr>
+          <w:rFonts w:asciiTheme="minorHAnsi" w:eastAsia="新細明體" w:hAnsiTheme="minorHAnsi" w:cs="Courier New" w:hint="eastAsia"/>
+          <w:sz w:val="24"/>
+          <w:szCs w:val="24"/>
+          <w:lang w:eastAsia="zh-TW"/>
+        </w:rPr>
+      </w:pPr>
+      <w:r>
+        <w:rPr>
+          <w:rFonts w:asciiTheme="minorHAnsi" w:eastAsia="新細明體" w:hAnsiTheme="minorHAnsi" w:cs="Courier New" w:hint="eastAsia"/>
+          <w:sz w:val="24"/>
+          <w:szCs w:val="24"/>
+          <w:lang w:eastAsia="zh-TW"/>
+        </w:rPr>
+        <w:t>ISSUED DATE: NOV 17, 2009</w:t>
+      </w:r>
+    </w:p>
+    <w:p>
+      <w:pPr>
+        <w:autoSpaceDE w:val="0"/>
+        <w:autoSpaceDN w:val="0"/>
+        <w:adjustRightInd w:val="0"/>
+        <w:spacing w:after="0" w:line="240" w:lineRule="auto"/>
+        <w:rPr>
+          <w:rFonts w:asciiTheme="minorHAnsi" w:hAnsiTheme="minorHAnsi" w:cs="Courier New"/>
+          <w:sz w:val="24"/>
+          <w:szCs w:val="24"/>
+          <w:lang w:eastAsia="zh-TW"/>
+        </w:rPr>
+      </w:pPr>
+      <w:r>
+        <w:rPr>
+          <w:rFonts w:asciiTheme="minorHAnsi" w:hAnsiTheme="minorHAnsi" w:cs="Courier New"/>
+          <w:sz w:val="24"/>
+          <w:szCs w:val="24"/>
+        </w:rPr>
+        <w:t>DESCRIPTION:</w:t>
+      </w:r>
+    </w:p>
+    <w:p>
+      <w:pPr>
+        <w:autoSpaceDE w:val="0"/>
+        <w:autoSpaceDN w:val="0"/>
+        <w:adjustRightInd w:val="0"/>
+        <w:spacing w:after="0" w:line="240" w:lineRule="auto"/>
+        <w:rPr>
+          <w:rFonts w:asciiTheme="minorHAnsi" w:eastAsia="新細明體" w:hAnsiTheme="minorHAnsi" w:cs="Courier New" w:hint="eastAsia"/>
+          <w:sz w:val="24"/>
+          <w:szCs w:val="24"/>
+          <w:lang w:eastAsia="zh-TW"/>
+        </w:rPr>
+      </w:pPr>
+      <w:r>
+        <w:rPr>
+          <w:rFonts w:asciiTheme="minorHAnsi" w:hAnsiTheme="minorHAnsi" w:cs="Courier New"/>
+          <w:sz w:val="24"/>
+          <w:szCs w:val="24"/>
+          <w:lang w:eastAsia="zh-TW"/>
+        </w:rPr>
+        <w:t>A</w:t>
+      </w:r>
+      <w:r>
+        <w:rPr>
+          <w:rFonts w:asciiTheme="minorHAnsi" w:eastAsia="新細明體" w:hAnsiTheme="minorHAnsi" w:cs="Courier New" w:hint="eastAsia"/>
+          <w:sz w:val="24"/>
+          <w:szCs w:val="24"/>
+          <w:lang w:eastAsia="zh-TW"/>
+        </w:rPr>
+        <w:t>llow the admin role to set user role when registering users</w:t>
+      </w:r>
+    </w:p>
+    <w:p>
+      <w:pPr>
+        <w:autoSpaceDE w:val="0"/>
+        <w:autoSpaceDN w:val="0"/>
+        <w:adjustRightInd w:val="0"/>
+        <w:spacing w:after="0" w:line="240" w:lineRule="auto"/>
+        <w:rPr>
+          <w:rFonts w:asciiTheme="minorHAnsi" w:eastAsia="新細明體" w:hAnsiTheme="minorHAnsi" w:cs="Courier New" w:hint="eastAsia"/>
+          <w:sz w:val="24"/>
+          <w:szCs w:val="24"/>
+          <w:lang w:eastAsia="zh-TW"/>
+        </w:rPr>
+      </w:pPr>
+    </w:p>
+    <w:p>
+      <w:pPr>
+        <w:autoSpaceDE w:val="0"/>
+        <w:autoSpaceDN w:val="0"/>
+        <w:adjustRightInd w:val="0"/>
+        <w:spacing w:after="0" w:line="240" w:lineRule="auto"/>
+        <w:rPr>
+          <w:rFonts w:asciiTheme="minorHAnsi" w:hAnsiTheme="minorHAnsi" w:cs="Courier New"/>
+          <w:sz w:val="24"/>
+          <w:szCs w:val="24"/>
+          <w:lang w:eastAsia="zh-TW"/>
+        </w:rPr>
+      </w:pPr>
+      <w:r>
+        <w:rPr>
+          <w:rFonts w:asciiTheme="minorHAnsi" w:hAnsiTheme="minorHAnsi" w:cs="Courier New"/>
+          <w:sz w:val="24"/>
+          <w:szCs w:val="24"/>
+        </w:rPr>
+        <w:t xml:space="preserve">**BUG </w:t>
+      </w:r>
+      <w:r>
+        <w:rPr>
+          <w:rFonts w:asciiTheme="minorHAnsi" w:eastAsia="新細明體" w:hAnsiTheme="minorHAnsi" w:cs="Courier New" w:hint="eastAsia"/>
+          <w:sz w:val="24"/>
+          <w:szCs w:val="24"/>
+          <w:lang w:eastAsia="zh-TW"/>
+        </w:rPr>
+        <w:t>26</w:t>
+      </w:r>
+      <w:r>
+        <w:rPr>
+          <w:rFonts w:asciiTheme="minorHAnsi" w:hAnsiTheme="minorHAnsi" w:cs="Courier New"/>
+          <w:sz w:val="24"/>
+          <w:szCs w:val="24"/>
+        </w:rPr>
+        <w:t>**</w:t>
+      </w:r>
+    </w:p>
+    <w:p>
+      <w:pPr>
+        <w:autoSpaceDE w:val="0"/>
+        <w:autoSpaceDN w:val="0"/>
+        <w:adjustRightInd w:val="0"/>
+        <w:spacing w:after="0" w:line="240" w:lineRule="auto"/>
+        <w:rPr>
+          <w:rFonts w:asciiTheme="minorHAnsi" w:hAnsiTheme="minorHAnsi" w:cs="Courier New"/>
+          <w:sz w:val="24"/>
+          <w:szCs w:val="24"/>
+          <w:lang w:eastAsia="zh-TW"/>
+        </w:rPr>
+      </w:pPr>
+      <w:r>
+        <w:rPr>
+          <w:rFonts w:asciiTheme="minorHAnsi" w:hAnsiTheme="minorHAnsi" w:cs="Courier New"/>
+          <w:sz w:val="24"/>
+          <w:szCs w:val="24"/>
+        </w:rPr>
+        <w:t>STATUS: RESOLVED</w:t>
+      </w:r>
+    </w:p>
+    <w:p>
+      <w:pPr>
+        <w:autoSpaceDE w:val="0"/>
+        <w:autoSpaceDN w:val="0"/>
+        <w:adjustRightInd w:val="0"/>
+        <w:spacing w:after="0" w:line="240" w:lineRule="auto"/>
+        <w:rPr>
+          <w:rFonts w:asciiTheme="minorHAnsi" w:eastAsia="新細明體" w:hAnsiTheme="minorHAnsi" w:cs="Courier New" w:hint="eastAsia"/>
+          <w:sz w:val="24"/>
+          <w:szCs w:val="24"/>
+          <w:lang w:eastAsia="zh-TW"/>
+        </w:rPr>
+      </w:pPr>
+      <w:r>
+        <w:rPr>
+          <w:rFonts w:asciiTheme="minorHAnsi" w:hAnsiTheme="minorHAnsi" w:cs="Courier New"/>
+          <w:sz w:val="24"/>
+          <w:szCs w:val="24"/>
+          <w:lang w:eastAsia="zh-TW"/>
+        </w:rPr>
+        <w:t xml:space="preserve">PRIORITY: </w:t>
+      </w:r>
+      <w:r>
+        <w:rPr>
+          <w:rFonts w:asciiTheme="minorHAnsi" w:eastAsia="新細明體" w:hAnsiTheme="minorHAnsi" w:cs="Courier New" w:hint="eastAsia"/>
+          <w:sz w:val="24"/>
+          <w:szCs w:val="24"/>
+          <w:lang w:eastAsia="zh-TW"/>
+        </w:rPr>
+        <w:t>HIGH</w:t>
+      </w:r>
+    </w:p>
+    <w:p>
+      <w:pPr>
+        <w:autoSpaceDE w:val="0"/>
+        <w:autoSpaceDN w:val="0"/>
+        <w:adjustRightInd w:val="0"/>
+        <w:spacing w:after="0" w:line="240" w:lineRule="auto"/>
+        <w:rPr>
+          <w:rFonts w:asciiTheme="minorHAnsi" w:eastAsia="新細明體" w:hAnsiTheme="minorHAnsi" w:cs="Courier New" w:hint="eastAsia"/>
+          <w:sz w:val="24"/>
+          <w:szCs w:val="24"/>
+          <w:lang w:eastAsia="zh-TW"/>
+        </w:rPr>
+      </w:pPr>
+      <w:r>
+        <w:rPr>
+          <w:rFonts w:asciiTheme="minorHAnsi" w:eastAsia="新細明體" w:hAnsiTheme="minorHAnsi" w:cs="Courier New" w:hint="eastAsia"/>
+          <w:sz w:val="24"/>
+          <w:szCs w:val="24"/>
+          <w:lang w:eastAsia="zh-TW"/>
+        </w:rPr>
+        <w:t>ISSUED DATE: NOV 17, 2009</w:t>
+      </w:r>
+    </w:p>
+    <w:p>
+      <w:pPr>
+        <w:autoSpaceDE w:val="0"/>
+        <w:autoSpaceDN w:val="0"/>
+        <w:adjustRightInd w:val="0"/>
+        <w:spacing w:after="0" w:line="240" w:lineRule="auto"/>
+        <w:rPr>
+          <w:rFonts w:asciiTheme="minorHAnsi" w:hAnsiTheme="minorHAnsi" w:cs="Courier New"/>
+          <w:sz w:val="24"/>
+          <w:szCs w:val="24"/>
+          <w:lang w:eastAsia="zh-TW"/>
+        </w:rPr>
+      </w:pPr>
+      <w:r>
+        <w:rPr>
+          <w:rFonts w:asciiTheme="minorHAnsi" w:hAnsiTheme="minorHAnsi" w:cs="Courier New"/>
+          <w:sz w:val="24"/>
+          <w:szCs w:val="24"/>
+        </w:rPr>
+        <w:t>DESCRIPTION:</w:t>
+      </w:r>
+    </w:p>
+    <w:p>
+      <w:pPr>
+        <w:autoSpaceDE w:val="0"/>
+        <w:autoSpaceDN w:val="0"/>
+        <w:adjustRightInd w:val="0"/>
+        <w:spacing w:after="0" w:line="240" w:lineRule="auto"/>
+        <w:rPr>
+          <w:rFonts w:asciiTheme="minorHAnsi" w:eastAsia="新細明體" w:hAnsiTheme="minorHAnsi" w:cs="Courier New"/>
+          <w:sz w:val="24"/>
+          <w:szCs w:val="24"/>
+          <w:lang w:eastAsia="zh-TW"/>
+        </w:rPr>
+      </w:pPr>
+      <w:r>
+        <w:rPr>
+          <w:rFonts w:asciiTheme="minorHAnsi" w:eastAsia="新細明體" w:hAnsiTheme="minorHAnsi" w:cs="Courier New" w:hint="eastAsia"/>
+          <w:sz w:val="24"/>
+          <w:szCs w:val="24"/>
+          <w:lang w:eastAsia="zh-TW"/>
+        </w:rPr>
+        <w:t>User is able to view all other users</w:t>
+      </w:r>
+      <w:r>
+        <w:rPr>
+          <w:rFonts w:asciiTheme="minorHAnsi" w:eastAsia="新細明體" w:hAnsiTheme="minorHAnsi" w:cs="Courier New"/>
+          <w:sz w:val="24"/>
+          <w:szCs w:val="24"/>
+          <w:lang w:eastAsia="zh-TW"/>
+        </w:rPr>
+        <w:t>.</w:t>
+      </w:r>
+    </w:p>
+    <w:p>
+      <w:pPr>
+        <w:autoSpaceDE w:val="0"/>
+        <w:autoSpaceDN w:val="0"/>
+        <w:adjustRightInd w:val="0"/>
+        <w:spacing w:after="0" w:line="240" w:lineRule="auto"/>
+        <w:rPr>
+          <w:rFonts w:asciiTheme="minorHAnsi" w:eastAsia="新細明體" w:hAnsiTheme="minorHAnsi" w:cs="Courier New" w:hint="eastAsia"/>
+          <w:sz w:val="24"/>
+          <w:szCs w:val="24"/>
+          <w:lang w:eastAsia="zh-TW"/>
+        </w:rPr>
+      </w:pPr>
+    </w:p>
+    <w:p>
+      <w:pPr>
+        <w:autoSpaceDE w:val="0"/>
+        <w:autoSpaceDN w:val="0"/>
+        <w:adjustRightInd w:val="0"/>
+        <w:spacing w:after="0" w:line="240" w:lineRule="auto"/>
+        <w:rPr>
+          <w:rFonts w:asciiTheme="minorHAnsi" w:hAnsiTheme="minorHAnsi" w:cs="Courier New"/>
+          <w:sz w:val="24"/>
+          <w:szCs w:val="24"/>
+          <w:lang w:eastAsia="zh-TW"/>
+        </w:rPr>
+      </w:pPr>
+      <w:r>
+        <w:rPr>
+          <w:rFonts w:asciiTheme="minorHAnsi" w:hAnsiTheme="minorHAnsi" w:cs="Courier New"/>
+          <w:sz w:val="24"/>
+          <w:szCs w:val="24"/>
+        </w:rPr>
+        <w:t xml:space="preserve">**BUG </w:t>
+      </w:r>
+      <w:r>
+        <w:rPr>
+          <w:rFonts w:asciiTheme="minorHAnsi" w:eastAsia="新細明體" w:hAnsiTheme="minorHAnsi" w:cs="Courier New" w:hint="eastAsia"/>
+          <w:sz w:val="24"/>
+          <w:szCs w:val="24"/>
+          <w:lang w:eastAsia="zh-TW"/>
+        </w:rPr>
+        <w:t>27</w:t>
+      </w:r>
+      <w:r>
+        <w:rPr>
+          <w:rFonts w:asciiTheme="minorHAnsi" w:hAnsiTheme="minorHAnsi" w:cs="Courier New"/>
+          <w:sz w:val="24"/>
+          <w:szCs w:val="24"/>
+        </w:rPr>
+        <w:t>**</w:t>
+      </w:r>
+    </w:p>
+    <w:p>
+      <w:pPr>
+        <w:autoSpaceDE w:val="0"/>
+        <w:autoSpaceDN w:val="0"/>
+        <w:adjustRightInd w:val="0"/>
+        <w:spacing w:after="0" w:line="240" w:lineRule="auto"/>
+        <w:rPr>
+          <w:rFonts w:asciiTheme="minorHAnsi" w:hAnsiTheme="minorHAnsi" w:cs="Courier New"/>
+          <w:sz w:val="24"/>
+          <w:szCs w:val="24"/>
+          <w:lang w:eastAsia="zh-TW"/>
+        </w:rPr>
+      </w:pPr>
+      <w:r>
+        <w:rPr>
+          <w:rFonts w:asciiTheme="minorHAnsi" w:hAnsiTheme="minorHAnsi" w:cs="Courier New"/>
+          <w:sz w:val="24"/>
+          <w:szCs w:val="24"/>
+        </w:rPr>
+        <w:t>STATUS: RESOLVED</w:t>
+      </w:r>
+    </w:p>
+    <w:p>
+      <w:pPr>
+        <w:autoSpaceDE w:val="0"/>
+        <w:autoSpaceDN w:val="0"/>
+        <w:adjustRightInd w:val="0"/>
+        <w:spacing w:after="0" w:line="240" w:lineRule="auto"/>
+        <w:rPr>
+          <w:rFonts w:asciiTheme="minorHAnsi" w:eastAsia="新細明體" w:hAnsiTheme="minorHAnsi" w:cs="Courier New" w:hint="eastAsia"/>
+          <w:sz w:val="24"/>
+          <w:szCs w:val="24"/>
+          <w:lang w:eastAsia="zh-TW"/>
+        </w:rPr>
+      </w:pPr>
+      <w:r>
+        <w:rPr>
+          <w:rFonts w:asciiTheme="minorHAnsi" w:hAnsiTheme="minorHAnsi" w:cs="Courier New"/>
+          <w:sz w:val="24"/>
+          <w:szCs w:val="24"/>
+          <w:lang w:eastAsia="zh-TW"/>
+        </w:rPr>
+        <w:t xml:space="preserve">PRIORITY: </w:t>
+      </w:r>
+      <w:r>
+        <w:rPr>
+          <w:rFonts w:asciiTheme="minorHAnsi" w:eastAsia="新細明體" w:hAnsiTheme="minorHAnsi" w:cs="Courier New" w:hint="eastAsia"/>
+          <w:sz w:val="24"/>
+          <w:szCs w:val="24"/>
+          <w:lang w:eastAsia="zh-TW"/>
+        </w:rPr>
+        <w:t>HIGH</w:t>
+      </w:r>
+    </w:p>
+    <w:p>
+      <w:pPr>
+        <w:autoSpaceDE w:val="0"/>
+        <w:autoSpaceDN w:val="0"/>
+        <w:adjustRightInd w:val="0"/>
+        <w:spacing w:after="0" w:line="240" w:lineRule="auto"/>
+        <w:rPr>
+          <w:rFonts w:asciiTheme="minorHAnsi" w:eastAsia="新細明體" w:hAnsiTheme="minorHAnsi" w:cs="Courier New" w:hint="eastAsia"/>
+          <w:sz w:val="24"/>
+          <w:szCs w:val="24"/>
+          <w:lang w:eastAsia="zh-TW"/>
+        </w:rPr>
+      </w:pPr>
+      <w:r>
+        <w:rPr>
+          <w:rFonts w:asciiTheme="minorHAnsi" w:eastAsia="新細明體" w:hAnsiTheme="minorHAnsi" w:cs="Courier New" w:hint="eastAsia"/>
+          <w:sz w:val="24"/>
+          <w:szCs w:val="24"/>
+          <w:lang w:eastAsia="zh-TW"/>
+        </w:rPr>
+        <w:t>ISSUED DATE: NOV 27, 2009</w:t>
+      </w:r>
+    </w:p>
+    <w:p>
+      <w:pPr>
+        <w:autoSpaceDE w:val="0"/>
+        <w:autoSpaceDN w:val="0"/>
+        <w:adjustRightInd w:val="0"/>
+        <w:spacing w:after="0" w:line="240" w:lineRule="auto"/>
+        <w:rPr>
+          <w:rFonts w:asciiTheme="minorHAnsi" w:hAnsiTheme="minorHAnsi" w:cs="Courier New"/>
+          <w:sz w:val="24"/>
+          <w:szCs w:val="24"/>
+          <w:lang w:eastAsia="zh-TW"/>
+        </w:rPr>
+      </w:pPr>
+      <w:r>
+        <w:rPr>
+          <w:rFonts w:asciiTheme="minorHAnsi" w:hAnsiTheme="minorHAnsi" w:cs="Courier New"/>
+          <w:sz w:val="24"/>
+          <w:szCs w:val="24"/>
+        </w:rPr>
+        <w:t>DESCRIPTION:</w:t>
+      </w:r>
+    </w:p>
+    <w:p>
+      <w:pPr>
+        <w:autoSpaceDE w:val="0"/>
+        <w:autoSpaceDN w:val="0"/>
+        <w:adjustRightInd w:val="0"/>
+        <w:spacing w:after="0" w:line="240" w:lineRule="auto"/>
+        <w:rPr>
+          <w:rFonts w:asciiTheme="minorHAnsi" w:eastAsia="新細明體" w:hAnsiTheme="minorHAnsi" w:cs="Courier New" w:hint="eastAsia"/>
+          <w:sz w:val="24"/>
+          <w:szCs w:val="24"/>
+          <w:lang w:eastAsia="zh-TW"/>
+        </w:rPr>
+      </w:pPr>
+      <w:r>
+        <w:rPr>
+          <w:rFonts w:asciiTheme="minorHAnsi" w:eastAsia="新細明體" w:hAnsiTheme="minorHAnsi" w:cs="Courier New" w:hint="eastAsia"/>
+          <w:sz w:val="24"/>
+          <w:szCs w:val="24"/>
+          <w:lang w:eastAsia="zh-TW"/>
+        </w:rPr>
+        <w:t>When making a reservation, user credit card</w:t>
+      </w:r>
+      <w:r>
+        <w:rPr>
+          <w:rFonts w:asciiTheme="minorHAnsi" w:eastAsia="新細明體" w:hAnsiTheme="minorHAnsi" w:cs="Courier New"/>
+          <w:sz w:val="24"/>
+          <w:szCs w:val="24"/>
+          <w:lang w:eastAsia="zh-TW"/>
+        </w:rPr>
+        <w:t>’</w:t>
+      </w:r>
+      <w:r>
+        <w:rPr>
+          <w:rFonts w:asciiTheme="minorHAnsi" w:eastAsia="新細明體" w:hAnsiTheme="minorHAnsi" w:cs="Courier New" w:hint="eastAsia"/>
+          <w:sz w:val="24"/>
+          <w:szCs w:val="24"/>
+          <w:lang w:eastAsia="zh-TW"/>
+        </w:rPr>
+        <w:t>s expired date can be before today.</w:t>
+      </w:r>
+    </w:p>
+    <w:p>
+      <w:pPr>
+        <w:autoSpaceDE w:val="0"/>
+        <w:autoSpaceDN w:val="0"/>
+        <w:adjustRightInd w:val="0"/>
+        <w:spacing w:after="0" w:line="240" w:lineRule="auto"/>
+        <w:rPr>
+          <w:rFonts w:asciiTheme="minorHAnsi" w:eastAsia="新細明體" w:hAnsiTheme="minorHAnsi" w:cs="Courier New" w:hint="eastAsia"/>
+          <w:sz w:val="24"/>
+          <w:szCs w:val="24"/>
+          <w:lang w:eastAsia="zh-TW"/>
+        </w:rPr>
+      </w:pPr>
+    </w:p>
+    <w:p>
+      <w:pPr>
+        <w:autoSpaceDE w:val="0"/>
+        <w:autoSpaceDN w:val="0"/>
+        <w:adjustRightInd w:val="0"/>
+        <w:spacing w:after="0" w:line="240" w:lineRule="auto"/>
+        <w:rPr>
+          <w:rFonts w:asciiTheme="minorHAnsi" w:hAnsiTheme="minorHAnsi" w:cs="Courier New"/>
+          <w:sz w:val="24"/>
+          <w:szCs w:val="24"/>
+          <w:lang w:eastAsia="zh-TW"/>
+        </w:rPr>
+      </w:pPr>
+      <w:r>
+        <w:rPr>
+          <w:rFonts w:asciiTheme="minorHAnsi" w:hAnsiTheme="minorHAnsi" w:cs="Courier New"/>
+          <w:sz w:val="24"/>
+          <w:szCs w:val="24"/>
+        </w:rPr>
+        <w:t xml:space="preserve">**BUG </w:t>
+      </w:r>
+      <w:r>
+        <w:rPr>
+          <w:rFonts w:asciiTheme="minorHAnsi" w:eastAsia="新細明體" w:hAnsiTheme="minorHAnsi" w:cs="Courier New" w:hint="eastAsia"/>
+          <w:sz w:val="24"/>
+          <w:szCs w:val="24"/>
+          <w:lang w:eastAsia="zh-TW"/>
+        </w:rPr>
+        <w:t>28</w:t>
+      </w:r>
+      <w:r>
+        <w:rPr>
+          <w:rFonts w:asciiTheme="minorHAnsi" w:hAnsiTheme="minorHAnsi" w:cs="Courier New"/>
+          <w:sz w:val="24"/>
+          <w:szCs w:val="24"/>
+        </w:rPr>
+        <w:t>**</w:t>
+      </w:r>
+    </w:p>
+    <w:p>
+      <w:pPr>
+        <w:autoSpaceDE w:val="0"/>
+        <w:autoSpaceDN w:val="0"/>
+        <w:adjustRightInd w:val="0"/>
+        <w:spacing w:after="0" w:line="240" w:lineRule="auto"/>
+        <w:rPr>
+          <w:rFonts w:asciiTheme="minorHAnsi" w:hAnsiTheme="minorHAnsi" w:cs="Courier New"/>
+          <w:sz w:val="24"/>
+          <w:szCs w:val="24"/>
+          <w:lang w:eastAsia="zh-TW"/>
+        </w:rPr>
+      </w:pPr>
+      <w:r>
+        <w:rPr>
+          <w:rFonts w:asciiTheme="minorHAnsi" w:hAnsiTheme="minorHAnsi" w:cs="Courier New"/>
+          <w:sz w:val="24"/>
+          <w:szCs w:val="24"/>
+        </w:rPr>
+        <w:t>STATUS: RESOLVED</w:t>
+      </w:r>
+    </w:p>
+    <w:p>
+      <w:pPr>
+        <w:autoSpaceDE w:val="0"/>
+        <w:autoSpaceDN w:val="0"/>
+        <w:adjustRightInd w:val="0"/>
+        <w:spacing w:after="0" w:line="240" w:lineRule="auto"/>
+        <w:rPr>
+          <w:rFonts w:asciiTheme="minorHAnsi" w:eastAsia="新細明體" w:hAnsiTheme="minorHAnsi" w:cs="Courier New" w:hint="eastAsia"/>
+          <w:sz w:val="24"/>
+          <w:szCs w:val="24"/>
+          <w:lang w:eastAsia="zh-TW"/>
+        </w:rPr>
+      </w:pPr>
+      <w:r>
+        <w:rPr>
+          <w:rFonts w:asciiTheme="minorHAnsi" w:hAnsiTheme="minorHAnsi" w:cs="Courier New"/>
+          <w:sz w:val="24"/>
+          <w:szCs w:val="24"/>
+          <w:lang w:eastAsia="zh-TW"/>
+        </w:rPr>
+        <w:t xml:space="preserve">PRIORITY: </w:t>
+      </w:r>
+      <w:r>
+        <w:rPr>
+          <w:rFonts w:asciiTheme="minorHAnsi" w:eastAsia="新細明體" w:hAnsiTheme="minorHAnsi" w:cs="Courier New" w:hint="eastAsia"/>
+          <w:sz w:val="24"/>
+          <w:szCs w:val="24"/>
+          <w:lang w:eastAsia="zh-TW"/>
+        </w:rPr>
+        <w:t>MEDIUM</w:t>
+      </w:r>
+    </w:p>
+    <w:p>
+      <w:pPr>
+        <w:autoSpaceDE w:val="0"/>
+        <w:autoSpaceDN w:val="0"/>
+        <w:adjustRightInd w:val="0"/>
+        <w:spacing w:after="0" w:line="240" w:lineRule="auto"/>
+        <w:rPr>
+          <w:rFonts w:asciiTheme="minorHAnsi" w:eastAsia="新細明體" w:hAnsiTheme="minorHAnsi" w:cs="Courier New" w:hint="eastAsia"/>
+          <w:sz w:val="24"/>
+          <w:szCs w:val="24"/>
+          <w:lang w:eastAsia="zh-TW"/>
+        </w:rPr>
+      </w:pPr>
+      <w:r>
+        <w:rPr>
+          <w:rFonts w:asciiTheme="minorHAnsi" w:eastAsia="新細明體" w:hAnsiTheme="minorHAnsi" w:cs="Courier New" w:hint="eastAsia"/>
+          <w:sz w:val="24"/>
+          <w:szCs w:val="24"/>
+          <w:lang w:eastAsia="zh-TW"/>
+        </w:rPr>
+        <w:t>ISSUED DATE: NOV 27, 2009</w:t>
+      </w:r>
+    </w:p>
+    <w:p>
+      <w:pPr>
+        <w:autoSpaceDE w:val="0"/>
+        <w:autoSpaceDN w:val="0"/>
+        <w:adjustRightInd w:val="0"/>
+        <w:spacing w:after="0" w:line="240" w:lineRule="auto"/>
+        <w:rPr>
+          <w:rFonts w:asciiTheme="minorHAnsi" w:eastAsia="新細明體" w:hAnsiTheme="minorHAnsi" w:cs="Courier New" w:hint="eastAsia"/>
+          <w:sz w:val="24"/>
+          <w:szCs w:val="24"/>
+          <w:lang w:eastAsia="zh-TW"/>
+        </w:rPr>
+      </w:pPr>
+      <w:r>
+        <w:rPr>
+          <w:rFonts w:asciiTheme="minorHAnsi" w:hAnsiTheme="minorHAnsi" w:cs="Courier New"/>
+          <w:sz w:val="24"/>
+          <w:szCs w:val="24"/>
+        </w:rPr>
+        <w:t>DESCRIPTION:</w:t>
+      </w:r>
+    </w:p>
+    <w:p>
+      <w:pPr>
+        <w:autoSpaceDE w:val="0"/>
+        <w:autoSpaceDN w:val="0"/>
+        <w:adjustRightInd w:val="0"/>
+        <w:spacing w:after="0" w:line="240" w:lineRule="auto"/>
+        <w:rPr>
+          <w:rFonts w:asciiTheme="minorHAnsi" w:eastAsia="新細明體" w:hAnsiTheme="minorHAnsi" w:cs="Courier New" w:hint="eastAsia"/>
+          <w:sz w:val="24"/>
+          <w:szCs w:val="24"/>
+          <w:lang w:eastAsia="zh-TW"/>
+        </w:rPr>
+      </w:pPr>
+      <w:r>
+        <w:rPr>
+          <w:rFonts w:asciiTheme="minorHAnsi" w:eastAsia="新細明體" w:hAnsiTheme="minorHAnsi" w:cs="Courier New" w:hint="eastAsia"/>
+          <w:sz w:val="24"/>
+          <w:szCs w:val="24"/>
+          <w:lang w:eastAsia="zh-TW"/>
+        </w:rPr>
+        <w:t xml:space="preserve">When staff edits a reservation, he will be </w:t>
+      </w:r>
+      <w:r>
+        <w:rPr>
+          <w:rFonts w:asciiTheme="minorHAnsi" w:eastAsia="新細明體" w:hAnsiTheme="minorHAnsi" w:cs="Courier New"/>
+          <w:sz w:val="24"/>
+          <w:szCs w:val="24"/>
+          <w:lang w:eastAsia="zh-TW"/>
+        </w:rPr>
+        <w:t>transferred</w:t>
+      </w:r>
+      <w:r>
+        <w:rPr>
+          <w:rFonts w:asciiTheme="minorHAnsi" w:eastAsia="新細明體" w:hAnsiTheme="minorHAnsi" w:cs="Courier New" w:hint="eastAsia"/>
+          <w:sz w:val="24"/>
+          <w:szCs w:val="24"/>
+          <w:lang w:eastAsia="zh-TW"/>
+        </w:rPr>
+        <w:t xml:space="preserve"> to a page where he can create chargeable items, view rooms images, upload new image </w:t>
+      </w:r>
+      <w:r>
+        <w:rPr>
+          <w:rFonts w:asciiTheme="minorHAnsi" w:eastAsia="新細明體" w:hAnsiTheme="minorHAnsi" w:cs="Courier New"/>
+          <w:sz w:val="24"/>
+          <w:szCs w:val="24"/>
+          <w:lang w:eastAsia="zh-TW"/>
+        </w:rPr>
+        <w:t>(the</w:t>
+      </w:r>
+      <w:r>
+        <w:rPr>
+          <w:rFonts w:asciiTheme="minorHAnsi" w:eastAsia="新細明體" w:hAnsiTheme="minorHAnsi" w:cs="Courier New" w:hint="eastAsia"/>
+          <w:sz w:val="24"/>
+          <w:szCs w:val="24"/>
+          <w:lang w:eastAsia="zh-TW"/>
+        </w:rPr>
+        <w:t xml:space="preserve"> admin</w:t>
+      </w:r>
+      <w:r>
+        <w:rPr>
+          <w:rFonts w:asciiTheme="minorHAnsi" w:eastAsia="新細明體" w:hAnsiTheme="minorHAnsi" w:cs="Courier New"/>
+          <w:sz w:val="24"/>
+          <w:szCs w:val="24"/>
+          <w:lang w:eastAsia="zh-TW"/>
+        </w:rPr>
+        <w:t>’</w:t>
+      </w:r>
+      <w:r>
+        <w:rPr>
+          <w:rFonts w:asciiTheme="minorHAnsi" w:eastAsia="新細明體" w:hAnsiTheme="minorHAnsi" w:cs="Courier New" w:hint="eastAsia"/>
+          <w:sz w:val="24"/>
+          <w:szCs w:val="24"/>
+          <w:lang w:eastAsia="zh-TW"/>
+        </w:rPr>
+        <w:t xml:space="preserve">s page). </w:t>
+      </w:r>
+    </w:p>
+    <w:p>
+      <w:pPr>
+        <w:autoSpaceDE w:val="0"/>
+        <w:autoSpaceDN w:val="0"/>
+        <w:adjustRightInd w:val="0"/>
+        <w:spacing w:after="0" w:line="240" w:lineRule="auto"/>
+        <w:rPr>
+          <w:rFonts w:asciiTheme="minorHAnsi" w:eastAsia="新細明體" w:hAnsiTheme="minorHAnsi" w:cs="Courier New" w:hint="eastAsia"/>
+          <w:sz w:val="24"/>
+          <w:szCs w:val="24"/>
+          <w:lang w:eastAsia="zh-TW"/>
+        </w:rPr>
+      </w:pPr>
+    </w:p>
+    <w:p>
+      <w:pPr>
+        <w:autoSpaceDE w:val="0"/>
+        <w:autoSpaceDN w:val="0"/>
+        <w:adjustRightInd w:val="0"/>
+        <w:spacing w:after="0" w:line="240" w:lineRule="auto"/>
+        <w:rPr>
+          <w:rFonts w:asciiTheme="minorHAnsi" w:hAnsiTheme="minorHAnsi" w:cs="Courier New"/>
+          <w:sz w:val="24"/>
+          <w:szCs w:val="24"/>
+          <w:lang w:eastAsia="zh-TW"/>
+        </w:rPr>
+      </w:pPr>
+      <w:r>
+        <w:rPr>
+          <w:rFonts w:asciiTheme="minorHAnsi" w:hAnsiTheme="minorHAnsi" w:cs="Courier New"/>
+          <w:sz w:val="24"/>
+          <w:szCs w:val="24"/>
+        </w:rPr>
+        <w:t xml:space="preserve">**BUG </w:t>
+      </w:r>
+      <w:r>
+        <w:rPr>
+          <w:rFonts w:asciiTheme="minorHAnsi" w:eastAsia="新細明體" w:hAnsiTheme="minorHAnsi" w:cs="Courier New" w:hint="eastAsia"/>
+          <w:sz w:val="24"/>
+          <w:szCs w:val="24"/>
+          <w:lang w:eastAsia="zh-TW"/>
+        </w:rPr>
+        <w:t>29</w:t>
+      </w:r>
+      <w:r>
+        <w:rPr>
+          <w:rFonts w:asciiTheme="minorHAnsi" w:hAnsiTheme="minorHAnsi" w:cs="Courier New"/>
+          <w:sz w:val="24"/>
+          <w:szCs w:val="24"/>
+        </w:rPr>
+        <w:t>**</w:t>
+      </w:r>
+    </w:p>
+    <w:p>
+      <w:pPr>
+        <w:autoSpaceDE w:val="0"/>
+        <w:autoSpaceDN w:val="0"/>
+        <w:adjustRightInd w:val="0"/>
+        <w:spacing w:after="0" w:line="240" w:lineRule="auto"/>
+        <w:rPr>
+          <w:rFonts w:asciiTheme="minorHAnsi" w:hAnsiTheme="minorHAnsi" w:cs="Courier New"/>
+          <w:sz w:val="24"/>
+          <w:szCs w:val="24"/>
+          <w:lang w:eastAsia="zh-TW"/>
+        </w:rPr>
+      </w:pPr>
+      <w:r>
+        <w:rPr>
+          <w:rFonts w:asciiTheme="minorHAnsi" w:hAnsiTheme="minorHAnsi" w:cs="Courier New"/>
+          <w:sz w:val="24"/>
+          <w:szCs w:val="24"/>
+        </w:rPr>
+        <w:t>STATUS: RESOLVED</w:t>
+      </w:r>
+    </w:p>
+    <w:p>
+      <w:pPr>
+        <w:autoSpaceDE w:val="0"/>
+        <w:autoSpaceDN w:val="0"/>
+        <w:adjustRightInd w:val="0"/>
+        <w:spacing w:after="0" w:line="240" w:lineRule="auto"/>
+        <w:rPr>
+          <w:rFonts w:asciiTheme="minorHAnsi" w:eastAsia="新細明體" w:hAnsiTheme="minorHAnsi" w:cs="Courier New" w:hint="eastAsia"/>
+          <w:sz w:val="24"/>
+          <w:szCs w:val="24"/>
+          <w:lang w:eastAsia="zh-TW"/>
+        </w:rPr>
+      </w:pPr>
+      <w:r>
+        <w:rPr>
+          <w:rFonts w:asciiTheme="minorHAnsi" w:hAnsiTheme="minorHAnsi" w:cs="Courier New"/>
+          <w:sz w:val="24"/>
+          <w:szCs w:val="24"/>
+          <w:lang w:eastAsia="zh-TW"/>
+        </w:rPr>
+        <w:t xml:space="preserve">PRIORITY: </w:t>
+      </w:r>
+      <w:r>
+        <w:rPr>
+          <w:rFonts w:asciiTheme="minorHAnsi" w:eastAsia="新細明體" w:hAnsiTheme="minorHAnsi" w:cs="Courier New" w:hint="eastAsia"/>
+          <w:sz w:val="24"/>
+          <w:szCs w:val="24"/>
+          <w:lang w:eastAsia="zh-TW"/>
+        </w:rPr>
+        <w:t>MEDIUM</w:t>
+      </w:r>
+    </w:p>
+    <w:p>
+      <w:pPr>
+        <w:autoSpaceDE w:val="0"/>
+        <w:autoSpaceDN w:val="0"/>
+        <w:adjustRightInd w:val="0"/>
+        <w:spacing w:after="0" w:line="240" w:lineRule="auto"/>
+        <w:rPr>
+          <w:rFonts w:asciiTheme="minorHAnsi" w:eastAsia="新細明體" w:hAnsiTheme="minorHAnsi" w:cs="Courier New" w:hint="eastAsia"/>
+          <w:sz w:val="24"/>
+          <w:szCs w:val="24"/>
+          <w:lang w:eastAsia="zh-TW"/>
+        </w:rPr>
+      </w:pPr>
+      <w:r>
+        <w:rPr>
+          <w:rFonts w:asciiTheme="minorHAnsi" w:eastAsia="新細明體" w:hAnsiTheme="minorHAnsi" w:cs="Courier New" w:hint="eastAsia"/>
+          <w:sz w:val="24"/>
+          <w:szCs w:val="24"/>
+          <w:lang w:eastAsia="zh-TW"/>
+        </w:rPr>
+        <w:t>ISSUED DATE: NOV 27, 2009</w:t>
+      </w:r>
+    </w:p>
+    <w:p>
+      <w:pPr>
+        <w:autoSpaceDE w:val="0"/>
+        <w:autoSpaceDN w:val="0"/>
+        <w:adjustRightInd w:val="0"/>
+        <w:spacing w:after="0" w:line="240" w:lineRule="auto"/>
+        <w:rPr>
+          <w:rFonts w:asciiTheme="minorHAnsi" w:eastAsia="新細明體" w:hAnsiTheme="minorHAnsi" w:cs="Courier New" w:hint="eastAsia"/>
+          <w:sz w:val="24"/>
+          <w:szCs w:val="24"/>
+          <w:lang w:eastAsia="zh-TW"/>
+        </w:rPr>
+      </w:pPr>
+      <w:r>
+        <w:rPr>
+          <w:rFonts w:asciiTheme="minorHAnsi" w:hAnsiTheme="minorHAnsi" w:cs="Courier New"/>
+          <w:sz w:val="24"/>
+          <w:szCs w:val="24"/>
+        </w:rPr>
+        <w:t>DESCRIPTION:</w:t>
+      </w:r>
+    </w:p>
+    <w:p>
+      <w:pPr>
+        <w:autoSpaceDE w:val="0"/>
+        <w:autoSpaceDN w:val="0"/>
+        <w:adjustRightInd w:val="0"/>
+        <w:spacing w:after="0" w:line="240" w:lineRule="auto"/>
+        <w:rPr>
+          <w:rFonts w:asciiTheme="minorHAnsi" w:eastAsia="新細明體" w:hAnsiTheme="minorHAnsi" w:cs="Courier New" w:hint="eastAsia"/>
+          <w:sz w:val="24"/>
+          <w:szCs w:val="24"/>
+          <w:lang w:eastAsia="zh-TW"/>
+        </w:rPr>
+      </w:pPr>
+      <w:r>
+        <w:rPr>
+          <w:rFonts w:asciiTheme="minorHAnsi" w:eastAsia="新細明體" w:hAnsiTheme="minorHAnsi" w:cs="Courier New" w:hint="eastAsia"/>
+          <w:sz w:val="24"/>
+          <w:szCs w:val="24"/>
+          <w:lang w:eastAsia="zh-TW"/>
+        </w:rPr>
+        <w:t>After edit a reservation</w:t>
+      </w:r>
+      <w:r>
+        <w:rPr>
+          <w:rFonts w:asciiTheme="minorHAnsi" w:eastAsia="新細明體" w:hAnsiTheme="minorHAnsi" w:cs="Courier New"/>
+          <w:sz w:val="24"/>
+          <w:szCs w:val="24"/>
+          <w:lang w:eastAsia="zh-TW"/>
+        </w:rPr>
+        <w:t>’</w:t>
+      </w:r>
+      <w:r>
+        <w:rPr>
+          <w:rFonts w:asciiTheme="minorHAnsi" w:eastAsia="新細明體" w:hAnsiTheme="minorHAnsi" w:cs="Courier New" w:hint="eastAsia"/>
+          <w:sz w:val="24"/>
+          <w:szCs w:val="24"/>
+          <w:lang w:eastAsia="zh-TW"/>
+        </w:rPr>
+        <w:t>s price, the reservation</w:t>
+      </w:r>
+      <w:r>
+        <w:rPr>
+          <w:rFonts w:asciiTheme="minorHAnsi" w:eastAsia="新細明體" w:hAnsiTheme="minorHAnsi" w:cs="Courier New"/>
+          <w:sz w:val="24"/>
+          <w:szCs w:val="24"/>
+          <w:lang w:eastAsia="zh-TW"/>
+        </w:rPr>
+        <w:t>’</w:t>
+      </w:r>
+      <w:r>
+        <w:rPr>
+          <w:rFonts w:asciiTheme="minorHAnsi" w:eastAsia="新細明體" w:hAnsiTheme="minorHAnsi" w:cs="Courier New" w:hint="eastAsia"/>
+          <w:sz w:val="24"/>
+          <w:szCs w:val="24"/>
+          <w:lang w:eastAsia="zh-TW"/>
+        </w:rPr>
+        <w:t>s check-in date and check-out date become null.</w:t>
+      </w:r>
+    </w:p>
+    <w:p>
+      <w:pPr>
+        <w:autoSpaceDE w:val="0"/>
+        <w:autoSpaceDN w:val="0"/>
+        <w:adjustRightInd w:val="0"/>
+        <w:spacing w:after="0" w:line="240" w:lineRule="auto"/>
+        <w:rPr>
+          <w:rFonts w:asciiTheme="minorHAnsi" w:eastAsia="新細明體" w:hAnsiTheme="minorHAnsi" w:cs="Courier New" w:hint="eastAsia"/>
+          <w:sz w:val="24"/>
+          <w:szCs w:val="24"/>
+          <w:lang w:eastAsia="zh-TW"/>
+        </w:rPr>
+      </w:pPr>
+    </w:p>
+    <w:p>
+      <w:pPr>
+        <w:autoSpaceDE w:val="0"/>
+        <w:autoSpaceDN w:val="0"/>
+        <w:adjustRightInd w:val="0"/>
+        <w:spacing w:after="0" w:line="240" w:lineRule="auto"/>
+        <w:rPr>
+          <w:rFonts w:asciiTheme="minorHAnsi" w:hAnsiTheme="minorHAnsi" w:cs="Courier New"/>
+          <w:color w:val="FF0000"/>
+          <w:sz w:val="24"/>
+          <w:szCs w:val="24"/>
+          <w:lang w:eastAsia="zh-TW"/>
+        </w:rPr>
+      </w:pPr>
+      <w:r>
+        <w:rPr>
+          <w:rFonts w:asciiTheme="minorHAnsi" w:hAnsiTheme="minorHAnsi" w:cs="Courier New"/>
+          <w:color w:val="FF0000"/>
+          <w:sz w:val="24"/>
+          <w:szCs w:val="24"/>
+        </w:rPr>
+        <w:t xml:space="preserve">**BUG </w:t>
+      </w:r>
+      <w:r>
+        <w:rPr>
+          <w:rFonts w:asciiTheme="minorHAnsi" w:eastAsia="新細明體" w:hAnsiTheme="minorHAnsi" w:cs="Courier New" w:hint="eastAsia"/>
+          <w:color w:val="FF0000"/>
+          <w:sz w:val="24"/>
+          <w:szCs w:val="24"/>
+          <w:lang w:eastAsia="zh-TW"/>
+        </w:rPr>
+        <w:t>30</w:t>
+      </w:r>
+      <w:r>
+        <w:rPr>
+          <w:rFonts w:asciiTheme="minorHAnsi" w:hAnsiTheme="minorHAnsi" w:cs="Courier New"/>
+          <w:color w:val="FF0000"/>
+          <w:sz w:val="24"/>
+          <w:szCs w:val="24"/>
+        </w:rPr>
+        <w:t>**</w:t>
+      </w:r>
+    </w:p>
+    <w:p>
+      <w:pPr>
+        <w:autoSpaceDE w:val="0"/>
+        <w:autoSpaceDN w:val="0"/>
+        <w:adjustRightInd w:val="0"/>
+        <w:spacing w:after="0" w:line="240" w:lineRule="auto"/>
+        <w:rPr>
+          <w:rFonts w:asciiTheme="minorHAnsi" w:hAnsiTheme="minorHAnsi" w:cs="Courier New"/>
+          <w:color w:val="FF0000"/>
+          <w:sz w:val="24"/>
+          <w:szCs w:val="24"/>
+          <w:lang w:eastAsia="zh-TW"/>
+        </w:rPr>
+      </w:pPr>
+      <w:r>
+        <w:rPr>
+          <w:rFonts w:asciiTheme="minorHAnsi" w:hAnsiTheme="minorHAnsi" w:cs="Courier New"/>
+          <w:color w:val="FF0000"/>
+          <w:sz w:val="24"/>
+          <w:szCs w:val="24"/>
+        </w:rPr>
+        <w:t xml:space="preserve">STATUS: </w:t>
+      </w:r>
+      <w:r>
+        <w:rPr>
+          <w:rFonts w:asciiTheme="minorHAnsi" w:eastAsia="新細明體" w:hAnsiTheme="minorHAnsi" w:cs="Courier New" w:hint="eastAsia"/>
+          <w:color w:val="FF0000"/>
+          <w:sz w:val="24"/>
+          <w:szCs w:val="24"/>
+          <w:lang w:eastAsia="zh-TW"/>
+        </w:rPr>
+        <w:t>UN</w:t>
+      </w:r>
+      <w:r>
+        <w:rPr>
+          <w:rFonts w:asciiTheme="minorHAnsi" w:hAnsiTheme="minorHAnsi" w:cs="Courier New"/>
+          <w:color w:val="FF0000"/>
+          <w:sz w:val="24"/>
+          <w:szCs w:val="24"/>
+        </w:rPr>
+        <w:t>RESOLVED</w:t>
+      </w:r>
+    </w:p>
+    <w:p>
+      <w:pPr>
+        <w:autoSpaceDE w:val="0"/>
+        <w:autoSpaceDN w:val="0"/>
+        <w:adjustRightInd w:val="0"/>
+        <w:spacing w:after="0" w:line="240" w:lineRule="auto"/>
+        <w:rPr>
+          <w:rFonts w:asciiTheme="minorHAnsi" w:eastAsia="新細明體" w:hAnsiTheme="minorHAnsi" w:cs="Courier New" w:hint="eastAsia"/>
+          <w:color w:val="FF0000"/>
+          <w:sz w:val="24"/>
+          <w:szCs w:val="24"/>
+          <w:lang w:eastAsia="zh-TW"/>
+        </w:rPr>
+      </w:pPr>
+      <w:r>
+        <w:rPr>
+          <w:rFonts w:asciiTheme="minorHAnsi" w:hAnsiTheme="minorHAnsi" w:cs="Courier New"/>
+          <w:color w:val="FF0000"/>
+          <w:sz w:val="24"/>
+          <w:szCs w:val="24"/>
+          <w:lang w:eastAsia="zh-TW"/>
+        </w:rPr>
+        <w:t xml:space="preserve">PRIORITY: </w:t>
+      </w:r>
+      <w:r>
+        <w:rPr>
+          <w:rFonts w:asciiTheme="minorHAnsi" w:eastAsia="新細明體" w:hAnsiTheme="minorHAnsi" w:cs="Courier New" w:hint="eastAsia"/>
+          <w:color w:val="FF0000"/>
+          <w:sz w:val="24"/>
+          <w:szCs w:val="24"/>
+          <w:lang w:eastAsia="zh-TW"/>
+        </w:rPr>
+        <w:t>HIGH</w:t>
+      </w:r>
+    </w:p>
+    <w:p>
+      <w:pPr>
+        <w:autoSpaceDE w:val="0"/>
+        <w:autoSpaceDN w:val="0"/>
+        <w:adjustRightInd w:val="0"/>
+        <w:spacing w:after="0" w:line="240" w:lineRule="auto"/>
+        <w:rPr>
+          <w:rFonts w:asciiTheme="minorHAnsi" w:eastAsia="新細明體" w:hAnsiTheme="minorHAnsi" w:cs="Courier New" w:hint="eastAsia"/>
+          <w:color w:val="FF0000"/>
+          <w:sz w:val="24"/>
+          <w:szCs w:val="24"/>
+          <w:lang w:eastAsia="zh-TW"/>
+        </w:rPr>
+      </w:pPr>
+      <w:r>
+        <w:rPr>
+          <w:rFonts w:asciiTheme="minorHAnsi" w:eastAsia="新細明體" w:hAnsiTheme="minorHAnsi" w:cs="Courier New" w:hint="eastAsia"/>
+          <w:color w:val="FF0000"/>
+          <w:sz w:val="24"/>
+          <w:szCs w:val="24"/>
+          <w:lang w:eastAsia="zh-TW"/>
+        </w:rPr>
+        <w:t>ISSUED DATE: NOV 27, 2009</w:t>
+      </w:r>
+    </w:p>
+    <w:p>
+      <w:pPr>
+        <w:autoSpaceDE w:val="0"/>
+        <w:autoSpaceDN w:val="0"/>
+        <w:adjustRightInd w:val="0"/>
+        <w:spacing w:after="0" w:line="240" w:lineRule="auto"/>
+        <w:rPr>
+          <w:rFonts w:asciiTheme="minorHAnsi" w:hAnsiTheme="minorHAnsi" w:cs="Courier New"/>
+          <w:color w:val="FF0000"/>
+          <w:sz w:val="24"/>
+          <w:szCs w:val="24"/>
+          <w:lang w:eastAsia="zh-TW"/>
+        </w:rPr>
+      </w:pPr>
+      <w:r>
+        <w:rPr>
+          <w:rFonts w:asciiTheme="minorHAnsi" w:hAnsiTheme="minorHAnsi" w:cs="Courier New"/>
+          <w:color w:val="FF0000"/>
+          <w:sz w:val="24"/>
+          <w:szCs w:val="24"/>
+        </w:rPr>
+        <w:t>DESCRIPTION:</w:t>
+      </w:r>
+    </w:p>
+    <w:p>
+      <w:pPr>
+        <w:autoSpaceDE w:val="0"/>
+        <w:autoSpaceDN w:val="0"/>
+        <w:adjustRightInd w:val="0"/>
+        <w:spacing w:after="0" w:line="240" w:lineRule="auto"/>
+        <w:rPr>
+          <w:rFonts w:asciiTheme="minorHAnsi" w:eastAsia="新細明體" w:hAnsiTheme="minorHAnsi" w:cs="Courier New" w:hint="eastAsia"/>
+          <w:color w:val="FF0000"/>
+          <w:sz w:val="24"/>
+          <w:szCs w:val="24"/>
+          <w:lang w:eastAsia="zh-TW"/>
+        </w:rPr>
+      </w:pPr>
+      <w:r>
+        <w:rPr>
+          <w:rFonts w:asciiTheme="minorHAnsi" w:eastAsia="新細明體" w:hAnsiTheme="minorHAnsi" w:cs="Courier New" w:hint="eastAsia"/>
+          <w:color w:val="FF0000"/>
+          <w:sz w:val="24"/>
+          <w:szCs w:val="24"/>
+          <w:lang w:eastAsia="zh-TW"/>
+        </w:rPr>
+        <w:t xml:space="preserve">Add </w:t>
+      </w:r>
+      <w:r>
+        <w:rPr>
+          <w:rFonts w:asciiTheme="minorHAnsi" w:eastAsia="新細明體" w:hAnsiTheme="minorHAnsi" w:cs="Courier New"/>
+          <w:color w:val="FF0000"/>
+          <w:sz w:val="24"/>
+          <w:szCs w:val="24"/>
+          <w:lang w:eastAsia="zh-TW"/>
+        </w:rPr>
+        <w:t>chargeable items</w:t>
+      </w:r>
+      <w:r>
+        <w:rPr>
+          <w:rFonts w:asciiTheme="minorHAnsi" w:eastAsia="新細明體" w:hAnsiTheme="minorHAnsi" w:cs="Courier New" w:hint="eastAsia"/>
+          <w:color w:val="FF0000"/>
+          <w:sz w:val="24"/>
+          <w:szCs w:val="24"/>
+          <w:lang w:eastAsia="zh-TW"/>
+        </w:rPr>
+        <w:t xml:space="preserve"> to reservation</w:t>
+      </w:r>
+    </w:p>
     <w:sectPr>
       <w:pgSz w:w="12240" w:h="15840"/>
       <w:pgMar w:top="1440" w:right="1440" w:bottom="1440" w:left="1440" w:header="708" w:footer="708" w:gutter="0"/>
@@ -1705,6 +5380,56 @@
     </w:sectPr>
   </w:body>
 </w:document>
+</file>
+
+<file path=word/endnotes.xml><?xml version="1.0" encoding="utf-8"?>
+<w:endnotes xmlns:ve="http://schemas.openxmlformats.org/markup-compatibility/2006" xmlns:o="urn:schemas-microsoft-com:office:office" xmlns:r="http://schemas.openxmlformats.org/officeDocument/2006/relationships" xmlns:m="http://schemas.openxmlformats.org/officeDocument/2006/math" xmlns:v="urn:schemas-microsoft-com:vml" xmlns:wp="http://schemas.openxmlformats.org/drawingml/2006/wordprocessingDrawing" xmlns:w10="urn:schemas-microsoft-com:office:word" xmlns:w="http://schemas.openxmlformats.org/wordprocessingml/2006/main" xmlns:wne="http://schemas.microsoft.com/office/word/2006/wordml">
+  <w:endnote w:type="separator" w:id="0">
+    <w:p>
+      <w:pPr>
+        <w:spacing w:after="0" w:line="240" w:lineRule="auto"/>
+      </w:pPr>
+      <w:r>
+        <w:separator/>
+      </w:r>
+    </w:p>
+  </w:endnote>
+  <w:endnote w:type="continuationSeparator" w:id="1">
+    <w:p>
+      <w:pPr>
+        <w:spacing w:after="0" w:line="240" w:lineRule="auto"/>
+      </w:pPr>
+      <w:r>
+        <w:continuationSeparator/>
+      </w:r>
+    </w:p>
+  </w:endnote>
+</w:endnotes>
+</file>
+
+<file path=word/footnotes.xml><?xml version="1.0" encoding="utf-8"?>
+<w:footnotes xmlns:ve="http://schemas.openxmlformats.org/markup-compatibility/2006" xmlns:o="urn:schemas-microsoft-com:office:office" xmlns:r="http://schemas.openxmlformats.org/officeDocument/2006/relationships" xmlns:m="http://schemas.openxmlformats.org/officeDocument/2006/math" xmlns:v="urn:schemas-microsoft-com:vml" xmlns:wp="http://schemas.openxmlformats.org/drawingml/2006/wordprocessingDrawing" xmlns:w10="urn:schemas-microsoft-com:office:word" xmlns:w="http://schemas.openxmlformats.org/wordprocessingml/2006/main" xmlns:wne="http://schemas.microsoft.com/office/word/2006/wordml">
+  <w:footnote w:type="separator" w:id="0">
+    <w:p>
+      <w:pPr>
+        <w:spacing w:after="0" w:line="240" w:lineRule="auto"/>
+      </w:pPr>
+      <w:r>
+        <w:separator/>
+      </w:r>
+    </w:p>
+  </w:footnote>
+  <w:footnote w:type="continuationSeparator" w:id="1">
+    <w:p>
+      <w:pPr>
+        <w:spacing w:after="0" w:line="240" w:lineRule="auto"/>
+      </w:pPr>
+      <w:r>
+        <w:continuationSeparator/>
+      </w:r>
+    </w:p>
+  </w:footnote>
+</w:footnotes>
 </file>
 
 <file path=word/styles.xml><?xml version="1.0" encoding="utf-8"?>
@@ -1863,7 +5588,7 @@
     <w:lsdException w:name="Bibliography" w:uiPriority="37"/>
     <w:lsdException w:name="TOC Heading" w:uiPriority="39" w:qFormat="1"/>
   </w:latentStyles>
-  <w:style w:type="paragraph" w:default="1" w:styleId="Normal">
+  <w:style w:type="paragraph" w:default="1" w:styleId="a">
     <w:name w:val="Normal"/>
     <w:qFormat/>
     <w:rsid w:val="00E23DD5"/>
@@ -1872,13 +5597,13 @@
       <w:lang w:val="en-US" w:eastAsia="en-US"/>
     </w:rPr>
   </w:style>
-  <w:style w:type="character" w:default="1" w:styleId="DefaultParagraphFont">
+  <w:style w:type="character" w:default="1" w:styleId="a0">
     <w:name w:val="Default Paragraph Font"/>
     <w:uiPriority w:val="1"/>
     <w:semiHidden/>
     <w:unhideWhenUsed/>
   </w:style>
-  <w:style w:type="table" w:default="1" w:styleId="TableNormal">
+  <w:style w:type="table" w:default="1" w:styleId="a1">
     <w:name w:val="Normal Table"/>
     <w:uiPriority w:val="99"/>
     <w:semiHidden/>
@@ -1894,11 +5619,79 @@
       </w:tblCellMar>
     </w:tblPr>
   </w:style>
-  <w:style w:type="numbering" w:default="1" w:styleId="NoList">
+  <w:style w:type="numbering" w:default="1" w:styleId="a2">
     <w:name w:val="No List"/>
     <w:uiPriority w:val="99"/>
     <w:semiHidden/>
     <w:unhideWhenUsed/>
+  </w:style>
+  <w:style w:type="paragraph" w:styleId="a3">
+    <w:name w:val="header"/>
+    <w:basedOn w:val="a"/>
+    <w:link w:val="a4"/>
+    <w:uiPriority w:val="99"/>
+    <w:semiHidden/>
+    <w:unhideWhenUsed/>
+    <w:rsid w:val="00A27B62"/>
+    <w:pPr>
+      <w:tabs>
+        <w:tab w:val="center" w:pos="4153"/>
+        <w:tab w:val="right" w:pos="8306"/>
+      </w:tabs>
+      <w:snapToGrid w:val="0"/>
+    </w:pPr>
+    <w:rPr>
+      <w:sz w:val="20"/>
+      <w:szCs w:val="20"/>
+    </w:rPr>
+  </w:style>
+  <w:style w:type="character" w:customStyle="1" w:styleId="a4">
+    <w:name w:val="頁首 字元"/>
+    <w:basedOn w:val="a0"/>
+    <w:link w:val="a3"/>
+    <w:uiPriority w:val="99"/>
+    <w:semiHidden/>
+    <w:rsid w:val="00A27B62"/>
+    <w:rPr>
+      <w:rFonts w:ascii="Calibri" w:eastAsia="PMingLiU" w:hAnsi="Calibri" w:cs="Calibri"/>
+      <w:sz w:val="20"/>
+      <w:szCs w:val="20"/>
+      <w:lang w:val="en-US" w:eastAsia="en-US"/>
+    </w:rPr>
+  </w:style>
+  <w:style w:type="paragraph" w:styleId="a5">
+    <w:name w:val="footer"/>
+    <w:basedOn w:val="a"/>
+    <w:link w:val="a6"/>
+    <w:uiPriority w:val="99"/>
+    <w:semiHidden/>
+    <w:unhideWhenUsed/>
+    <w:rsid w:val="00A27B62"/>
+    <w:pPr>
+      <w:tabs>
+        <w:tab w:val="center" w:pos="4153"/>
+        <w:tab w:val="right" w:pos="8306"/>
+      </w:tabs>
+      <w:snapToGrid w:val="0"/>
+    </w:pPr>
+    <w:rPr>
+      <w:sz w:val="20"/>
+      <w:szCs w:val="20"/>
+    </w:rPr>
+  </w:style>
+  <w:style w:type="character" w:customStyle="1" w:styleId="a6">
+    <w:name w:val="頁尾 字元"/>
+    <w:basedOn w:val="a0"/>
+    <w:link w:val="a5"/>
+    <w:uiPriority w:val="99"/>
+    <w:semiHidden/>
+    <w:rsid w:val="00A27B62"/>
+    <w:rPr>
+      <w:rFonts w:ascii="Calibri" w:eastAsia="PMingLiU" w:hAnsi="Calibri" w:cs="Calibri"/>
+      <w:sz w:val="20"/>
+      <w:szCs w:val="20"/>
+      <w:lang w:val="en-US" w:eastAsia="en-US"/>
+    </w:rPr>
   </w:style>
 </w:styles>
 </file>

</xml_diff>